<commit_message>
update review word file
</commit_message>
<xml_diff>
--- a/Tele303 Exam Review.docx
+++ b/Tele303 Exam Review.docx
@@ -5,13 +5,18 @@
     <w:p>
       <w:pPr>
         <w:pStyle w:val="Heading1"/>
+        <w:spacing w:line="276" w:lineRule="auto"/>
         <w:jc w:val="center"/>
       </w:pPr>
       <w:r>
         <w:t>Tele303 Exam Review</w:t>
       </w:r>
     </w:p>
-    <w:p/>
+    <w:p>
+      <w:pPr>
+        <w:spacing w:line="276" w:lineRule="auto"/>
+      </w:pPr>
+    </w:p>
     <w:p>
       <w:pPr>
         <w:pStyle w:val="ListParagraph"/>
@@ -23,7 +28,7 @@
         <w:autoSpaceDE w:val="0"/>
         <w:autoSpaceDN w:val="0"/>
         <w:adjustRightInd w:val="0"/>
-        <w:spacing w:after="240" w:line="340" w:lineRule="atLeast"/>
+        <w:spacing w:after="240" w:line="276" w:lineRule="auto"/>
         <w:rPr>
           <w:rFonts w:ascii="Calibri" w:hAnsi="Calibri" w:cs="Times"/>
           <w:sz w:val="22"/>
@@ -46,7 +51,7 @@
         <w:autoSpaceDE w:val="0"/>
         <w:autoSpaceDN w:val="0"/>
         <w:adjustRightInd w:val="0"/>
-        <w:spacing w:after="240" w:line="340" w:lineRule="atLeast"/>
+        <w:spacing w:after="240" w:line="276" w:lineRule="auto"/>
         <w:rPr>
           <w:rFonts w:ascii="Calibri" w:hAnsi="Calibri" w:cs="Helvetica"/>
           <w:sz w:val="22"/>
@@ -69,7 +74,7 @@
         <w:autoSpaceDE w:val="0"/>
         <w:autoSpaceDN w:val="0"/>
         <w:adjustRightInd w:val="0"/>
-        <w:spacing w:after="240" w:line="340" w:lineRule="atLeast"/>
+        <w:spacing w:after="240" w:line="276" w:lineRule="auto"/>
         <w:rPr>
           <w:rFonts w:ascii="Calibri" w:hAnsi="Calibri" w:cs="Helvetica"/>
           <w:sz w:val="22"/>
@@ -92,22 +97,22 @@
         <w:autoSpaceDE w:val="0"/>
         <w:autoSpaceDN w:val="0"/>
         <w:adjustRightInd w:val="0"/>
-        <w:spacing w:after="240" w:line="340" w:lineRule="atLeast"/>
-        <w:rPr>
-          <w:rFonts w:ascii="Calibri" w:hAnsi="Calibri" w:cs="Helvetica"/>
-          <w:sz w:val="22"/>
-          <w:szCs w:val="22"/>
-        </w:rPr>
-      </w:pPr>
-    </w:p>
-    <w:p>
-      <w:pPr>
-        <w:pStyle w:val="ListParagraph"/>
-        <w:widowControl w:val="0"/>
-        <w:autoSpaceDE w:val="0"/>
-        <w:autoSpaceDN w:val="0"/>
-        <w:adjustRightInd w:val="0"/>
-        <w:spacing w:after="240" w:line="340" w:lineRule="atLeast"/>
+        <w:spacing w:after="240" w:line="276" w:lineRule="auto"/>
+        <w:rPr>
+          <w:rFonts w:ascii="Calibri" w:hAnsi="Calibri" w:cs="Helvetica"/>
+          <w:sz w:val="22"/>
+          <w:szCs w:val="22"/>
+        </w:rPr>
+      </w:pPr>
+    </w:p>
+    <w:p>
+      <w:pPr>
+        <w:pStyle w:val="ListParagraph"/>
+        <w:widowControl w:val="0"/>
+        <w:autoSpaceDE w:val="0"/>
+        <w:autoSpaceDN w:val="0"/>
+        <w:adjustRightInd w:val="0"/>
+        <w:spacing w:after="240" w:line="276" w:lineRule="auto"/>
         <w:rPr>
           <w:rFonts w:ascii="Calibri" w:hAnsi="Calibri" w:cs="Helvetica"/>
           <w:sz w:val="22"/>
@@ -130,7 +135,7 @@
         <w:autoSpaceDE w:val="0"/>
         <w:autoSpaceDN w:val="0"/>
         <w:adjustRightInd w:val="0"/>
-        <w:spacing w:after="240" w:line="340" w:lineRule="atLeast"/>
+        <w:spacing w:after="240" w:line="276" w:lineRule="auto"/>
         <w:rPr>
           <w:rFonts w:ascii="Calibri" w:hAnsi="Calibri" w:cs="Helvetica"/>
           <w:sz w:val="22"/>
@@ -153,7 +158,7 @@
         <w:autoSpaceDE w:val="0"/>
         <w:autoSpaceDN w:val="0"/>
         <w:adjustRightInd w:val="0"/>
-        <w:spacing w:after="240" w:line="340" w:lineRule="atLeast"/>
+        <w:spacing w:after="240" w:line="276" w:lineRule="auto"/>
         <w:rPr>
           <w:rFonts w:ascii="Calibri" w:hAnsi="Calibri" w:cs="Helvetica"/>
           <w:sz w:val="22"/>
@@ -177,22 +182,22 @@
         <w:autoSpaceDE w:val="0"/>
         <w:autoSpaceDN w:val="0"/>
         <w:adjustRightInd w:val="0"/>
-        <w:spacing w:after="240" w:line="340" w:lineRule="atLeast"/>
-        <w:rPr>
-          <w:rFonts w:ascii="Calibri" w:hAnsi="Calibri" w:cs="Helvetica"/>
-          <w:sz w:val="22"/>
-          <w:szCs w:val="22"/>
-        </w:rPr>
-      </w:pPr>
-    </w:p>
-    <w:p>
-      <w:pPr>
-        <w:pStyle w:val="ListParagraph"/>
-        <w:widowControl w:val="0"/>
-        <w:autoSpaceDE w:val="0"/>
-        <w:autoSpaceDN w:val="0"/>
-        <w:adjustRightInd w:val="0"/>
-        <w:spacing w:after="240" w:line="340" w:lineRule="atLeast"/>
+        <w:spacing w:after="240" w:line="276" w:lineRule="auto"/>
+        <w:rPr>
+          <w:rFonts w:ascii="Calibri" w:hAnsi="Calibri" w:cs="Helvetica"/>
+          <w:sz w:val="22"/>
+          <w:szCs w:val="22"/>
+        </w:rPr>
+      </w:pPr>
+    </w:p>
+    <w:p>
+      <w:pPr>
+        <w:pStyle w:val="ListParagraph"/>
+        <w:widowControl w:val="0"/>
+        <w:autoSpaceDE w:val="0"/>
+        <w:autoSpaceDN w:val="0"/>
+        <w:adjustRightInd w:val="0"/>
+        <w:spacing w:after="240" w:line="276" w:lineRule="auto"/>
         <w:rPr>
           <w:rFonts w:ascii="Calibri" w:hAnsi="Calibri" w:cs="Helvetica"/>
           <w:sz w:val="22"/>
@@ -231,7 +236,7 @@
         <w:autoSpaceDE w:val="0"/>
         <w:autoSpaceDN w:val="0"/>
         <w:adjustRightInd w:val="0"/>
-        <w:spacing w:after="240" w:line="340" w:lineRule="atLeast"/>
+        <w:spacing w:after="240" w:line="276" w:lineRule="auto"/>
         <w:rPr>
           <w:rFonts w:ascii="Calibri" w:hAnsi="Calibri" w:cs="Helvetica"/>
           <w:sz w:val="22"/>
@@ -254,7 +259,7 @@
         <w:autoSpaceDE w:val="0"/>
         <w:autoSpaceDN w:val="0"/>
         <w:adjustRightInd w:val="0"/>
-        <w:spacing w:after="240" w:line="340" w:lineRule="atLeast"/>
+        <w:spacing w:after="240" w:line="276" w:lineRule="auto"/>
         <w:rPr>
           <w:rFonts w:ascii="Calibri" w:hAnsi="Calibri" w:cs="Helvetica"/>
           <w:sz w:val="22"/>
@@ -273,7 +278,7 @@
         <w:autoSpaceDE w:val="0"/>
         <w:autoSpaceDN w:val="0"/>
         <w:adjustRightInd w:val="0"/>
-        <w:spacing w:after="240" w:line="340" w:lineRule="atLeast"/>
+        <w:spacing w:after="240" w:line="276" w:lineRule="auto"/>
         <w:rPr>
           <w:rFonts w:ascii="Calibri" w:hAnsi="Calibri" w:cs="Helvetica"/>
           <w:sz w:val="22"/>
@@ -300,7 +305,7 @@
         <w:autoSpaceDE w:val="0"/>
         <w:autoSpaceDN w:val="0"/>
         <w:adjustRightInd w:val="0"/>
-        <w:spacing w:after="240" w:line="340" w:lineRule="atLeast"/>
+        <w:spacing w:after="240" w:line="276" w:lineRule="auto"/>
         <w:rPr>
           <w:rFonts w:ascii="Calibri" w:hAnsi="Calibri" w:cs="Helvetica"/>
           <w:sz w:val="22"/>
@@ -327,7 +332,7 @@
         <w:autoSpaceDE w:val="0"/>
         <w:autoSpaceDN w:val="0"/>
         <w:adjustRightInd w:val="0"/>
-        <w:spacing w:after="240" w:line="340" w:lineRule="atLeast"/>
+        <w:spacing w:after="240" w:line="276" w:lineRule="auto"/>
         <w:rPr>
           <w:rFonts w:ascii="Calibri" w:hAnsi="Calibri" w:cs="Helvetica"/>
           <w:sz w:val="22"/>
@@ -354,7 +359,7 @@
         <w:autoSpaceDE w:val="0"/>
         <w:autoSpaceDN w:val="0"/>
         <w:adjustRightInd w:val="0"/>
-        <w:spacing w:after="240" w:line="340" w:lineRule="atLeast"/>
+        <w:spacing w:after="240" w:line="276" w:lineRule="auto"/>
         <w:rPr>
           <w:rFonts w:ascii="Calibri" w:hAnsi="Calibri" w:cs="Helvetica"/>
           <w:sz w:val="22"/>
@@ -382,7 +387,7 @@
         <w:autoSpaceDE w:val="0"/>
         <w:autoSpaceDN w:val="0"/>
         <w:adjustRightInd w:val="0"/>
-        <w:spacing w:after="240" w:line="340" w:lineRule="atLeast"/>
+        <w:spacing w:after="240" w:line="276" w:lineRule="auto"/>
         <w:rPr>
           <w:rFonts w:ascii="Calibri" w:hAnsi="Calibri" w:cs="Helvetica"/>
           <w:sz w:val="22"/>
@@ -404,7 +409,7 @@
         <w:autoSpaceDE w:val="0"/>
         <w:autoSpaceDN w:val="0"/>
         <w:adjustRightInd w:val="0"/>
-        <w:spacing w:after="240" w:line="340" w:lineRule="atLeast"/>
+        <w:spacing w:after="240" w:line="276" w:lineRule="auto"/>
         <w:rPr>
           <w:rFonts w:ascii="Calibri" w:hAnsi="Calibri" w:cs="Helvetica"/>
           <w:sz w:val="22"/>
@@ -423,7 +428,7 @@
         <w:autoSpaceDE w:val="0"/>
         <w:autoSpaceDN w:val="0"/>
         <w:adjustRightInd w:val="0"/>
-        <w:spacing w:after="240" w:line="340" w:lineRule="atLeast"/>
+        <w:spacing w:after="240" w:line="276" w:lineRule="auto"/>
         <w:rPr>
           <w:rFonts w:ascii="Calibri" w:hAnsi="Calibri" w:cs="Helvetica"/>
           <w:sz w:val="22"/>
@@ -446,7 +451,7 @@
         <w:autoSpaceDE w:val="0"/>
         <w:autoSpaceDN w:val="0"/>
         <w:adjustRightInd w:val="0"/>
-        <w:spacing w:after="240" w:line="340" w:lineRule="atLeast"/>
+        <w:spacing w:after="240" w:line="276" w:lineRule="auto"/>
         <w:rPr>
           <w:rFonts w:ascii="Calibri" w:hAnsi="Calibri" w:cs="Helvetica"/>
           <w:sz w:val="22"/>
@@ -469,7 +474,7 @@
         <w:autoSpaceDE w:val="0"/>
         <w:autoSpaceDN w:val="0"/>
         <w:adjustRightInd w:val="0"/>
-        <w:spacing w:after="240" w:line="340" w:lineRule="atLeast"/>
+        <w:spacing w:after="240" w:line="276" w:lineRule="auto"/>
         <w:rPr>
           <w:rFonts w:ascii="Calibri" w:hAnsi="Calibri" w:cs="Helvetica"/>
           <w:sz w:val="22"/>
@@ -492,22 +497,22 @@
         <w:autoSpaceDE w:val="0"/>
         <w:autoSpaceDN w:val="0"/>
         <w:adjustRightInd w:val="0"/>
-        <w:spacing w:after="240" w:line="340" w:lineRule="atLeast"/>
-        <w:rPr>
-          <w:rFonts w:ascii="Calibri" w:hAnsi="Calibri" w:cs="Helvetica"/>
-          <w:sz w:val="22"/>
-          <w:szCs w:val="22"/>
-        </w:rPr>
-      </w:pPr>
-    </w:p>
-    <w:p>
-      <w:pPr>
-        <w:pStyle w:val="ListParagraph"/>
-        <w:widowControl w:val="0"/>
-        <w:autoSpaceDE w:val="0"/>
-        <w:autoSpaceDN w:val="0"/>
-        <w:adjustRightInd w:val="0"/>
-        <w:spacing w:after="240" w:line="340" w:lineRule="atLeast"/>
+        <w:spacing w:after="240" w:line="276" w:lineRule="auto"/>
+        <w:rPr>
+          <w:rFonts w:ascii="Calibri" w:hAnsi="Calibri" w:cs="Helvetica"/>
+          <w:sz w:val="22"/>
+          <w:szCs w:val="22"/>
+        </w:rPr>
+      </w:pPr>
+    </w:p>
+    <w:p>
+      <w:pPr>
+        <w:pStyle w:val="ListParagraph"/>
+        <w:widowControl w:val="0"/>
+        <w:autoSpaceDE w:val="0"/>
+        <w:autoSpaceDN w:val="0"/>
+        <w:adjustRightInd w:val="0"/>
+        <w:spacing w:after="240" w:line="276" w:lineRule="auto"/>
         <w:rPr>
           <w:rFonts w:ascii="Calibri" w:hAnsi="Calibri" w:cs="Helvetica"/>
           <w:sz w:val="22"/>
@@ -530,16 +535,17 @@
         <w:autoSpaceDE w:val="0"/>
         <w:autoSpaceDN w:val="0"/>
         <w:adjustRightInd w:val="0"/>
-        <w:spacing w:after="240" w:line="340" w:lineRule="atLeast"/>
-        <w:rPr>
-          <w:rFonts w:ascii="Calibri" w:hAnsi="Calibri" w:cs="Helvetica"/>
-          <w:sz w:val="22"/>
-          <w:szCs w:val="22"/>
-        </w:rPr>
-      </w:pPr>
-      <w:r>
-        <w:rPr>
-          <w:rFonts w:ascii="Calibri" w:hAnsi="Calibri" w:cs="Helvetica"/>
+        <w:spacing w:after="240" w:line="276" w:lineRule="auto"/>
+        <w:rPr>
+          <w:rFonts w:ascii="Calibri" w:hAnsi="Calibri" w:cs="Helvetica"/>
+          <w:sz w:val="22"/>
+          <w:szCs w:val="22"/>
+        </w:rPr>
+      </w:pPr>
+      <w:r>
+        <w:rPr>
+          <w:rFonts w:ascii="Calibri" w:hAnsi="Calibri" w:cs="Helvetica"/>
+          <w:noProof/>
           <w:sz w:val="22"/>
           <w:szCs w:val="22"/>
         </w:rPr>
@@ -587,52 +593,52 @@
         <w:autoSpaceDE w:val="0"/>
         <w:autoSpaceDN w:val="0"/>
         <w:adjustRightInd w:val="0"/>
-        <w:spacing w:after="240" w:line="340" w:lineRule="atLeast"/>
-        <w:rPr>
-          <w:rFonts w:ascii="Calibri" w:hAnsi="Calibri" w:cs="Helvetica"/>
-          <w:sz w:val="22"/>
-          <w:szCs w:val="22"/>
-        </w:rPr>
-      </w:pPr>
-    </w:p>
-    <w:p>
-      <w:pPr>
-        <w:pStyle w:val="ListParagraph"/>
-        <w:widowControl w:val="0"/>
-        <w:autoSpaceDE w:val="0"/>
-        <w:autoSpaceDN w:val="0"/>
-        <w:adjustRightInd w:val="0"/>
-        <w:spacing w:after="240" w:line="340" w:lineRule="atLeast"/>
-        <w:rPr>
-          <w:rFonts w:ascii="Calibri" w:hAnsi="Calibri" w:cs="Helvetica"/>
-          <w:sz w:val="22"/>
-          <w:szCs w:val="22"/>
-        </w:rPr>
-      </w:pPr>
-    </w:p>
-    <w:p>
-      <w:pPr>
-        <w:pStyle w:val="ListParagraph"/>
-        <w:widowControl w:val="0"/>
-        <w:autoSpaceDE w:val="0"/>
-        <w:autoSpaceDN w:val="0"/>
-        <w:adjustRightInd w:val="0"/>
-        <w:spacing w:after="240" w:line="340" w:lineRule="atLeast"/>
-        <w:rPr>
-          <w:rFonts w:ascii="Calibri" w:hAnsi="Calibri" w:cs="Helvetica"/>
-          <w:sz w:val="22"/>
-          <w:szCs w:val="22"/>
-        </w:rPr>
-      </w:pPr>
-    </w:p>
-    <w:p>
-      <w:pPr>
-        <w:pStyle w:val="ListParagraph"/>
-        <w:widowControl w:val="0"/>
-        <w:autoSpaceDE w:val="0"/>
-        <w:autoSpaceDN w:val="0"/>
-        <w:adjustRightInd w:val="0"/>
-        <w:spacing w:after="240" w:line="340" w:lineRule="atLeast"/>
+        <w:spacing w:after="240" w:line="276" w:lineRule="auto"/>
+        <w:rPr>
+          <w:rFonts w:ascii="Calibri" w:hAnsi="Calibri" w:cs="Helvetica"/>
+          <w:sz w:val="22"/>
+          <w:szCs w:val="22"/>
+        </w:rPr>
+      </w:pPr>
+    </w:p>
+    <w:p>
+      <w:pPr>
+        <w:pStyle w:val="ListParagraph"/>
+        <w:widowControl w:val="0"/>
+        <w:autoSpaceDE w:val="0"/>
+        <w:autoSpaceDN w:val="0"/>
+        <w:adjustRightInd w:val="0"/>
+        <w:spacing w:after="240" w:line="276" w:lineRule="auto"/>
+        <w:rPr>
+          <w:rFonts w:ascii="Calibri" w:hAnsi="Calibri" w:cs="Helvetica"/>
+          <w:sz w:val="22"/>
+          <w:szCs w:val="22"/>
+        </w:rPr>
+      </w:pPr>
+    </w:p>
+    <w:p>
+      <w:pPr>
+        <w:pStyle w:val="ListParagraph"/>
+        <w:widowControl w:val="0"/>
+        <w:autoSpaceDE w:val="0"/>
+        <w:autoSpaceDN w:val="0"/>
+        <w:adjustRightInd w:val="0"/>
+        <w:spacing w:after="240" w:line="276" w:lineRule="auto"/>
+        <w:rPr>
+          <w:rFonts w:ascii="Calibri" w:hAnsi="Calibri" w:cs="Helvetica"/>
+          <w:sz w:val="22"/>
+          <w:szCs w:val="22"/>
+        </w:rPr>
+      </w:pPr>
+    </w:p>
+    <w:p>
+      <w:pPr>
+        <w:pStyle w:val="ListParagraph"/>
+        <w:widowControl w:val="0"/>
+        <w:autoSpaceDE w:val="0"/>
+        <w:autoSpaceDN w:val="0"/>
+        <w:adjustRightInd w:val="0"/>
+        <w:spacing w:after="240" w:line="276" w:lineRule="auto"/>
         <w:rPr>
           <w:rFonts w:ascii="Calibri" w:hAnsi="Calibri" w:cs="Helvetica"/>
           <w:sz w:val="22"/>
@@ -651,7 +657,7 @@
         <w:autoSpaceDE w:val="0"/>
         <w:autoSpaceDN w:val="0"/>
         <w:adjustRightInd w:val="0"/>
-        <w:spacing w:after="240" w:line="340" w:lineRule="atLeast"/>
+        <w:spacing w:after="240" w:line="276" w:lineRule="auto"/>
         <w:rPr>
           <w:rFonts w:ascii="Calibri" w:hAnsi="Calibri" w:cs="Helvetica"/>
           <w:sz w:val="22"/>
@@ -674,7 +680,7 @@
         <w:autoSpaceDE w:val="0"/>
         <w:autoSpaceDN w:val="0"/>
         <w:adjustRightInd w:val="0"/>
-        <w:spacing w:after="240" w:line="340" w:lineRule="atLeast"/>
+        <w:spacing w:after="240" w:line="276" w:lineRule="auto"/>
         <w:rPr>
           <w:rFonts w:ascii="Calibri" w:hAnsi="Calibri" w:cs="Helvetica"/>
           <w:color w:val="ED7D31" w:themeColor="accent2"/>
@@ -688,6 +694,7 @@
           <w:sz w:val="22"/>
           <w:szCs w:val="22"/>
         </w:rPr>
+        <w:lastRenderedPageBreak/>
         <w:t xml:space="preserve">For FHSS: Carrier frequency hopping according to chips; </w:t>
       </w:r>
       <w:r>
@@ -731,22 +738,22 @@
         <w:autoSpaceDE w:val="0"/>
         <w:autoSpaceDN w:val="0"/>
         <w:adjustRightInd w:val="0"/>
-        <w:spacing w:after="240" w:line="340" w:lineRule="atLeast"/>
-        <w:rPr>
-          <w:rFonts w:ascii="Calibri" w:hAnsi="Calibri" w:cs="Helvetica"/>
-          <w:sz w:val="22"/>
-          <w:szCs w:val="22"/>
-        </w:rPr>
-      </w:pPr>
-    </w:p>
-    <w:p>
-      <w:pPr>
-        <w:pStyle w:val="ListParagraph"/>
-        <w:widowControl w:val="0"/>
-        <w:autoSpaceDE w:val="0"/>
-        <w:autoSpaceDN w:val="0"/>
-        <w:adjustRightInd w:val="0"/>
-        <w:spacing w:after="240" w:line="340" w:lineRule="atLeast"/>
+        <w:spacing w:after="240" w:line="276" w:lineRule="auto"/>
+        <w:rPr>
+          <w:rFonts w:ascii="Calibri" w:hAnsi="Calibri" w:cs="Helvetica"/>
+          <w:sz w:val="22"/>
+          <w:szCs w:val="22"/>
+        </w:rPr>
+      </w:pPr>
+    </w:p>
+    <w:p>
+      <w:pPr>
+        <w:pStyle w:val="ListParagraph"/>
+        <w:widowControl w:val="0"/>
+        <w:autoSpaceDE w:val="0"/>
+        <w:autoSpaceDN w:val="0"/>
+        <w:adjustRightInd w:val="0"/>
+        <w:spacing w:after="240" w:line="276" w:lineRule="auto"/>
         <w:rPr>
           <w:rFonts w:ascii="Calibri" w:hAnsi="Calibri" w:cs="Helvetica"/>
           <w:sz w:val="22"/>
@@ -786,7 +793,7 @@
         <w:autoSpaceDE w:val="0"/>
         <w:autoSpaceDN w:val="0"/>
         <w:adjustRightInd w:val="0"/>
-        <w:spacing w:after="240" w:line="340" w:lineRule="atLeast"/>
+        <w:spacing w:after="240" w:line="276" w:lineRule="auto"/>
         <w:rPr>
           <w:rFonts w:ascii="Calibri" w:hAnsi="Calibri" w:cs="Helvetica"/>
           <w:sz w:val="22"/>
@@ -805,7 +812,7 @@
         <w:autoSpaceDE w:val="0"/>
         <w:autoSpaceDN w:val="0"/>
         <w:adjustRightInd w:val="0"/>
-        <w:spacing w:after="240" w:line="340" w:lineRule="atLeast"/>
+        <w:spacing w:after="240" w:line="276" w:lineRule="auto"/>
         <w:rPr>
           <w:rFonts w:ascii="Calibri" w:hAnsi="Calibri" w:cs="Helvetica"/>
           <w:sz w:val="22"/>
@@ -828,16 +835,17 @@
         <w:autoSpaceDE w:val="0"/>
         <w:autoSpaceDN w:val="0"/>
         <w:adjustRightInd w:val="0"/>
-        <w:spacing w:after="240" w:line="340" w:lineRule="atLeast"/>
-        <w:rPr>
-          <w:rFonts w:ascii="Calibri" w:hAnsi="Calibri" w:cs="Helvetica"/>
-          <w:sz w:val="22"/>
-          <w:szCs w:val="22"/>
-        </w:rPr>
-      </w:pPr>
-      <w:r>
-        <w:rPr>
-          <w:rFonts w:ascii="Calibri" w:hAnsi="Calibri" w:cs="Helvetica"/>
+        <w:spacing w:after="240" w:line="276" w:lineRule="auto"/>
+        <w:rPr>
+          <w:rFonts w:ascii="Calibri" w:hAnsi="Calibri" w:cs="Helvetica"/>
+          <w:sz w:val="22"/>
+          <w:szCs w:val="22"/>
+        </w:rPr>
+      </w:pPr>
+      <w:r>
+        <w:rPr>
+          <w:rFonts w:ascii="Calibri" w:hAnsi="Calibri" w:cs="Helvetica"/>
+          <w:noProof/>
           <w:sz w:val="22"/>
           <w:szCs w:val="22"/>
         </w:rPr>
@@ -877,21 +885,6 @@
           </wp:inline>
         </w:drawing>
       </w:r>
-    </w:p>
-    <w:p>
-      <w:pPr>
-        <w:pStyle w:val="ListParagraph"/>
-        <w:widowControl w:val="0"/>
-        <w:autoSpaceDE w:val="0"/>
-        <w:autoSpaceDN w:val="0"/>
-        <w:adjustRightInd w:val="0"/>
-        <w:spacing w:after="240" w:line="340" w:lineRule="atLeast"/>
-        <w:rPr>
-          <w:rFonts w:ascii="Calibri" w:hAnsi="Calibri" w:cs="Helvetica"/>
-          <w:sz w:val="22"/>
-          <w:szCs w:val="22"/>
-        </w:rPr>
-      </w:pPr>
       <w:r>
         <w:rPr>
           <w:rFonts w:ascii="Calibri" w:hAnsi="Calibri" w:cs="Helvetica"/>
@@ -899,7 +892,7 @@
           <w:szCs w:val="22"/>
         </w:rPr>
         <w:drawing>
-          <wp:inline distT="0" distB="0" distL="0" distR="0" wp14:anchorId="7C48DE68" wp14:editId="4F832EFE">
+          <wp:inline distT="0" distB="0" distL="0" distR="0" wp14:anchorId="74460D5F" wp14:editId="3E7BD9FE">
             <wp:extent cx="2908935" cy="1771806"/>
             <wp:effectExtent l="0" t="0" r="12065" b="6350"/>
             <wp:docPr id="3" name="Picture 3"/>
@@ -942,7 +935,22 @@
         <w:autoSpaceDE w:val="0"/>
         <w:autoSpaceDN w:val="0"/>
         <w:adjustRightInd w:val="0"/>
-        <w:spacing w:after="240" w:line="340" w:lineRule="atLeast"/>
+        <w:spacing w:after="240" w:line="276" w:lineRule="auto"/>
+        <w:rPr>
+          <w:rFonts w:ascii="Calibri" w:hAnsi="Calibri" w:cs="Helvetica"/>
+          <w:sz w:val="22"/>
+          <w:szCs w:val="22"/>
+        </w:rPr>
+      </w:pPr>
+    </w:p>
+    <w:p>
+      <w:pPr>
+        <w:pStyle w:val="ListParagraph"/>
+        <w:widowControl w:val="0"/>
+        <w:autoSpaceDE w:val="0"/>
+        <w:autoSpaceDN w:val="0"/>
+        <w:adjustRightInd w:val="0"/>
+        <w:spacing w:after="240" w:line="276" w:lineRule="auto"/>
         <w:rPr>
           <w:rFonts w:ascii="Calibri" w:hAnsi="Calibri" w:cs="Helvetica"/>
           <w:sz w:val="22"/>
@@ -961,7 +969,7 @@
         <w:autoSpaceDE w:val="0"/>
         <w:autoSpaceDN w:val="0"/>
         <w:adjustRightInd w:val="0"/>
-        <w:spacing w:after="240" w:line="340" w:lineRule="atLeast"/>
+        <w:spacing w:after="240" w:line="276" w:lineRule="auto"/>
         <w:rPr>
           <w:rFonts w:ascii="Calibri" w:hAnsi="Calibri" w:cs="Helvetica"/>
           <w:sz w:val="22"/>
@@ -996,7 +1004,7 @@
         <w:autoSpaceDE w:val="0"/>
         <w:autoSpaceDN w:val="0"/>
         <w:adjustRightInd w:val="0"/>
-        <w:spacing w:after="240" w:line="340" w:lineRule="atLeast"/>
+        <w:spacing w:after="240" w:line="276" w:lineRule="auto"/>
         <w:rPr>
           <w:rFonts w:ascii="Calibri" w:hAnsi="Calibri" w:cs="Helvetica"/>
           <w:sz w:val="22"/>
@@ -1019,7 +1027,7 @@
         <w:autoSpaceDE w:val="0"/>
         <w:autoSpaceDN w:val="0"/>
         <w:adjustRightInd w:val="0"/>
-        <w:spacing w:after="240" w:line="340" w:lineRule="atLeast"/>
+        <w:spacing w:after="240" w:line="276" w:lineRule="auto"/>
         <w:ind w:left="1080"/>
         <w:rPr>
           <w:rFonts w:ascii="Calibri" w:hAnsi="Calibri" w:cs="Helvetica"/>
@@ -1043,7 +1051,7 @@
         <w:autoSpaceDE w:val="0"/>
         <w:autoSpaceDN w:val="0"/>
         <w:adjustRightInd w:val="0"/>
-        <w:spacing w:after="240" w:line="340" w:lineRule="atLeast"/>
+        <w:spacing w:after="240" w:line="276" w:lineRule="auto"/>
         <w:ind w:left="1080"/>
         <w:rPr>
           <w:rFonts w:ascii="Calibri" w:hAnsi="Calibri" w:cs="Helvetica"/>
@@ -1063,16 +1071,17 @@
         <w:autoSpaceDE w:val="0"/>
         <w:autoSpaceDN w:val="0"/>
         <w:adjustRightInd w:val="0"/>
-        <w:spacing w:after="240" w:line="340" w:lineRule="atLeast"/>
-        <w:rPr>
-          <w:rFonts w:ascii="Calibri" w:hAnsi="Calibri" w:cs="Helvetica"/>
-          <w:sz w:val="22"/>
-          <w:szCs w:val="22"/>
-        </w:rPr>
-      </w:pPr>
-      <w:r>
-        <w:rPr>
-          <w:rFonts w:ascii="Calibri" w:hAnsi="Calibri" w:cs="Helvetica"/>
+        <w:spacing w:after="240" w:line="276" w:lineRule="auto"/>
+        <w:rPr>
+          <w:rFonts w:ascii="Calibri" w:hAnsi="Calibri" w:cs="Helvetica"/>
+          <w:sz w:val="22"/>
+          <w:szCs w:val="22"/>
+        </w:rPr>
+      </w:pPr>
+      <w:r>
+        <w:rPr>
+          <w:rFonts w:ascii="Calibri" w:hAnsi="Calibri" w:cs="Helvetica"/>
+          <w:noProof/>
           <w:sz w:val="22"/>
           <w:szCs w:val="22"/>
         </w:rPr>
@@ -1120,22 +1129,22 @@
         <w:autoSpaceDE w:val="0"/>
         <w:autoSpaceDN w:val="0"/>
         <w:adjustRightInd w:val="0"/>
-        <w:spacing w:after="240" w:line="340" w:lineRule="atLeast"/>
-        <w:rPr>
-          <w:rFonts w:ascii="Calibri" w:hAnsi="Calibri" w:cs="Helvetica"/>
-          <w:sz w:val="22"/>
-          <w:szCs w:val="22"/>
-        </w:rPr>
-      </w:pPr>
-    </w:p>
-    <w:p>
-      <w:pPr>
-        <w:pStyle w:val="ListParagraph"/>
-        <w:widowControl w:val="0"/>
-        <w:autoSpaceDE w:val="0"/>
-        <w:autoSpaceDN w:val="0"/>
-        <w:adjustRightInd w:val="0"/>
-        <w:spacing w:after="240" w:line="340" w:lineRule="atLeast"/>
+        <w:spacing w:after="240" w:line="276" w:lineRule="auto"/>
+        <w:rPr>
+          <w:rFonts w:ascii="Calibri" w:hAnsi="Calibri" w:cs="Helvetica"/>
+          <w:sz w:val="22"/>
+          <w:szCs w:val="22"/>
+        </w:rPr>
+      </w:pPr>
+    </w:p>
+    <w:p>
+      <w:pPr>
+        <w:pStyle w:val="ListParagraph"/>
+        <w:widowControl w:val="0"/>
+        <w:autoSpaceDE w:val="0"/>
+        <w:autoSpaceDN w:val="0"/>
+        <w:adjustRightInd w:val="0"/>
+        <w:spacing w:after="240" w:line="276" w:lineRule="auto"/>
         <w:rPr>
           <w:rFonts w:ascii="Calibri" w:hAnsi="Calibri" w:cs="Helvetica"/>
           <w:sz w:val="22"/>
@@ -1154,7 +1163,7 @@
         <w:autoSpaceDE w:val="0"/>
         <w:autoSpaceDN w:val="0"/>
         <w:adjustRightInd w:val="0"/>
-        <w:spacing w:after="240" w:line="340" w:lineRule="atLeast"/>
+        <w:spacing w:after="240" w:line="276" w:lineRule="auto"/>
         <w:rPr>
           <w:rFonts w:ascii="Calibri" w:hAnsi="Calibri" w:cs="Helvetica"/>
           <w:sz w:val="22"/>
@@ -1181,7 +1190,7 @@
         <w:autoSpaceDE w:val="0"/>
         <w:autoSpaceDN w:val="0"/>
         <w:adjustRightInd w:val="0"/>
-        <w:spacing w:after="240" w:line="340" w:lineRule="atLeast"/>
+        <w:spacing w:after="240" w:line="276" w:lineRule="auto"/>
         <w:rPr>
           <w:rFonts w:ascii="Calibri" w:hAnsi="Calibri" w:cs="Helvetica"/>
           <w:sz w:val="22"/>
@@ -1208,7 +1217,7 @@
         <w:autoSpaceDE w:val="0"/>
         <w:autoSpaceDN w:val="0"/>
         <w:adjustRightInd w:val="0"/>
-        <w:spacing w:after="240" w:line="340" w:lineRule="atLeast"/>
+        <w:spacing w:after="240" w:line="276" w:lineRule="auto"/>
         <w:rPr>
           <w:rFonts w:ascii="Calibri" w:hAnsi="Calibri" w:cs="Helvetica"/>
           <w:sz w:val="22"/>
@@ -1235,7 +1244,7 @@
         <w:autoSpaceDE w:val="0"/>
         <w:autoSpaceDN w:val="0"/>
         <w:adjustRightInd w:val="0"/>
-        <w:spacing w:after="240" w:line="340" w:lineRule="atLeast"/>
+        <w:spacing w:after="240" w:line="276" w:lineRule="auto"/>
         <w:rPr>
           <w:rFonts w:ascii="Calibri" w:hAnsi="Calibri" w:cs="Helvetica"/>
           <w:sz w:val="22"/>
@@ -1262,7 +1271,7 @@
         <w:autoSpaceDE w:val="0"/>
         <w:autoSpaceDN w:val="0"/>
         <w:adjustRightInd w:val="0"/>
-        <w:spacing w:after="240" w:line="340" w:lineRule="atLeast"/>
+        <w:spacing w:after="240" w:line="276" w:lineRule="auto"/>
         <w:rPr>
           <w:rFonts w:ascii="Calibri" w:hAnsi="Calibri" w:cs="Helvetica"/>
           <w:sz w:val="22"/>
@@ -1284,7 +1293,7 @@
         <w:autoSpaceDE w:val="0"/>
         <w:autoSpaceDN w:val="0"/>
         <w:adjustRightInd w:val="0"/>
-        <w:spacing w:after="240" w:line="340" w:lineRule="atLeast"/>
+        <w:spacing w:after="240" w:line="276" w:lineRule="auto"/>
         <w:rPr>
           <w:rFonts w:ascii="Calibri" w:hAnsi="Calibri" w:cs="Helvetica"/>
           <w:sz w:val="22"/>
@@ -1303,7 +1312,7 @@
         <w:autoSpaceDE w:val="0"/>
         <w:autoSpaceDN w:val="0"/>
         <w:adjustRightInd w:val="0"/>
-        <w:spacing w:after="240" w:line="340" w:lineRule="atLeast"/>
+        <w:spacing w:after="240" w:line="276" w:lineRule="auto"/>
         <w:rPr>
           <w:rFonts w:ascii="Calibri" w:hAnsi="Calibri" w:cs="Helvetica"/>
           <w:sz w:val="22"/>
@@ -1330,7 +1339,7 @@
         <w:autoSpaceDE w:val="0"/>
         <w:autoSpaceDN w:val="0"/>
         <w:adjustRightInd w:val="0"/>
-        <w:spacing w:after="240" w:line="340" w:lineRule="atLeast"/>
+        <w:spacing w:after="240" w:line="276" w:lineRule="auto"/>
         <w:rPr>
           <w:rFonts w:ascii="Calibri" w:hAnsi="Calibri" w:cs="Helvetica"/>
           <w:sz w:val="22"/>
@@ -1357,7 +1366,7 @@
         <w:autoSpaceDE w:val="0"/>
         <w:autoSpaceDN w:val="0"/>
         <w:adjustRightInd w:val="0"/>
-        <w:spacing w:after="240" w:line="340" w:lineRule="atLeast"/>
+        <w:spacing w:after="240" w:line="276" w:lineRule="auto"/>
         <w:rPr>
           <w:rFonts w:ascii="Calibri" w:hAnsi="Calibri" w:cs="Helvetica"/>
           <w:sz w:val="22"/>
@@ -1384,7 +1393,7 @@
         <w:autoSpaceDE w:val="0"/>
         <w:autoSpaceDN w:val="0"/>
         <w:adjustRightInd w:val="0"/>
-        <w:spacing w:after="240" w:line="340" w:lineRule="atLeast"/>
+        <w:spacing w:after="240" w:line="276" w:lineRule="auto"/>
         <w:rPr>
           <w:rFonts w:ascii="Calibri" w:hAnsi="Calibri" w:cs="Helvetica"/>
           <w:sz w:val="22"/>
@@ -1411,7 +1420,7 @@
         <w:autoSpaceDE w:val="0"/>
         <w:autoSpaceDN w:val="0"/>
         <w:adjustRightInd w:val="0"/>
-        <w:spacing w:after="240" w:line="340" w:lineRule="atLeast"/>
+        <w:spacing w:after="240" w:line="276" w:lineRule="auto"/>
         <w:rPr>
           <w:rFonts w:ascii="Calibri" w:hAnsi="Calibri" w:cs="Helvetica"/>
           <w:sz w:val="22"/>
@@ -1434,7 +1443,7 @@
         <w:autoSpaceDE w:val="0"/>
         <w:autoSpaceDN w:val="0"/>
         <w:adjustRightInd w:val="0"/>
-        <w:spacing w:after="240" w:line="340" w:lineRule="atLeast"/>
+        <w:spacing w:after="240" w:line="276" w:lineRule="auto"/>
         <w:ind w:left="1080"/>
         <w:rPr>
           <w:rFonts w:ascii="Calibri" w:hAnsi="Calibri" w:cs="Helvetica"/>
@@ -1466,22 +1475,2728 @@
         </w:rPr>
         <w:t>.</w:t>
       </w:r>
-      <w:bookmarkStart w:id="0" w:name="_GoBack"/>
-      <w:bookmarkEnd w:id="0"/>
-    </w:p>
-    <w:p>
-      <w:pPr>
-        <w:pStyle w:val="ListParagraph"/>
-        <w:widowControl w:val="0"/>
-        <w:autoSpaceDE w:val="0"/>
-        <w:autoSpaceDN w:val="0"/>
-        <w:adjustRightInd w:val="0"/>
-        <w:spacing w:after="240" w:line="340" w:lineRule="atLeast"/>
+    </w:p>
+    <w:p>
+      <w:pPr>
+        <w:widowControl w:val="0"/>
+        <w:autoSpaceDE w:val="0"/>
+        <w:autoSpaceDN w:val="0"/>
+        <w:adjustRightInd w:val="0"/>
+        <w:spacing w:after="240" w:line="276" w:lineRule="auto"/>
+        <w:rPr>
+          <w:rFonts w:ascii="Calibri" w:hAnsi="Calibri" w:cs="Times"/>
+          <w:sz w:val="22"/>
+          <w:szCs w:val="22"/>
+        </w:rPr>
+      </w:pPr>
+    </w:p>
+    <w:p>
+      <w:pPr>
+        <w:pStyle w:val="ListParagraph"/>
+        <w:widowControl w:val="0"/>
+        <w:numPr>
+          <w:ilvl w:val="0"/>
+          <w:numId w:val="1"/>
+        </w:numPr>
+        <w:autoSpaceDE w:val="0"/>
+        <w:autoSpaceDN w:val="0"/>
+        <w:adjustRightInd w:val="0"/>
+        <w:spacing w:after="240" w:line="276" w:lineRule="auto"/>
+        <w:rPr>
+          <w:rFonts w:ascii="Calibri" w:hAnsi="Calibri" w:cs="Times"/>
+          <w:sz w:val="22"/>
+          <w:szCs w:val="22"/>
+        </w:rPr>
+      </w:pPr>
+      <w:r>
+        <w:rPr>
+          <w:rFonts w:ascii="Calibri" w:hAnsi="Calibri" w:cs="Times"/>
+          <w:sz w:val="22"/>
+          <w:szCs w:val="22"/>
+        </w:rPr>
+        <w:t>In a mobile ad hoc network:</w:t>
+      </w:r>
+    </w:p>
+    <w:p>
+      <w:pPr>
+        <w:pStyle w:val="ListParagraph"/>
+        <w:widowControl w:val="0"/>
+        <w:numPr>
+          <w:ilvl w:val="0"/>
+          <w:numId w:val="6"/>
+        </w:numPr>
+        <w:autoSpaceDE w:val="0"/>
+        <w:autoSpaceDN w:val="0"/>
+        <w:adjustRightInd w:val="0"/>
+        <w:spacing w:after="240" w:line="276" w:lineRule="auto"/>
+        <w:rPr>
+          <w:rFonts w:ascii="Calibri" w:hAnsi="Calibri" w:cs="Times"/>
+          <w:sz w:val="22"/>
+          <w:szCs w:val="22"/>
+        </w:rPr>
+      </w:pPr>
+      <w:r>
+        <w:rPr>
+          <w:rFonts w:ascii="Calibri" w:hAnsi="Calibri" w:cs="Times"/>
+          <w:sz w:val="22"/>
+          <w:szCs w:val="22"/>
+        </w:rPr>
+        <w:t xml:space="preserve">Why is Dynamic Source Routing (DSR) vulnerable to </w:t>
+      </w:r>
+      <w:commentRangeStart w:id="0"/>
+      <w:r>
+        <w:rPr>
+          <w:rFonts w:ascii="Calibri" w:hAnsi="Calibri" w:cs="Times"/>
+          <w:sz w:val="22"/>
+          <w:szCs w:val="22"/>
+        </w:rPr>
+        <w:t>fabrication attack</w:t>
+      </w:r>
+      <w:commentRangeEnd w:id="0"/>
+      <w:r>
+        <w:rPr>
+          <w:rStyle w:val="CommentReference"/>
+        </w:rPr>
+        <w:commentReference w:id="0"/>
+      </w:r>
+      <w:r>
+        <w:rPr>
+          <w:rFonts w:ascii="Calibri" w:hAnsi="Calibri" w:cs="Times"/>
+          <w:sz w:val="22"/>
+          <w:szCs w:val="22"/>
+        </w:rPr>
+        <w:t>?</w:t>
+      </w:r>
+    </w:p>
+    <w:p>
+      <w:pPr>
+        <w:pStyle w:val="ListParagraph"/>
+        <w:widowControl w:val="0"/>
+        <w:autoSpaceDE w:val="0"/>
+        <w:autoSpaceDN w:val="0"/>
+        <w:adjustRightInd w:val="0"/>
+        <w:spacing w:after="240" w:line="276" w:lineRule="auto"/>
+        <w:ind w:left="1080"/>
+        <w:rPr>
+          <w:rFonts w:ascii="Calibri" w:hAnsi="Calibri" w:cs="Times"/>
+          <w:sz w:val="22"/>
+          <w:szCs w:val="22"/>
+        </w:rPr>
+      </w:pPr>
+      <w:r>
+        <w:rPr>
+          <w:rFonts w:ascii="Calibri" w:hAnsi="Calibri" w:cs="Times"/>
+          <w:sz w:val="22"/>
+          <w:szCs w:val="22"/>
+        </w:rPr>
+        <w:t>Give an example.</w:t>
+      </w:r>
+    </w:p>
+    <w:p>
+      <w:pPr>
+        <w:pStyle w:val="ListParagraph"/>
+        <w:widowControl w:val="0"/>
+        <w:numPr>
+          <w:ilvl w:val="0"/>
+          <w:numId w:val="6"/>
+        </w:numPr>
+        <w:autoSpaceDE w:val="0"/>
+        <w:autoSpaceDN w:val="0"/>
+        <w:adjustRightInd w:val="0"/>
+        <w:spacing w:after="240" w:line="276" w:lineRule="auto"/>
+        <w:rPr>
+          <w:rFonts w:ascii="Calibri" w:hAnsi="Calibri" w:cs="Times"/>
+          <w:sz w:val="22"/>
+          <w:szCs w:val="22"/>
+        </w:rPr>
+      </w:pPr>
+      <w:r>
+        <w:rPr>
+          <w:rFonts w:ascii="Calibri" w:hAnsi="Calibri" w:cs="Times"/>
+          <w:sz w:val="22"/>
+          <w:szCs w:val="22"/>
+        </w:rPr>
+        <w:t>How dose the source Routing Protocol (SRP) resolve this problem?</w:t>
+      </w:r>
+    </w:p>
+    <w:p>
+      <w:pPr>
+        <w:widowControl w:val="0"/>
+        <w:autoSpaceDE w:val="0"/>
+        <w:autoSpaceDN w:val="0"/>
+        <w:adjustRightInd w:val="0"/>
+        <w:spacing w:after="240" w:line="276" w:lineRule="auto"/>
+        <w:rPr>
+          <w:rFonts w:ascii="Calibri" w:hAnsi="Calibri" w:cs="Times"/>
+          <w:sz w:val="22"/>
+          <w:szCs w:val="22"/>
+        </w:rPr>
+      </w:pPr>
+    </w:p>
+    <w:p>
+      <w:pPr>
+        <w:widowControl w:val="0"/>
+        <w:autoSpaceDE w:val="0"/>
+        <w:autoSpaceDN w:val="0"/>
+        <w:adjustRightInd w:val="0"/>
+        <w:spacing w:after="240" w:line="276" w:lineRule="auto"/>
+        <w:rPr>
+          <w:rFonts w:ascii="Calibri" w:hAnsi="Calibri" w:cs="Times"/>
+          <w:sz w:val="22"/>
+          <w:szCs w:val="22"/>
+        </w:rPr>
+      </w:pPr>
+    </w:p>
+    <w:p>
+      <w:pPr>
+        <w:pStyle w:val="ListParagraph"/>
+        <w:widowControl w:val="0"/>
+        <w:numPr>
+          <w:ilvl w:val="0"/>
+          <w:numId w:val="1"/>
+        </w:numPr>
+        <w:autoSpaceDE w:val="0"/>
+        <w:autoSpaceDN w:val="0"/>
+        <w:adjustRightInd w:val="0"/>
+        <w:spacing w:after="240" w:line="276" w:lineRule="auto"/>
+        <w:rPr>
+          <w:rFonts w:ascii="Calibri" w:hAnsi="Calibri" w:cs="Times"/>
+          <w:sz w:val="22"/>
+          <w:szCs w:val="22"/>
+        </w:rPr>
+      </w:pPr>
+      <w:r>
+        <w:rPr>
+          <w:rFonts w:ascii="Calibri" w:hAnsi="Calibri" w:cs="Times" w:hint="eastAsia"/>
+          <w:sz w:val="22"/>
+          <w:szCs w:val="22"/>
+          <w:lang w:eastAsia="zh-CN"/>
+        </w:rPr>
+        <w:t>Wh</w:t>
+      </w:r>
+      <w:r>
+        <w:rPr>
+          <w:rFonts w:ascii="Calibri" w:hAnsi="Calibri" w:cs="Times"/>
+          <w:sz w:val="22"/>
+          <w:szCs w:val="22"/>
+          <w:lang w:eastAsia="zh-CN"/>
+        </w:rPr>
+        <w:t xml:space="preserve">at is </w:t>
+      </w:r>
+      <w:commentRangeStart w:id="1"/>
+      <w:r>
+        <w:rPr>
+          <w:rFonts w:ascii="Calibri" w:hAnsi="Calibri" w:cs="Times"/>
+          <w:sz w:val="22"/>
+          <w:szCs w:val="22"/>
+          <w:lang w:eastAsia="zh-CN"/>
+        </w:rPr>
+        <w:t xml:space="preserve">WiMAX </w:t>
+      </w:r>
+      <w:commentRangeEnd w:id="1"/>
+      <w:r>
+        <w:rPr>
+          <w:rStyle w:val="CommentReference"/>
+        </w:rPr>
+        <w:commentReference w:id="1"/>
+      </w:r>
+      <w:r>
+        <w:rPr>
+          <w:rFonts w:ascii="Calibri" w:hAnsi="Calibri" w:cs="Times"/>
+          <w:sz w:val="22"/>
+          <w:szCs w:val="22"/>
+          <w:lang w:eastAsia="zh-CN"/>
+        </w:rPr>
+        <w:t xml:space="preserve">and what kind of signal encoding does it employ? Give a brief </w:t>
+      </w:r>
+      <w:r>
+        <w:rPr>
+          <w:rFonts w:ascii="Calibri" w:hAnsi="Calibri" w:cs="Times"/>
+          <w:sz w:val="22"/>
+          <w:szCs w:val="22"/>
+          <w:lang w:eastAsia="zh-CN"/>
+        </w:rPr>
+        <w:t>description</w:t>
+      </w:r>
+      <w:r>
+        <w:rPr>
+          <w:rFonts w:ascii="Calibri" w:hAnsi="Calibri" w:cs="Times"/>
+          <w:sz w:val="22"/>
+          <w:szCs w:val="22"/>
+          <w:lang w:eastAsia="zh-CN"/>
+        </w:rPr>
+        <w:t xml:space="preserve"> with diagram to explain how its signal encoding works?</w:t>
+      </w:r>
+    </w:p>
+    <w:p>
+      <w:pPr>
+        <w:widowControl w:val="0"/>
+        <w:autoSpaceDE w:val="0"/>
+        <w:autoSpaceDN w:val="0"/>
+        <w:adjustRightInd w:val="0"/>
+        <w:spacing w:after="240" w:line="276" w:lineRule="auto"/>
+        <w:rPr>
+          <w:rFonts w:ascii="Calibri" w:hAnsi="Calibri" w:cs="Times"/>
+          <w:sz w:val="22"/>
+          <w:szCs w:val="22"/>
+        </w:rPr>
+      </w:pPr>
+    </w:p>
+    <w:p>
+      <w:pPr>
+        <w:pStyle w:val="ListParagraph"/>
+        <w:widowControl w:val="0"/>
+        <w:numPr>
+          <w:ilvl w:val="0"/>
+          <w:numId w:val="1"/>
+        </w:numPr>
+        <w:autoSpaceDE w:val="0"/>
+        <w:autoSpaceDN w:val="0"/>
+        <w:adjustRightInd w:val="0"/>
+        <w:spacing w:after="240" w:line="276" w:lineRule="auto"/>
+        <w:rPr>
+          <w:rFonts w:ascii="Calibri" w:hAnsi="Calibri" w:cs="Helvetica"/>
+          <w:sz w:val="22"/>
+          <w:szCs w:val="22"/>
+        </w:rPr>
+      </w:pPr>
+      <w:r>
+        <w:rPr>
+          <w:rFonts w:ascii="Calibri" w:hAnsi="Calibri" w:cs="Helvetica"/>
+          <w:sz w:val="22"/>
+          <w:szCs w:val="22"/>
+        </w:rPr>
+        <w:t xml:space="preserve"> Briefly describe both LEO and GEO, highlighting the differences between them in </w:t>
+      </w:r>
+      <w:r>
+        <w:rPr>
+          <w:rFonts w:ascii="Calibri" w:hAnsi="Calibri" w:cs="Helvetica"/>
+          <w:sz w:val="22"/>
+          <w:szCs w:val="22"/>
+        </w:rPr>
+        <w:t xml:space="preserve">terms of </w:t>
+      </w:r>
+      <w:r>
+        <w:rPr>
+          <w:rFonts w:ascii="Calibri" w:hAnsi="Calibri" w:cs="Helvetica"/>
+          <w:sz w:val="22"/>
+          <w:szCs w:val="22"/>
+        </w:rPr>
+        <w:t xml:space="preserve">orbit period, altitude, and </w:t>
+      </w:r>
+      <w:commentRangeStart w:id="2"/>
+      <w:r>
+        <w:rPr>
+          <w:rFonts w:ascii="Calibri" w:hAnsi="Calibri" w:cs="Helvetica"/>
+          <w:sz w:val="22"/>
+          <w:szCs w:val="22"/>
+        </w:rPr>
+        <w:t>round-trip delay</w:t>
+      </w:r>
+      <w:commentRangeEnd w:id="2"/>
+      <w:r>
+        <w:rPr>
+          <w:rStyle w:val="CommentReference"/>
+        </w:rPr>
+        <w:commentReference w:id="2"/>
+      </w:r>
+      <w:r>
+        <w:rPr>
+          <w:rFonts w:ascii="Calibri" w:hAnsi="Calibri" w:cs="Helvetica"/>
+          <w:sz w:val="22"/>
+          <w:szCs w:val="22"/>
+        </w:rPr>
+        <w:t xml:space="preserve">; </w:t>
+      </w:r>
+      <w:r>
+        <w:rPr>
+          <w:rFonts w:ascii="Calibri" w:hAnsi="Calibri" w:cs="Helvetica"/>
+          <w:sz w:val="22"/>
+          <w:szCs w:val="22"/>
+        </w:rPr>
+        <w:t>Under what circumstances would it be advantageous to select one of there satellite types (GEO and LEO) over the other?</w:t>
+      </w:r>
+    </w:p>
+    <w:p>
+      <w:pPr>
+        <w:widowControl w:val="0"/>
+        <w:autoSpaceDE w:val="0"/>
+        <w:autoSpaceDN w:val="0"/>
+        <w:adjustRightInd w:val="0"/>
+        <w:spacing w:after="240"/>
+        <w:ind w:firstLine="720"/>
+        <w:rPr>
+          <w:rFonts w:ascii="Calibri" w:hAnsi="Calibri" w:cs="Helvetica"/>
+          <w:sz w:val="22"/>
+          <w:szCs w:val="22"/>
+        </w:rPr>
+      </w:pPr>
+      <w:r>
+        <w:rPr>
+          <w:rFonts w:ascii="Calibri" w:hAnsi="Calibri" w:cs="Helvetica"/>
+          <w:sz w:val="22"/>
+          <w:szCs w:val="22"/>
+        </w:rPr>
+        <w:t xml:space="preserve">For GEO: 24 hours a </w:t>
+      </w:r>
+      <w:r>
+        <w:rPr>
+          <w:rFonts w:ascii="Calibri" w:hAnsi="Calibri" w:cs="Helvetica"/>
+          <w:sz w:val="22"/>
+          <w:szCs w:val="22"/>
+        </w:rPr>
+        <w:t>round, over</w:t>
+      </w:r>
+      <w:r>
+        <w:rPr>
+          <w:rFonts w:ascii="Calibri" w:hAnsi="Calibri" w:cs="Helvetica"/>
+          <w:sz w:val="22"/>
+          <w:szCs w:val="22"/>
+        </w:rPr>
+        <w:t xml:space="preserve"> 35000 km, round-trip delay is high. </w:t>
+      </w:r>
+    </w:p>
+    <w:p>
+      <w:pPr>
+        <w:widowControl w:val="0"/>
+        <w:autoSpaceDE w:val="0"/>
+        <w:autoSpaceDN w:val="0"/>
+        <w:adjustRightInd w:val="0"/>
+        <w:spacing w:after="240"/>
+        <w:ind w:firstLine="720"/>
+        <w:rPr>
+          <w:rFonts w:ascii="Calibri" w:hAnsi="Calibri" w:cs="Helvetica" w:hint="eastAsia"/>
+          <w:sz w:val="22"/>
+          <w:szCs w:val="22"/>
+          <w:lang w:eastAsia="zh-CN"/>
+        </w:rPr>
+      </w:pPr>
+      <w:r>
+        <w:rPr>
+          <w:rFonts w:ascii="Calibri" w:hAnsi="Calibri" w:cs="Helvetica" w:hint="eastAsia"/>
+          <w:sz w:val="22"/>
+          <w:szCs w:val="22"/>
+        </w:rPr>
+        <w:t>F</w:t>
+      </w:r>
+      <w:r>
+        <w:rPr>
+          <w:rFonts w:ascii="Calibri" w:hAnsi="Calibri" w:cs="Helvetica"/>
+          <w:sz w:val="22"/>
+          <w:szCs w:val="22"/>
+        </w:rPr>
+        <w:t>or LEO: 1.5 to 2 hours a round, under 2000</w:t>
+      </w:r>
+      <w:r>
+        <w:rPr>
+          <w:rFonts w:ascii="Calibri" w:hAnsi="Calibri" w:cs="Helvetica"/>
+          <w:sz w:val="22"/>
+          <w:szCs w:val="22"/>
+        </w:rPr>
+        <w:t>km, less</w:t>
+      </w:r>
+      <w:r>
+        <w:rPr>
+          <w:rFonts w:ascii="Calibri" w:hAnsi="Calibri" w:cs="Helvetica"/>
+          <w:sz w:val="22"/>
+          <w:szCs w:val="22"/>
+        </w:rPr>
+        <w:t xml:space="preserve"> than 20ms.</w:t>
+      </w:r>
+    </w:p>
+    <w:tbl>
+      <w:tblPr>
+        <w:tblStyle w:val="TableGrid"/>
+        <w:tblW w:w="9010" w:type="dxa"/>
+        <w:tblInd w:w="607" w:type="dxa"/>
+        <w:tblLook w:val="04A0" w:firstRow="1" w:lastRow="0" w:firstColumn="1" w:lastColumn="0" w:noHBand="0" w:noVBand="1"/>
+      </w:tblPr>
+      <w:tblGrid>
+        <w:gridCol w:w="3003"/>
+        <w:gridCol w:w="3003"/>
+        <w:gridCol w:w="3004"/>
+      </w:tblGrid>
+      <w:tr>
+        <w:tc>
+          <w:tcPr>
+            <w:tcW w:w="3003" w:type="dxa"/>
+          </w:tcPr>
+          <w:p>
+            <w:pPr>
+              <w:widowControl w:val="0"/>
+              <w:autoSpaceDE w:val="0"/>
+              <w:autoSpaceDN w:val="0"/>
+              <w:adjustRightInd w:val="0"/>
+              <w:spacing w:after="240"/>
+              <w:rPr>
+                <w:rFonts w:ascii="Calibri" w:hAnsi="Calibri" w:cs="Helvetica" w:hint="eastAsia"/>
+                <w:sz w:val="22"/>
+                <w:szCs w:val="22"/>
+                <w:lang w:eastAsia="zh-CN"/>
+              </w:rPr>
+            </w:pPr>
+          </w:p>
+        </w:tc>
+        <w:tc>
+          <w:tcPr>
+            <w:tcW w:w="3003" w:type="dxa"/>
+          </w:tcPr>
+          <w:p>
+            <w:pPr>
+              <w:widowControl w:val="0"/>
+              <w:autoSpaceDE w:val="0"/>
+              <w:autoSpaceDN w:val="0"/>
+              <w:adjustRightInd w:val="0"/>
+              <w:spacing w:after="240"/>
+              <w:rPr>
+                <w:rFonts w:ascii="Calibri" w:hAnsi="Calibri" w:cs="Helvetica"/>
+                <w:sz w:val="22"/>
+                <w:szCs w:val="22"/>
+              </w:rPr>
+            </w:pPr>
+            <w:r>
+              <w:rPr>
+                <w:rFonts w:ascii="Calibri" w:hAnsi="Calibri" w:cs="Helvetica"/>
+                <w:sz w:val="22"/>
+                <w:szCs w:val="22"/>
+              </w:rPr>
+              <w:t>Advantages</w:t>
+            </w:r>
+          </w:p>
+        </w:tc>
+        <w:tc>
+          <w:tcPr>
+            <w:tcW w:w="3004" w:type="dxa"/>
+          </w:tcPr>
+          <w:p>
+            <w:pPr>
+              <w:widowControl w:val="0"/>
+              <w:autoSpaceDE w:val="0"/>
+              <w:autoSpaceDN w:val="0"/>
+              <w:adjustRightInd w:val="0"/>
+              <w:spacing w:after="240"/>
+              <w:rPr>
+                <w:rFonts w:ascii="Calibri" w:hAnsi="Calibri" w:cs="Helvetica"/>
+                <w:sz w:val="22"/>
+                <w:szCs w:val="22"/>
+              </w:rPr>
+            </w:pPr>
+            <w:r>
+              <w:rPr>
+                <w:rFonts w:ascii="Calibri" w:hAnsi="Calibri" w:cs="Helvetica"/>
+                <w:sz w:val="22"/>
+                <w:szCs w:val="22"/>
+              </w:rPr>
+              <w:t>Disadvantages</w:t>
+            </w:r>
+          </w:p>
+        </w:tc>
+      </w:tr>
+      <w:tr>
+        <w:tc>
+          <w:tcPr>
+            <w:tcW w:w="3003" w:type="dxa"/>
+          </w:tcPr>
+          <w:p>
+            <w:pPr>
+              <w:widowControl w:val="0"/>
+              <w:autoSpaceDE w:val="0"/>
+              <w:autoSpaceDN w:val="0"/>
+              <w:adjustRightInd w:val="0"/>
+              <w:spacing w:after="240"/>
+              <w:rPr>
+                <w:rFonts w:ascii="Calibri" w:hAnsi="Calibri" w:cs="Helvetica"/>
+                <w:sz w:val="22"/>
+                <w:szCs w:val="22"/>
+              </w:rPr>
+            </w:pPr>
+            <w:r>
+              <w:rPr>
+                <w:rFonts w:ascii="Calibri" w:hAnsi="Calibri" w:cs="Helvetica"/>
+                <w:sz w:val="22"/>
+                <w:szCs w:val="22"/>
+              </w:rPr>
+              <w:t>GEO</w:t>
+            </w:r>
+          </w:p>
+        </w:tc>
+        <w:tc>
+          <w:tcPr>
+            <w:tcW w:w="3003" w:type="dxa"/>
+          </w:tcPr>
+          <w:p>
+            <w:pPr>
+              <w:pStyle w:val="ListParagraph"/>
+              <w:widowControl w:val="0"/>
+              <w:numPr>
+                <w:ilvl w:val="0"/>
+                <w:numId w:val="7"/>
+              </w:numPr>
+              <w:autoSpaceDE w:val="0"/>
+              <w:autoSpaceDN w:val="0"/>
+              <w:adjustRightInd w:val="0"/>
+              <w:spacing w:after="240"/>
+              <w:rPr>
+                <w:rFonts w:ascii="Calibri" w:hAnsi="Calibri" w:cs="Helvetica"/>
+                <w:sz w:val="22"/>
+                <w:szCs w:val="22"/>
+              </w:rPr>
+            </w:pPr>
+            <w:r>
+              <w:rPr>
+                <w:rFonts w:ascii="Calibri" w:hAnsi="Calibri" w:cs="Helvetica"/>
+                <w:sz w:val="22"/>
+                <w:szCs w:val="22"/>
+              </w:rPr>
+              <w:t>No problem with frequency change.</w:t>
+            </w:r>
+          </w:p>
+          <w:p>
+            <w:pPr>
+              <w:pStyle w:val="ListParagraph"/>
+              <w:widowControl w:val="0"/>
+              <w:numPr>
+                <w:ilvl w:val="0"/>
+                <w:numId w:val="7"/>
+              </w:numPr>
+              <w:autoSpaceDE w:val="0"/>
+              <w:autoSpaceDN w:val="0"/>
+              <w:adjustRightInd w:val="0"/>
+              <w:spacing w:after="240"/>
+              <w:rPr>
+                <w:rFonts w:ascii="Calibri" w:hAnsi="Calibri" w:cs="Helvetica"/>
+                <w:sz w:val="22"/>
+                <w:szCs w:val="22"/>
+              </w:rPr>
+            </w:pPr>
+            <w:r>
+              <w:rPr>
+                <w:rFonts w:ascii="Calibri" w:hAnsi="Calibri" w:cs="Helvetica"/>
+                <w:sz w:val="22"/>
+                <w:szCs w:val="22"/>
+              </w:rPr>
+              <w:t>Tracking of satellite is simplified.</w:t>
+            </w:r>
+          </w:p>
+          <w:p>
+            <w:pPr>
+              <w:pStyle w:val="ListParagraph"/>
+              <w:widowControl w:val="0"/>
+              <w:numPr>
+                <w:ilvl w:val="0"/>
+                <w:numId w:val="7"/>
+              </w:numPr>
+              <w:autoSpaceDE w:val="0"/>
+              <w:autoSpaceDN w:val="0"/>
+              <w:adjustRightInd w:val="0"/>
+              <w:spacing w:after="240"/>
+              <w:rPr>
+                <w:rFonts w:ascii="Calibri" w:hAnsi="Calibri" w:cs="Helvetica"/>
+                <w:sz w:val="22"/>
+                <w:szCs w:val="22"/>
+              </w:rPr>
+            </w:pPr>
+            <w:r>
+              <w:rPr>
+                <w:rFonts w:ascii="Calibri" w:hAnsi="Calibri" w:cs="Helvetica"/>
+                <w:sz w:val="22"/>
+                <w:szCs w:val="22"/>
+              </w:rPr>
+              <w:t>High coverage of area</w:t>
+            </w:r>
+          </w:p>
+        </w:tc>
+        <w:tc>
+          <w:tcPr>
+            <w:tcW w:w="3004" w:type="dxa"/>
+          </w:tcPr>
+          <w:p>
+            <w:pPr>
+              <w:pStyle w:val="ListParagraph"/>
+              <w:widowControl w:val="0"/>
+              <w:numPr>
+                <w:ilvl w:val="0"/>
+                <w:numId w:val="8"/>
+              </w:numPr>
+              <w:autoSpaceDE w:val="0"/>
+              <w:autoSpaceDN w:val="0"/>
+              <w:adjustRightInd w:val="0"/>
+              <w:spacing w:after="240"/>
+              <w:rPr>
+                <w:rFonts w:ascii="Calibri" w:hAnsi="Calibri" w:cs="Helvetica"/>
+                <w:sz w:val="22"/>
+                <w:szCs w:val="22"/>
+              </w:rPr>
+            </w:pPr>
+            <w:r>
+              <w:rPr>
+                <w:rFonts w:ascii="Calibri" w:hAnsi="Calibri" w:cs="Helvetica"/>
+                <w:sz w:val="22"/>
+                <w:szCs w:val="22"/>
+              </w:rPr>
+              <w:t xml:space="preserve">Weak signal </w:t>
+            </w:r>
+          </w:p>
+          <w:p>
+            <w:pPr>
+              <w:pStyle w:val="ListParagraph"/>
+              <w:widowControl w:val="0"/>
+              <w:numPr>
+                <w:ilvl w:val="0"/>
+                <w:numId w:val="8"/>
+              </w:numPr>
+              <w:autoSpaceDE w:val="0"/>
+              <w:autoSpaceDN w:val="0"/>
+              <w:adjustRightInd w:val="0"/>
+              <w:spacing w:after="240"/>
+              <w:rPr>
+                <w:rFonts w:ascii="Calibri" w:hAnsi="Calibri" w:cs="Helvetica"/>
+                <w:sz w:val="22"/>
+                <w:szCs w:val="22"/>
+              </w:rPr>
+            </w:pPr>
+            <w:r>
+              <w:rPr>
+                <w:rFonts w:ascii="Calibri" w:hAnsi="Calibri" w:cs="Helvetica"/>
+                <w:sz w:val="22"/>
+                <w:szCs w:val="22"/>
+              </w:rPr>
+              <w:t>Polar regions are poor served</w:t>
+            </w:r>
+          </w:p>
+          <w:p>
+            <w:pPr>
+              <w:pStyle w:val="ListParagraph"/>
+              <w:widowControl w:val="0"/>
+              <w:numPr>
+                <w:ilvl w:val="0"/>
+                <w:numId w:val="8"/>
+              </w:numPr>
+              <w:autoSpaceDE w:val="0"/>
+              <w:autoSpaceDN w:val="0"/>
+              <w:adjustRightInd w:val="0"/>
+              <w:spacing w:after="240"/>
+              <w:rPr>
+                <w:rFonts w:ascii="Calibri" w:hAnsi="Calibri" w:cs="Helvetica"/>
+                <w:sz w:val="22"/>
+                <w:szCs w:val="22"/>
+              </w:rPr>
+            </w:pPr>
+            <w:r>
+              <w:rPr>
+                <w:rFonts w:ascii="Calibri" w:hAnsi="Calibri" w:cs="Helvetica"/>
+                <w:sz w:val="22"/>
+                <w:szCs w:val="22"/>
+              </w:rPr>
+              <w:t>Signal sending delay is substantial</w:t>
+            </w:r>
+          </w:p>
+        </w:tc>
+      </w:tr>
+      <w:tr>
+        <w:tc>
+          <w:tcPr>
+            <w:tcW w:w="3003" w:type="dxa"/>
+          </w:tcPr>
+          <w:p>
+            <w:pPr>
+              <w:widowControl w:val="0"/>
+              <w:autoSpaceDE w:val="0"/>
+              <w:autoSpaceDN w:val="0"/>
+              <w:adjustRightInd w:val="0"/>
+              <w:spacing w:after="240"/>
+              <w:rPr>
+                <w:rFonts w:ascii="Calibri" w:hAnsi="Calibri" w:cs="Helvetica"/>
+                <w:sz w:val="22"/>
+                <w:szCs w:val="22"/>
+              </w:rPr>
+            </w:pPr>
+            <w:r>
+              <w:rPr>
+                <w:rFonts w:ascii="Calibri" w:hAnsi="Calibri" w:cs="Helvetica"/>
+                <w:sz w:val="22"/>
+                <w:szCs w:val="22"/>
+              </w:rPr>
+              <w:t>LEO</w:t>
+            </w:r>
+          </w:p>
+        </w:tc>
+        <w:tc>
+          <w:tcPr>
+            <w:tcW w:w="3003" w:type="dxa"/>
+          </w:tcPr>
+          <w:p>
+            <w:pPr>
+              <w:pStyle w:val="ListParagraph"/>
+              <w:widowControl w:val="0"/>
+              <w:numPr>
+                <w:ilvl w:val="0"/>
+                <w:numId w:val="11"/>
+              </w:numPr>
+              <w:autoSpaceDE w:val="0"/>
+              <w:autoSpaceDN w:val="0"/>
+              <w:adjustRightInd w:val="0"/>
+              <w:spacing w:after="240"/>
+              <w:rPr>
+                <w:rFonts w:ascii="Calibri" w:hAnsi="Calibri" w:cs="Helvetica"/>
+                <w:sz w:val="22"/>
+                <w:szCs w:val="22"/>
+              </w:rPr>
+            </w:pPr>
+            <w:r>
+              <w:rPr>
+                <w:rFonts w:ascii="Calibri" w:hAnsi="Calibri" w:cs="Helvetica"/>
+                <w:sz w:val="22"/>
+                <w:szCs w:val="22"/>
+              </w:rPr>
+              <w:t>Less round trip delay</w:t>
+            </w:r>
+          </w:p>
+          <w:p>
+            <w:pPr>
+              <w:pStyle w:val="ListParagraph"/>
+              <w:widowControl w:val="0"/>
+              <w:numPr>
+                <w:ilvl w:val="0"/>
+                <w:numId w:val="11"/>
+              </w:numPr>
+              <w:autoSpaceDE w:val="0"/>
+              <w:autoSpaceDN w:val="0"/>
+              <w:adjustRightInd w:val="0"/>
+              <w:spacing w:after="240"/>
+              <w:rPr>
+                <w:rFonts w:ascii="Calibri" w:hAnsi="Calibri" w:cs="Helvetica"/>
+                <w:sz w:val="22"/>
+                <w:szCs w:val="22"/>
+              </w:rPr>
+            </w:pPr>
+          </w:p>
+        </w:tc>
+        <w:tc>
+          <w:tcPr>
+            <w:tcW w:w="3004" w:type="dxa"/>
+          </w:tcPr>
+          <w:p>
+            <w:pPr>
+              <w:pStyle w:val="ListParagraph"/>
+              <w:widowControl w:val="0"/>
+              <w:numPr>
+                <w:ilvl w:val="0"/>
+                <w:numId w:val="11"/>
+              </w:numPr>
+              <w:autoSpaceDE w:val="0"/>
+              <w:autoSpaceDN w:val="0"/>
+              <w:adjustRightInd w:val="0"/>
+              <w:spacing w:after="240"/>
+              <w:rPr>
+                <w:rFonts w:ascii="Calibri" w:hAnsi="Calibri" w:cs="Helvetica"/>
+                <w:sz w:val="22"/>
+                <w:szCs w:val="22"/>
+                <w:lang w:eastAsia="zh-CN"/>
+              </w:rPr>
+            </w:pPr>
+            <w:r>
+              <w:rPr>
+                <w:rFonts w:ascii="Calibri" w:hAnsi="Calibri" w:cs="Helvetica"/>
+                <w:sz w:val="22"/>
+                <w:szCs w:val="22"/>
+                <w:lang w:eastAsia="zh-CN"/>
+              </w:rPr>
+              <w:t>Must cope with Doppler shift</w:t>
+            </w:r>
+          </w:p>
+          <w:p>
+            <w:pPr>
+              <w:pStyle w:val="ListParagraph"/>
+              <w:widowControl w:val="0"/>
+              <w:numPr>
+                <w:ilvl w:val="0"/>
+                <w:numId w:val="11"/>
+              </w:numPr>
+              <w:autoSpaceDE w:val="0"/>
+              <w:autoSpaceDN w:val="0"/>
+              <w:adjustRightInd w:val="0"/>
+              <w:spacing w:after="240"/>
+              <w:rPr>
+                <w:rFonts w:ascii="Calibri" w:hAnsi="Calibri" w:cs="Helvetica"/>
+                <w:sz w:val="22"/>
+                <w:szCs w:val="22"/>
+                <w:lang w:eastAsia="zh-CN"/>
+              </w:rPr>
+            </w:pPr>
+            <w:r>
+              <w:rPr>
+                <w:rFonts w:ascii="Calibri" w:hAnsi="Calibri" w:cs="Helvetica"/>
+                <w:sz w:val="22"/>
+                <w:szCs w:val="22"/>
+                <w:lang w:eastAsia="zh-CN"/>
+              </w:rPr>
+              <w:t>Atmospheric drag results in orbital deterioration</w:t>
+            </w:r>
+          </w:p>
+        </w:tc>
+      </w:tr>
+    </w:tbl>
+    <w:p>
+      <w:pPr>
+        <w:widowControl w:val="0"/>
+        <w:autoSpaceDE w:val="0"/>
+        <w:autoSpaceDN w:val="0"/>
+        <w:adjustRightInd w:val="0"/>
+        <w:spacing w:after="240"/>
+        <w:rPr>
+          <w:rFonts w:ascii="Calibri" w:hAnsi="Calibri" w:cs="Helvetica"/>
+          <w:sz w:val="22"/>
+          <w:szCs w:val="22"/>
+        </w:rPr>
+      </w:pPr>
+      <w:r>
+        <w:rPr>
+          <w:rFonts w:ascii="Calibri" w:hAnsi="Calibri" w:cs="Helvetica"/>
+          <w:sz w:val="22"/>
+          <w:szCs w:val="22"/>
+        </w:rPr>
+        <w:tab/>
+      </w:r>
+    </w:p>
+    <w:tbl>
+      <w:tblPr>
+        <w:tblStyle w:val="TableGrid"/>
+        <w:tblW w:w="9010" w:type="dxa"/>
+        <w:tblInd w:w="607" w:type="dxa"/>
+        <w:tblLook w:val="04A0" w:firstRow="1" w:lastRow="0" w:firstColumn="1" w:lastColumn="0" w:noHBand="0" w:noVBand="1"/>
+      </w:tblPr>
+      <w:tblGrid>
+        <w:gridCol w:w="4505"/>
+        <w:gridCol w:w="4505"/>
+      </w:tblGrid>
+      <w:tr>
+        <w:tc>
+          <w:tcPr>
+            <w:tcW w:w="4505" w:type="dxa"/>
+          </w:tcPr>
+          <w:p>
+            <w:pPr>
+              <w:widowControl w:val="0"/>
+              <w:autoSpaceDE w:val="0"/>
+              <w:autoSpaceDN w:val="0"/>
+              <w:adjustRightInd w:val="0"/>
+              <w:spacing w:after="240"/>
+              <w:rPr>
+                <w:rFonts w:ascii="Calibri" w:hAnsi="Calibri" w:cs="Helvetica"/>
+                <w:sz w:val="22"/>
+                <w:szCs w:val="22"/>
+              </w:rPr>
+            </w:pPr>
+            <w:r>
+              <w:rPr>
+                <w:rFonts w:ascii="Calibri" w:hAnsi="Calibri" w:cs="Helvetica"/>
+                <w:sz w:val="22"/>
+                <w:szCs w:val="22"/>
+              </w:rPr>
+              <w:t>GEO</w:t>
+            </w:r>
+          </w:p>
+        </w:tc>
+        <w:tc>
+          <w:tcPr>
+            <w:tcW w:w="4505" w:type="dxa"/>
+          </w:tcPr>
+          <w:p>
+            <w:pPr>
+              <w:widowControl w:val="0"/>
+              <w:autoSpaceDE w:val="0"/>
+              <w:autoSpaceDN w:val="0"/>
+              <w:adjustRightInd w:val="0"/>
+              <w:spacing w:after="240"/>
+              <w:rPr>
+                <w:rFonts w:ascii="Calibri" w:hAnsi="Calibri" w:cs="Helvetica"/>
+                <w:sz w:val="22"/>
+                <w:szCs w:val="22"/>
+              </w:rPr>
+            </w:pPr>
+            <w:r>
+              <w:rPr>
+                <w:rFonts w:ascii="Calibri" w:hAnsi="Calibri" w:cs="Helvetica"/>
+                <w:sz w:val="22"/>
+                <w:szCs w:val="22"/>
+              </w:rPr>
+              <w:t>LEO</w:t>
+            </w:r>
+          </w:p>
+        </w:tc>
+      </w:tr>
+      <w:tr>
+        <w:tc>
+          <w:tcPr>
+            <w:tcW w:w="4505" w:type="dxa"/>
+          </w:tcPr>
+          <w:p>
+            <w:pPr>
+              <w:widowControl w:val="0"/>
+              <w:autoSpaceDE w:val="0"/>
+              <w:autoSpaceDN w:val="0"/>
+              <w:adjustRightInd w:val="0"/>
+              <w:spacing w:after="240"/>
+              <w:rPr>
+                <w:rFonts w:ascii="Calibri" w:hAnsi="Calibri" w:cs="Helvetica"/>
+                <w:sz w:val="22"/>
+                <w:szCs w:val="22"/>
+              </w:rPr>
+            </w:pPr>
+            <w:r>
+              <w:rPr>
+                <w:rFonts w:ascii="Calibri" w:hAnsi="Calibri" w:cs="Helvetica"/>
+                <w:sz w:val="22"/>
+                <w:szCs w:val="22"/>
+              </w:rPr>
+              <w:t>usage</w:t>
+            </w:r>
+          </w:p>
+        </w:tc>
+        <w:tc>
+          <w:tcPr>
+            <w:tcW w:w="4505" w:type="dxa"/>
+          </w:tcPr>
+          <w:p>
+            <w:pPr>
+              <w:widowControl w:val="0"/>
+              <w:autoSpaceDE w:val="0"/>
+              <w:autoSpaceDN w:val="0"/>
+              <w:adjustRightInd w:val="0"/>
+              <w:spacing w:after="240"/>
+              <w:rPr>
+                <w:rFonts w:ascii="Calibri" w:hAnsi="Calibri" w:cs="Helvetica"/>
+                <w:sz w:val="22"/>
+                <w:szCs w:val="22"/>
+              </w:rPr>
+            </w:pPr>
+            <w:r>
+              <w:rPr>
+                <w:rFonts w:ascii="Calibri" w:hAnsi="Calibri" w:cs="Helvetica"/>
+                <w:sz w:val="22"/>
+                <w:szCs w:val="22"/>
+              </w:rPr>
+              <w:t>usage</w:t>
+            </w:r>
+          </w:p>
+        </w:tc>
+      </w:tr>
+    </w:tbl>
+    <w:p>
+      <w:pPr>
+        <w:widowControl w:val="0"/>
+        <w:autoSpaceDE w:val="0"/>
+        <w:autoSpaceDN w:val="0"/>
+        <w:adjustRightInd w:val="0"/>
+        <w:spacing w:after="240"/>
+        <w:rPr>
+          <w:rFonts w:ascii="Calibri" w:hAnsi="Calibri" w:cs="Helvetica"/>
+          <w:sz w:val="22"/>
+          <w:szCs w:val="22"/>
+        </w:rPr>
+      </w:pPr>
+    </w:p>
+    <w:p>
+      <w:pPr>
+        <w:widowControl w:val="0"/>
+        <w:autoSpaceDE w:val="0"/>
+        <w:autoSpaceDN w:val="0"/>
+        <w:adjustRightInd w:val="0"/>
+        <w:spacing w:after="240" w:line="276" w:lineRule="auto"/>
+        <w:ind w:firstLine="720"/>
+        <w:rPr>
+          <w:rFonts w:ascii="Calibri" w:hAnsi="Calibri" w:cs="Helvetica"/>
+          <w:sz w:val="22"/>
+          <w:szCs w:val="22"/>
+          <w:lang w:eastAsia="zh-CN"/>
+        </w:rPr>
+      </w:pPr>
+    </w:p>
+    <w:p>
+      <w:pPr>
+        <w:pStyle w:val="ListParagraph"/>
+        <w:widowControl w:val="0"/>
+        <w:numPr>
+          <w:ilvl w:val="0"/>
+          <w:numId w:val="1"/>
+        </w:numPr>
+        <w:autoSpaceDE w:val="0"/>
+        <w:autoSpaceDN w:val="0"/>
+        <w:adjustRightInd w:val="0"/>
+        <w:spacing w:after="240" w:line="276" w:lineRule="auto"/>
+        <w:rPr>
+          <w:rFonts w:ascii="Calibri" w:hAnsi="Calibri" w:cs="Helvetica"/>
+          <w:sz w:val="22"/>
+          <w:szCs w:val="22"/>
+          <w:lang w:eastAsia="zh-CN"/>
+        </w:rPr>
+      </w:pPr>
+      <w:r>
+        <w:rPr>
+          <w:rFonts w:ascii="Calibri" w:hAnsi="Calibri" w:cs="Helvetica"/>
+          <w:sz w:val="22"/>
+          <w:szCs w:val="22"/>
+          <w:lang w:eastAsia="zh-CN"/>
+        </w:rPr>
+        <w:t>Explain the following two attacks to wireless sensor network (WSN) and suggest a possible solution:</w:t>
+      </w:r>
+    </w:p>
+    <w:p>
+      <w:pPr>
+        <w:pStyle w:val="ListParagraph"/>
+        <w:widowControl w:val="0"/>
+        <w:numPr>
+          <w:ilvl w:val="0"/>
+          <w:numId w:val="12"/>
+        </w:numPr>
+        <w:autoSpaceDE w:val="0"/>
+        <w:autoSpaceDN w:val="0"/>
+        <w:adjustRightInd w:val="0"/>
+        <w:spacing w:after="240" w:line="276" w:lineRule="auto"/>
+        <w:rPr>
+          <w:rFonts w:ascii="Calibri" w:hAnsi="Calibri" w:cs="Helvetica"/>
+          <w:sz w:val="22"/>
+          <w:szCs w:val="22"/>
+          <w:lang w:eastAsia="zh-CN"/>
+        </w:rPr>
+      </w:pPr>
+      <w:r>
+        <w:rPr>
+          <w:rFonts w:ascii="Calibri" w:hAnsi="Calibri" w:cs="Helvetica"/>
+          <w:sz w:val="22"/>
+          <w:szCs w:val="22"/>
+          <w:lang w:eastAsia="zh-CN"/>
+        </w:rPr>
+        <w:t>Blackhole</w:t>
+      </w:r>
+    </w:p>
+    <w:p>
+      <w:pPr>
+        <w:pStyle w:val="ListParagraph"/>
+        <w:widowControl w:val="0"/>
+        <w:numPr>
+          <w:ilvl w:val="0"/>
+          <w:numId w:val="12"/>
+        </w:numPr>
+        <w:autoSpaceDE w:val="0"/>
+        <w:autoSpaceDN w:val="0"/>
+        <w:adjustRightInd w:val="0"/>
+        <w:spacing w:after="240" w:line="276" w:lineRule="auto"/>
+        <w:rPr>
+          <w:rFonts w:ascii="Calibri" w:hAnsi="Calibri" w:cs="Helvetica"/>
+          <w:sz w:val="22"/>
+          <w:szCs w:val="22"/>
+          <w:lang w:eastAsia="zh-CN"/>
+        </w:rPr>
+      </w:pPr>
+      <w:r>
+        <w:rPr>
+          <w:rFonts w:ascii="Calibri" w:hAnsi="Calibri" w:cs="Helvetica"/>
+          <w:sz w:val="22"/>
+          <w:szCs w:val="22"/>
+          <w:lang w:eastAsia="zh-CN"/>
+        </w:rPr>
+        <w:t xml:space="preserve">Playback </w:t>
+      </w:r>
+    </w:p>
+    <w:p>
+      <w:pPr>
+        <w:widowControl w:val="0"/>
+        <w:autoSpaceDE w:val="0"/>
+        <w:autoSpaceDN w:val="0"/>
+        <w:adjustRightInd w:val="0"/>
+        <w:spacing w:after="240" w:line="276" w:lineRule="auto"/>
+        <w:rPr>
+          <w:rFonts w:ascii="Calibri" w:hAnsi="Calibri" w:cs="Helvetica"/>
+          <w:sz w:val="22"/>
+          <w:szCs w:val="22"/>
+          <w:lang w:eastAsia="zh-CN"/>
+        </w:rPr>
+      </w:pPr>
+    </w:p>
+    <w:p>
+      <w:pPr>
+        <w:pStyle w:val="ListParagraph"/>
+        <w:widowControl w:val="0"/>
+        <w:numPr>
+          <w:ilvl w:val="0"/>
+          <w:numId w:val="1"/>
+        </w:numPr>
+        <w:autoSpaceDE w:val="0"/>
+        <w:autoSpaceDN w:val="0"/>
+        <w:adjustRightInd w:val="0"/>
+        <w:spacing w:after="240" w:line="276" w:lineRule="auto"/>
+        <w:rPr>
+          <w:rFonts w:ascii="Calibri" w:hAnsi="Calibri" w:cs="Helvetica"/>
+          <w:sz w:val="22"/>
+          <w:szCs w:val="22"/>
+          <w:lang w:eastAsia="zh-CN"/>
+        </w:rPr>
+      </w:pPr>
+      <w:r>
+        <w:rPr>
+          <w:rFonts w:ascii="Calibri" w:hAnsi="Calibri" w:cs="Helvetica"/>
+          <w:sz w:val="22"/>
+          <w:szCs w:val="22"/>
+          <w:lang w:eastAsia="zh-CN"/>
+        </w:rPr>
+        <w:t>Give a brief overview of the function of mobile IP. In this connection, mention the operation of the home agent and the foreign agent.</w:t>
+      </w:r>
+    </w:p>
+    <w:p>
+      <w:pPr>
+        <w:widowControl w:val="0"/>
+        <w:autoSpaceDE w:val="0"/>
+        <w:autoSpaceDN w:val="0"/>
+        <w:adjustRightInd w:val="0"/>
+        <w:spacing w:after="240" w:line="276" w:lineRule="auto"/>
+        <w:rPr>
+          <w:rFonts w:ascii="Calibri" w:hAnsi="Calibri" w:cs="Helvetica"/>
+          <w:sz w:val="22"/>
+          <w:szCs w:val="22"/>
+          <w:lang w:eastAsia="zh-CN"/>
+        </w:rPr>
+      </w:pPr>
+    </w:p>
+    <w:p>
+      <w:pPr>
+        <w:widowControl w:val="0"/>
+        <w:autoSpaceDE w:val="0"/>
+        <w:autoSpaceDN w:val="0"/>
+        <w:adjustRightInd w:val="0"/>
+        <w:spacing w:after="240" w:line="276" w:lineRule="auto"/>
+        <w:rPr>
+          <w:rFonts w:ascii="Calibri" w:hAnsi="Calibri" w:cs="Helvetica"/>
+          <w:sz w:val="22"/>
+          <w:szCs w:val="22"/>
+          <w:lang w:eastAsia="zh-CN"/>
+        </w:rPr>
+      </w:pPr>
+    </w:p>
+    <w:p>
+      <w:pPr>
+        <w:pStyle w:val="ListParagraph"/>
+        <w:widowControl w:val="0"/>
+        <w:numPr>
+          <w:ilvl w:val="0"/>
+          <w:numId w:val="1"/>
+        </w:numPr>
+        <w:autoSpaceDE w:val="0"/>
+        <w:autoSpaceDN w:val="0"/>
+        <w:adjustRightInd w:val="0"/>
+        <w:spacing w:after="240" w:line="276" w:lineRule="auto"/>
+        <w:rPr>
+          <w:rFonts w:ascii="Calibri" w:hAnsi="Calibri" w:cs="Helvetica"/>
+          <w:sz w:val="22"/>
+          <w:szCs w:val="22"/>
+          <w:lang w:eastAsia="zh-CN"/>
+        </w:rPr>
+      </w:pPr>
+      <w:r>
+        <w:rPr>
+          <w:rFonts w:ascii="Calibri" w:hAnsi="Calibri" w:cs="Helvetica"/>
+          <w:sz w:val="22"/>
+          <w:szCs w:val="22"/>
+          <w:lang w:eastAsia="zh-CN"/>
+        </w:rPr>
+        <w:t>In a CDMA cellular system, what are the factors that make power control desirable</w:t>
+      </w:r>
+      <w:r>
+        <w:rPr>
+          <w:rFonts w:ascii="Calibri" w:hAnsi="Calibri" w:cs="Helvetica"/>
+          <w:sz w:val="22"/>
+          <w:szCs w:val="22"/>
+          <w:lang w:eastAsia="zh-CN"/>
+        </w:rPr>
+        <w:t>?</w:t>
+      </w:r>
+    </w:p>
+    <w:p>
+      <w:pPr>
+        <w:pStyle w:val="ListParagraph"/>
+        <w:widowControl w:val="0"/>
+        <w:numPr>
+          <w:ilvl w:val="0"/>
+          <w:numId w:val="14"/>
+        </w:numPr>
+        <w:autoSpaceDE w:val="0"/>
+        <w:autoSpaceDN w:val="0"/>
+        <w:adjustRightInd w:val="0"/>
+        <w:spacing w:after="240" w:line="276" w:lineRule="auto"/>
+        <w:rPr>
+          <w:rFonts w:ascii="Calibri" w:hAnsi="Calibri" w:cs="Helvetica"/>
+          <w:sz w:val="22"/>
+          <w:szCs w:val="22"/>
+          <w:lang w:eastAsia="zh-CN"/>
+        </w:rPr>
+      </w:pPr>
+      <w:r>
+        <w:rPr>
+          <w:rFonts w:ascii="Calibri" w:hAnsi="Calibri" w:cs="Helvetica"/>
+          <w:sz w:val="22"/>
+          <w:szCs w:val="22"/>
+          <w:lang w:eastAsia="zh-CN"/>
+        </w:rPr>
+        <w:t xml:space="preserve">Received power must </w:t>
+      </w:r>
+      <w:r>
+        <w:rPr>
+          <w:rFonts w:ascii="Calibri" w:hAnsi="Calibri" w:cs="Helvetica"/>
+          <w:sz w:val="22"/>
+          <w:szCs w:val="22"/>
+          <w:lang w:eastAsia="zh-CN"/>
+        </w:rPr>
+        <w:t>be sufficiently above the background noise for effective communication.</w:t>
+      </w:r>
+    </w:p>
+    <w:p>
+      <w:pPr>
+        <w:pStyle w:val="ListParagraph"/>
+        <w:widowControl w:val="0"/>
+        <w:numPr>
+          <w:ilvl w:val="0"/>
+          <w:numId w:val="14"/>
+        </w:numPr>
+        <w:autoSpaceDE w:val="0"/>
+        <w:autoSpaceDN w:val="0"/>
+        <w:adjustRightInd w:val="0"/>
+        <w:spacing w:after="240" w:line="276" w:lineRule="auto"/>
+        <w:rPr>
+          <w:rFonts w:ascii="Calibri" w:hAnsi="Calibri" w:cs="Helvetica"/>
+          <w:sz w:val="22"/>
+          <w:szCs w:val="22"/>
+          <w:lang w:eastAsia="zh-CN"/>
+        </w:rPr>
+      </w:pPr>
+      <w:r>
+        <w:rPr>
+          <w:rFonts w:ascii="Calibri" w:hAnsi="Calibri" w:cs="Helvetica"/>
+          <w:sz w:val="22"/>
+          <w:szCs w:val="22"/>
+          <w:lang w:eastAsia="zh-CN"/>
+        </w:rPr>
+        <w:t>Desirable minimize power in the transmitted signal from mobile.</w:t>
+      </w:r>
+    </w:p>
+    <w:p>
+      <w:pPr>
+        <w:pStyle w:val="ListParagraph"/>
+        <w:widowControl w:val="0"/>
+        <w:numPr>
+          <w:ilvl w:val="0"/>
+          <w:numId w:val="16"/>
+        </w:numPr>
+        <w:autoSpaceDE w:val="0"/>
+        <w:autoSpaceDN w:val="0"/>
+        <w:adjustRightInd w:val="0"/>
+        <w:spacing w:after="240" w:line="276" w:lineRule="auto"/>
+        <w:rPr>
+          <w:rFonts w:ascii="Calibri" w:hAnsi="Calibri" w:cs="Helvetica"/>
+          <w:sz w:val="22"/>
+          <w:szCs w:val="22"/>
+          <w:lang w:eastAsia="zh-CN"/>
+        </w:rPr>
+      </w:pPr>
+      <w:r>
+        <w:rPr>
+          <w:rFonts w:ascii="Calibri" w:hAnsi="Calibri" w:cs="Helvetica"/>
+          <w:sz w:val="22"/>
+          <w:szCs w:val="22"/>
+          <w:lang w:eastAsia="zh-CN"/>
+        </w:rPr>
+        <w:t>Reduce co-channel interference, alleviate health concerns, save battery power</w:t>
+      </w:r>
+    </w:p>
+    <w:p>
+      <w:pPr>
+        <w:pStyle w:val="ListParagraph"/>
+        <w:widowControl w:val="0"/>
+        <w:numPr>
+          <w:ilvl w:val="0"/>
+          <w:numId w:val="14"/>
+        </w:numPr>
+        <w:autoSpaceDE w:val="0"/>
+        <w:autoSpaceDN w:val="0"/>
+        <w:adjustRightInd w:val="0"/>
+        <w:spacing w:after="240" w:line="276" w:lineRule="auto"/>
+        <w:rPr>
+          <w:rFonts w:ascii="Calibri" w:hAnsi="Calibri" w:cs="Helvetica"/>
+          <w:sz w:val="22"/>
+          <w:szCs w:val="22"/>
+          <w:lang w:eastAsia="zh-CN"/>
+        </w:rPr>
+      </w:pPr>
+      <w:r>
+        <w:rPr>
+          <w:rFonts w:ascii="Calibri" w:hAnsi="Calibri" w:cs="Helvetica"/>
+          <w:sz w:val="22"/>
+          <w:szCs w:val="22"/>
+          <w:lang w:eastAsia="zh-CN"/>
+        </w:rPr>
+        <w:t xml:space="preserve">In SS systems using CDMA, it’s necessary to equalize the received power level from all mobile units at the </w:t>
+      </w:r>
+      <w:commentRangeStart w:id="3"/>
+      <w:r>
+        <w:rPr>
+          <w:rFonts w:ascii="Calibri" w:hAnsi="Calibri" w:cs="Helvetica"/>
+          <w:sz w:val="22"/>
+          <w:szCs w:val="22"/>
+          <w:lang w:eastAsia="zh-CN"/>
+        </w:rPr>
+        <w:t>BS</w:t>
+      </w:r>
+      <w:commentRangeEnd w:id="3"/>
+      <w:r>
+        <w:rPr>
+          <w:rStyle w:val="CommentReference"/>
+        </w:rPr>
+        <w:commentReference w:id="3"/>
+      </w:r>
+      <w:r>
+        <w:rPr>
+          <w:rFonts w:ascii="Calibri" w:hAnsi="Calibri" w:cs="Helvetica"/>
+          <w:sz w:val="22"/>
+          <w:szCs w:val="22"/>
+          <w:lang w:eastAsia="zh-CN"/>
+        </w:rPr>
+        <w:t>.</w:t>
+      </w:r>
+    </w:p>
+    <w:p>
+      <w:pPr>
+        <w:widowControl w:val="0"/>
+        <w:autoSpaceDE w:val="0"/>
+        <w:autoSpaceDN w:val="0"/>
+        <w:adjustRightInd w:val="0"/>
+        <w:spacing w:after="240" w:line="276" w:lineRule="auto"/>
+        <w:rPr>
+          <w:rFonts w:ascii="Calibri" w:hAnsi="Calibri" w:cs="Helvetica"/>
+          <w:sz w:val="22"/>
+          <w:szCs w:val="22"/>
+          <w:lang w:eastAsia="zh-CN"/>
+        </w:rPr>
+      </w:pPr>
+    </w:p>
+    <w:p>
+      <w:pPr>
+        <w:pStyle w:val="ListParagraph"/>
+        <w:widowControl w:val="0"/>
+        <w:numPr>
+          <w:ilvl w:val="0"/>
+          <w:numId w:val="1"/>
+        </w:numPr>
+        <w:autoSpaceDE w:val="0"/>
+        <w:autoSpaceDN w:val="0"/>
+        <w:adjustRightInd w:val="0"/>
+        <w:spacing w:after="240" w:line="276" w:lineRule="auto"/>
+        <w:rPr>
+          <w:rFonts w:ascii="Calibri" w:hAnsi="Calibri" w:cs="Helvetica"/>
+          <w:sz w:val="22"/>
+          <w:szCs w:val="22"/>
+          <w:lang w:eastAsia="zh-CN"/>
+        </w:rPr>
+      </w:pPr>
+      <w:r>
+        <w:rPr>
+          <w:rFonts w:ascii="Calibri" w:hAnsi="Calibri" w:cs="Helvetica"/>
+          <w:sz w:val="22"/>
+          <w:szCs w:val="22"/>
+          <w:lang w:eastAsia="zh-CN"/>
+        </w:rPr>
+        <w:t>Android offers several ways to realize your program.</w:t>
+      </w:r>
+      <w:r>
+        <w:rPr>
+          <w:rFonts w:ascii="Calibri" w:hAnsi="Calibri" w:cs="Helvetica"/>
+          <w:sz w:val="22"/>
+          <w:szCs w:val="22"/>
+          <w:lang w:eastAsia="zh-CN"/>
+        </w:rPr>
+        <w:t xml:space="preserve"> Please indicate their main differences and give example use cases that are recommended for each</w:t>
+      </w:r>
+      <w:r>
+        <w:rPr>
+          <w:rFonts w:ascii="Calibri" w:hAnsi="Calibri" w:cs="Helvetica"/>
+          <w:sz w:val="22"/>
+          <w:szCs w:val="22"/>
+          <w:lang w:eastAsia="zh-CN"/>
+        </w:rPr>
+        <w:t>.</w:t>
+      </w:r>
+    </w:p>
+    <w:p>
+      <w:pPr>
+        <w:widowControl w:val="0"/>
+        <w:autoSpaceDE w:val="0"/>
+        <w:autoSpaceDN w:val="0"/>
+        <w:adjustRightInd w:val="0"/>
+        <w:spacing w:after="240" w:line="276" w:lineRule="auto"/>
+        <w:rPr>
+          <w:rFonts w:ascii="Calibri" w:hAnsi="Calibri" w:cs="Helvetica"/>
+          <w:sz w:val="22"/>
+          <w:szCs w:val="22"/>
+          <w:lang w:eastAsia="zh-CN"/>
+        </w:rPr>
+      </w:pPr>
+    </w:p>
+    <w:p>
+      <w:pPr>
+        <w:pStyle w:val="ListParagraph"/>
+        <w:widowControl w:val="0"/>
+        <w:numPr>
+          <w:ilvl w:val="0"/>
+          <w:numId w:val="1"/>
+        </w:numPr>
+        <w:autoSpaceDE w:val="0"/>
+        <w:autoSpaceDN w:val="0"/>
+        <w:adjustRightInd w:val="0"/>
+        <w:spacing w:after="240" w:line="276" w:lineRule="auto"/>
+        <w:rPr>
+          <w:rFonts w:ascii="Calibri" w:hAnsi="Calibri" w:cs="Helvetica"/>
+          <w:sz w:val="22"/>
+          <w:szCs w:val="22"/>
+          <w:lang w:eastAsia="zh-CN"/>
+        </w:rPr>
+      </w:pPr>
+      <w:r>
+        <w:rPr>
+          <w:rFonts w:ascii="Calibri" w:hAnsi="Calibri" w:cs="Helvetica"/>
+          <w:sz w:val="22"/>
+          <w:szCs w:val="22"/>
+          <w:lang w:eastAsia="zh-CN"/>
+        </w:rPr>
+        <w:t>How does Android handle Activities that are currently not visible (they are stopped or paused) and how does Android avoid running out of memory?</w:t>
+      </w:r>
+    </w:p>
+    <w:p>
+      <w:pPr>
+        <w:widowControl w:val="0"/>
+        <w:autoSpaceDE w:val="0"/>
+        <w:autoSpaceDN w:val="0"/>
+        <w:adjustRightInd w:val="0"/>
+        <w:spacing w:after="240" w:line="276" w:lineRule="auto"/>
+        <w:rPr>
+          <w:rFonts w:ascii="Calibri" w:hAnsi="Calibri" w:cs="Helvetica"/>
+          <w:sz w:val="22"/>
+          <w:szCs w:val="22"/>
+          <w:lang w:eastAsia="zh-CN"/>
+        </w:rPr>
+      </w:pPr>
+    </w:p>
+    <w:p>
+      <w:pPr>
+        <w:pStyle w:val="ListParagraph"/>
+        <w:widowControl w:val="0"/>
+        <w:numPr>
+          <w:ilvl w:val="0"/>
+          <w:numId w:val="1"/>
+        </w:numPr>
+        <w:autoSpaceDE w:val="0"/>
+        <w:autoSpaceDN w:val="0"/>
+        <w:adjustRightInd w:val="0"/>
+        <w:spacing w:after="240" w:line="276" w:lineRule="auto"/>
+        <w:rPr>
+          <w:rFonts w:ascii="Calibri" w:hAnsi="Calibri" w:cs="Helvetica"/>
+          <w:sz w:val="22"/>
+          <w:szCs w:val="22"/>
+          <w:lang w:eastAsia="zh-CN"/>
+        </w:rPr>
+      </w:pPr>
+      <w:r>
+        <w:rPr>
+          <w:rFonts w:ascii="Calibri" w:hAnsi="Calibri" w:cs="Helvetica"/>
+          <w:sz w:val="22"/>
+          <w:szCs w:val="22"/>
+          <w:lang w:eastAsia="zh-CN"/>
+        </w:rPr>
+        <w:t>The Android build process consists of two major steps: Compiling and Packaging, and Signing. Please explain the steps and program files involved when Compiling and Packaging.</w:t>
+      </w:r>
+    </w:p>
+    <w:p>
+      <w:pPr>
+        <w:widowControl w:val="0"/>
+        <w:autoSpaceDE w:val="0"/>
+        <w:autoSpaceDN w:val="0"/>
+        <w:adjustRightInd w:val="0"/>
+        <w:spacing w:after="240" w:line="276" w:lineRule="auto"/>
+        <w:rPr>
+          <w:rFonts w:ascii="Calibri" w:hAnsi="Calibri" w:cs="Helvetica"/>
+          <w:sz w:val="22"/>
+          <w:szCs w:val="22"/>
+          <w:lang w:eastAsia="zh-CN"/>
+        </w:rPr>
+      </w:pPr>
+    </w:p>
+    <w:p>
+      <w:pPr>
+        <w:pStyle w:val="ListParagraph"/>
+        <w:widowControl w:val="0"/>
+        <w:numPr>
+          <w:ilvl w:val="0"/>
+          <w:numId w:val="1"/>
+        </w:numPr>
+        <w:autoSpaceDE w:val="0"/>
+        <w:autoSpaceDN w:val="0"/>
+        <w:adjustRightInd w:val="0"/>
+        <w:spacing w:after="240" w:line="276" w:lineRule="auto"/>
+        <w:rPr>
+          <w:rFonts w:ascii="Calibri" w:hAnsi="Calibri" w:cs="Helvetica"/>
+          <w:sz w:val="22"/>
+          <w:szCs w:val="22"/>
+          <w:lang w:eastAsia="zh-CN"/>
+        </w:rPr>
+      </w:pPr>
+      <w:r>
+        <w:rPr>
+          <w:rFonts w:ascii="Calibri" w:hAnsi="Calibri" w:cs="Helvetica"/>
+          <w:sz w:val="22"/>
+          <w:szCs w:val="22"/>
+          <w:lang w:eastAsia="zh-CN"/>
+        </w:rPr>
+        <w:t>How does Android resolve implicit Intent and why can this be a security issue when application components are started with implicit intents?</w:t>
+      </w:r>
+    </w:p>
+    <w:p>
+      <w:pPr>
+        <w:widowControl w:val="0"/>
+        <w:autoSpaceDE w:val="0"/>
+        <w:autoSpaceDN w:val="0"/>
+        <w:adjustRightInd w:val="0"/>
+        <w:spacing w:after="240" w:line="276" w:lineRule="auto"/>
+        <w:rPr>
+          <w:rFonts w:ascii="Calibri" w:hAnsi="Calibri" w:cs="Helvetica"/>
+          <w:sz w:val="22"/>
+          <w:szCs w:val="22"/>
+          <w:lang w:eastAsia="zh-CN"/>
+        </w:rPr>
+      </w:pPr>
+    </w:p>
+    <w:p>
+      <w:pPr>
+        <w:pStyle w:val="ListParagraph"/>
+        <w:widowControl w:val="0"/>
+        <w:numPr>
+          <w:ilvl w:val="0"/>
+          <w:numId w:val="1"/>
+        </w:numPr>
+        <w:autoSpaceDE w:val="0"/>
+        <w:autoSpaceDN w:val="0"/>
+        <w:adjustRightInd w:val="0"/>
+        <w:spacing w:after="240" w:line="276" w:lineRule="auto"/>
+        <w:rPr>
+          <w:rFonts w:ascii="Calibri" w:hAnsi="Calibri" w:cs="Helvetica"/>
+          <w:sz w:val="22"/>
+          <w:szCs w:val="22"/>
+          <w:lang w:eastAsia="zh-CN"/>
+        </w:rPr>
+      </w:pPr>
+      <w:r>
+        <w:rPr>
+          <w:rFonts w:ascii="Calibri" w:hAnsi="Calibri" w:cs="Helvetica"/>
+          <w:sz w:val="22"/>
+          <w:szCs w:val="22"/>
+          <w:lang w:eastAsia="zh-CN"/>
+        </w:rPr>
+        <w:t>Briefly explain what the calls to “findViewById ()” and “setOnClickListener ()” do within the following code:</w:t>
+      </w:r>
+      <w:r>
+        <w:rPr>
+          <w:noProof/>
+        </w:rPr>
+        <w:t xml:space="preserve"> </w:t>
+      </w:r>
+      <w:r>
+        <w:rPr>
+          <w:rFonts w:ascii="Calibri" w:hAnsi="Calibri" w:cs="Helvetica"/>
+          <w:sz w:val="22"/>
+          <w:szCs w:val="22"/>
+          <w:lang w:eastAsia="zh-CN"/>
+        </w:rPr>
+        <w:drawing>
+          <wp:inline distT="0" distB="0" distL="0" distR="0" wp14:anchorId="09F04CE6" wp14:editId="0C280632">
+            <wp:extent cx="4737735" cy="1682894"/>
+            <wp:effectExtent l="0" t="0" r="12065" b="0"/>
+            <wp:docPr id="5" name="Picture 5"/>
+            <wp:cNvGraphicFramePr>
+              <a:graphicFrameLocks xmlns:a="http://schemas.openxmlformats.org/drawingml/2006/main" noChangeAspect="1"/>
+            </wp:cNvGraphicFramePr>
+            <a:graphic xmlns:a="http://schemas.openxmlformats.org/drawingml/2006/main">
+              <a:graphicData uri="http://schemas.openxmlformats.org/drawingml/2006/picture">
+                <pic:pic xmlns:pic="http://schemas.openxmlformats.org/drawingml/2006/picture">
+                  <pic:nvPicPr>
+                    <pic:cNvPr id="1" name=""/>
+                    <pic:cNvPicPr/>
+                  </pic:nvPicPr>
+                  <pic:blipFill>
+                    <a:blip r:embed="rId11"/>
+                    <a:stretch>
+                      <a:fillRect/>
+                    </a:stretch>
+                  </pic:blipFill>
+                  <pic:spPr>
+                    <a:xfrm>
+                      <a:off x="0" y="0"/>
+                      <a:ext cx="4742879" cy="1684721"/>
+                    </a:xfrm>
+                    <a:prstGeom prst="rect">
+                      <a:avLst/>
+                    </a:prstGeom>
+                  </pic:spPr>
+                </pic:pic>
+              </a:graphicData>
+            </a:graphic>
+          </wp:inline>
+        </w:drawing>
+      </w:r>
+    </w:p>
+    <w:p>
+      <w:pPr>
+        <w:widowControl w:val="0"/>
+        <w:autoSpaceDE w:val="0"/>
+        <w:autoSpaceDN w:val="0"/>
+        <w:adjustRightInd w:val="0"/>
+        <w:spacing w:after="240" w:line="276" w:lineRule="auto"/>
+        <w:rPr>
+          <w:rFonts w:ascii="Calibri" w:hAnsi="Calibri" w:cs="Helvetica"/>
+          <w:sz w:val="22"/>
+          <w:szCs w:val="22"/>
+          <w:lang w:eastAsia="zh-CN"/>
+        </w:rPr>
+      </w:pPr>
+    </w:p>
+    <w:p>
+      <w:pPr>
+        <w:pStyle w:val="ListParagraph"/>
+        <w:widowControl w:val="0"/>
+        <w:numPr>
+          <w:ilvl w:val="0"/>
+          <w:numId w:val="1"/>
+        </w:numPr>
+        <w:autoSpaceDE w:val="0"/>
+        <w:autoSpaceDN w:val="0"/>
+        <w:adjustRightInd w:val="0"/>
+        <w:spacing w:after="240" w:line="276" w:lineRule="auto"/>
+        <w:rPr>
+          <w:rFonts w:ascii="Calibri" w:hAnsi="Calibri" w:cs="Helvetica"/>
+          <w:sz w:val="22"/>
+          <w:szCs w:val="22"/>
+          <w:lang w:eastAsia="zh-CN"/>
+        </w:rPr>
+      </w:pPr>
+      <w:r>
+        <w:rPr>
+          <w:rFonts w:ascii="Calibri" w:hAnsi="Calibri" w:cs="Helvetica"/>
+          <w:sz w:val="22"/>
+          <w:szCs w:val="22"/>
+          <w:lang w:eastAsia="zh-CN"/>
+        </w:rPr>
+        <w:t>Explain the concept of “Fragments” in Android and why it was introduced?</w:t>
+      </w:r>
+    </w:p>
+    <w:p>
+      <w:pPr>
+        <w:widowControl w:val="0"/>
+        <w:autoSpaceDE w:val="0"/>
+        <w:autoSpaceDN w:val="0"/>
+        <w:adjustRightInd w:val="0"/>
+        <w:spacing w:after="240" w:line="276" w:lineRule="auto"/>
+        <w:rPr>
+          <w:rFonts w:ascii="Calibri" w:hAnsi="Calibri" w:cs="Helvetica"/>
+          <w:sz w:val="22"/>
+          <w:szCs w:val="22"/>
+          <w:lang w:eastAsia="zh-CN"/>
+        </w:rPr>
+      </w:pPr>
+    </w:p>
+    <w:p>
+      <w:pPr>
+        <w:pStyle w:val="ListParagraph"/>
+        <w:widowControl w:val="0"/>
+        <w:numPr>
+          <w:ilvl w:val="0"/>
+          <w:numId w:val="1"/>
+        </w:numPr>
+        <w:autoSpaceDE w:val="0"/>
+        <w:autoSpaceDN w:val="0"/>
+        <w:adjustRightInd w:val="0"/>
+        <w:spacing w:after="240" w:line="276" w:lineRule="auto"/>
+        <w:rPr>
+          <w:rFonts w:ascii="Calibri" w:hAnsi="Calibri" w:cs="Helvetica"/>
+          <w:sz w:val="22"/>
+          <w:szCs w:val="22"/>
+          <w:lang w:eastAsia="zh-CN"/>
+        </w:rPr>
+      </w:pPr>
+      <w:r>
+        <w:rPr>
+          <w:rFonts w:ascii="Calibri" w:hAnsi="Calibri" w:cs="Helvetica"/>
+          <w:sz w:val="22"/>
+          <w:szCs w:val="22"/>
+          <w:lang w:eastAsia="zh-CN"/>
+        </w:rPr>
+        <w:t>What is the meaning of @ and + in the “android: id” tag?</w:t>
+      </w:r>
+      <w:r>
+        <w:rPr>
+          <w:noProof/>
+        </w:rPr>
+        <w:t xml:space="preserve"> </w:t>
+      </w:r>
+      <w:r>
+        <w:rPr>
+          <w:rFonts w:ascii="Calibri" w:hAnsi="Calibri" w:cs="Helvetica"/>
+          <w:sz w:val="22"/>
+          <w:szCs w:val="22"/>
+          <w:lang w:eastAsia="zh-CN"/>
+        </w:rPr>
+        <w:drawing>
+          <wp:inline distT="0" distB="0" distL="0" distR="0" wp14:anchorId="673B9A8F" wp14:editId="694BCC0B">
+            <wp:extent cx="2908935" cy="972647"/>
+            <wp:effectExtent l="0" t="0" r="0" b="0"/>
+            <wp:docPr id="6" name="Picture 6"/>
+            <wp:cNvGraphicFramePr>
+              <a:graphicFrameLocks xmlns:a="http://schemas.openxmlformats.org/drawingml/2006/main" noChangeAspect="1"/>
+            </wp:cNvGraphicFramePr>
+            <a:graphic xmlns:a="http://schemas.openxmlformats.org/drawingml/2006/main">
+              <a:graphicData uri="http://schemas.openxmlformats.org/drawingml/2006/picture">
+                <pic:pic xmlns:pic="http://schemas.openxmlformats.org/drawingml/2006/picture">
+                  <pic:nvPicPr>
+                    <pic:cNvPr id="1" name=""/>
+                    <pic:cNvPicPr/>
+                  </pic:nvPicPr>
+                  <pic:blipFill>
+                    <a:blip r:embed="rId12"/>
+                    <a:stretch>
+                      <a:fillRect/>
+                    </a:stretch>
+                  </pic:blipFill>
+                  <pic:spPr>
+                    <a:xfrm>
+                      <a:off x="0" y="0"/>
+                      <a:ext cx="2941912" cy="983673"/>
+                    </a:xfrm>
+                    <a:prstGeom prst="rect">
+                      <a:avLst/>
+                    </a:prstGeom>
+                  </pic:spPr>
+                </pic:pic>
+              </a:graphicData>
+            </a:graphic>
+          </wp:inline>
+        </w:drawing>
+      </w:r>
+    </w:p>
+    <w:p>
+      <w:pPr>
+        <w:widowControl w:val="0"/>
+        <w:autoSpaceDE w:val="0"/>
+        <w:autoSpaceDN w:val="0"/>
+        <w:adjustRightInd w:val="0"/>
+        <w:spacing w:after="240" w:line="276" w:lineRule="auto"/>
+        <w:rPr>
+          <w:rFonts w:ascii="Calibri" w:hAnsi="Calibri" w:cs="Helvetica"/>
+          <w:sz w:val="22"/>
+          <w:szCs w:val="22"/>
+          <w:lang w:eastAsia="zh-CN"/>
+        </w:rPr>
+      </w:pPr>
+    </w:p>
+    <w:p>
+      <w:pPr>
+        <w:pStyle w:val="ListParagraph"/>
+        <w:widowControl w:val="0"/>
+        <w:numPr>
+          <w:ilvl w:val="0"/>
+          <w:numId w:val="1"/>
+        </w:numPr>
+        <w:autoSpaceDE w:val="0"/>
+        <w:autoSpaceDN w:val="0"/>
+        <w:adjustRightInd w:val="0"/>
+        <w:spacing w:after="240" w:line="276" w:lineRule="auto"/>
+        <w:rPr>
+          <w:rFonts w:ascii="Calibri" w:hAnsi="Calibri" w:cs="Helvetica"/>
+          <w:sz w:val="22"/>
+          <w:szCs w:val="22"/>
+          <w:lang w:eastAsia="zh-CN"/>
+        </w:rPr>
+      </w:pPr>
+      <w:r>
+        <w:rPr>
+          <w:rFonts w:ascii="Calibri" w:hAnsi="Calibri" w:cs="Helvetica"/>
+          <w:sz w:val="22"/>
+          <w:szCs w:val="22"/>
+          <w:lang w:eastAsia="zh-CN"/>
+        </w:rPr>
+        <w:t>Explain the major contribution and idea of Assisted GPS (AGPS) and Differential GPS (DGPS) compare to traditional GPS.</w:t>
+      </w:r>
+    </w:p>
+    <w:p>
+      <w:pPr>
+        <w:widowControl w:val="0"/>
+        <w:autoSpaceDE w:val="0"/>
+        <w:autoSpaceDN w:val="0"/>
+        <w:adjustRightInd w:val="0"/>
+        <w:spacing w:after="240" w:line="276" w:lineRule="auto"/>
+        <w:rPr>
+          <w:rFonts w:ascii="Calibri" w:hAnsi="Calibri" w:cs="Helvetica"/>
+          <w:sz w:val="22"/>
+          <w:szCs w:val="22"/>
+          <w:lang w:eastAsia="zh-CN"/>
+        </w:rPr>
+      </w:pPr>
+    </w:p>
+    <w:p>
+      <w:pPr>
+        <w:pStyle w:val="ListParagraph"/>
+        <w:widowControl w:val="0"/>
+        <w:numPr>
+          <w:ilvl w:val="0"/>
+          <w:numId w:val="1"/>
+        </w:numPr>
+        <w:autoSpaceDE w:val="0"/>
+        <w:autoSpaceDN w:val="0"/>
+        <w:adjustRightInd w:val="0"/>
+        <w:spacing w:after="240" w:line="276" w:lineRule="auto"/>
+        <w:rPr>
+          <w:rFonts w:ascii="Calibri" w:hAnsi="Calibri" w:cs="Helvetica"/>
+          <w:sz w:val="22"/>
+          <w:szCs w:val="22"/>
+          <w:lang w:eastAsia="zh-CN"/>
+        </w:rPr>
+      </w:pPr>
+      <w:r>
+        <w:rPr>
+          <w:rFonts w:ascii="Calibri" w:hAnsi="Calibri" w:cs="Helvetica"/>
+          <w:sz w:val="22"/>
+          <w:szCs w:val="22"/>
+          <w:lang w:eastAsia="zh-CN"/>
+        </w:rPr>
+        <w:t>When evaluating mobile application on can use qualitative or a quantitative approach.  Describe the general idea and the drawbacks of each approach, and also give an example of when to use them?</w:t>
+      </w:r>
+    </w:p>
+    <w:p>
+      <w:pPr>
+        <w:widowControl w:val="0"/>
+        <w:autoSpaceDE w:val="0"/>
+        <w:autoSpaceDN w:val="0"/>
+        <w:adjustRightInd w:val="0"/>
+        <w:spacing w:after="240" w:line="276" w:lineRule="auto"/>
+        <w:rPr>
+          <w:rFonts w:ascii="Calibri" w:hAnsi="Calibri" w:cs="Helvetica"/>
+          <w:sz w:val="22"/>
+          <w:szCs w:val="22"/>
+          <w:lang w:eastAsia="zh-CN"/>
+        </w:rPr>
+      </w:pPr>
+    </w:p>
+    <w:p>
+      <w:pPr>
+        <w:widowControl w:val="0"/>
+        <w:autoSpaceDE w:val="0"/>
+        <w:autoSpaceDN w:val="0"/>
+        <w:adjustRightInd w:val="0"/>
+        <w:spacing w:after="240" w:line="276" w:lineRule="auto"/>
+        <w:rPr>
+          <w:rFonts w:ascii="Calibri" w:hAnsi="Calibri" w:cs="Helvetica"/>
+          <w:sz w:val="22"/>
+          <w:szCs w:val="22"/>
+          <w:lang w:eastAsia="zh-CN"/>
+        </w:rPr>
+      </w:pPr>
+    </w:p>
+    <w:p>
+      <w:pPr>
+        <w:pStyle w:val="Heading2"/>
         <w:jc w:val="center"/>
         <w:rPr>
-          <w:rFonts w:ascii="Calibri" w:hAnsi="Calibri" w:cs="Times"/>
-          <w:sz w:val="22"/>
-          <w:szCs w:val="22"/>
+          <w:lang w:eastAsia="zh-CN"/>
+        </w:rPr>
+      </w:pPr>
+      <w:r>
+        <w:rPr>
+          <w:lang w:eastAsia="zh-CN"/>
+        </w:rPr>
+        <w:t>Android Part</w:t>
+      </w:r>
+    </w:p>
+    <w:p>
+      <w:pPr>
+        <w:widowControl w:val="0"/>
+        <w:autoSpaceDE w:val="0"/>
+        <w:autoSpaceDN w:val="0"/>
+        <w:adjustRightInd w:val="0"/>
+        <w:rPr>
+          <w:rFonts w:ascii="Calibri" w:hAnsi="Calibri" w:cs="Helvetica"/>
+          <w:sz w:val="22"/>
+          <w:szCs w:val="22"/>
+          <w:lang w:eastAsia="zh-CN"/>
+        </w:rPr>
+      </w:pPr>
+      <w:r>
+        <w:rPr>
+          <w:rFonts w:ascii="Calibri" w:hAnsi="Calibri" w:cs="Helvetica"/>
+          <w:sz w:val="22"/>
+          <w:szCs w:val="22"/>
+          <w:lang w:eastAsia="zh-CN"/>
+        </w:rPr>
+        <w:t>Ubiquitous</w:t>
+      </w:r>
+      <w:r>
+        <w:rPr>
+          <w:rFonts w:ascii="Calibri" w:hAnsi="Calibri" w:cs="Helvetica"/>
+          <w:sz w:val="22"/>
+          <w:szCs w:val="22"/>
+          <w:lang w:eastAsia="zh-CN"/>
+        </w:rPr>
+        <w:t xml:space="preserve"> computing</w:t>
+      </w:r>
+    </w:p>
+    <w:p>
+      <w:pPr>
+        <w:widowControl w:val="0"/>
+        <w:autoSpaceDE w:val="0"/>
+        <w:autoSpaceDN w:val="0"/>
+        <w:adjustRightInd w:val="0"/>
+        <w:rPr>
+          <w:rFonts w:ascii="Calibri" w:hAnsi="Calibri" w:cs="Helvetica"/>
+          <w:sz w:val="22"/>
+          <w:szCs w:val="22"/>
+          <w:lang w:eastAsia="zh-CN"/>
+        </w:rPr>
+      </w:pPr>
+      <w:r>
+        <w:rPr>
+          <w:rFonts w:ascii="Calibri" w:hAnsi="Calibri" w:cs="Helvetica"/>
+          <w:sz w:val="22"/>
+          <w:szCs w:val="22"/>
+          <w:lang w:eastAsia="zh-CN"/>
+        </w:rPr>
+        <w:t>several computing devices. </w:t>
+      </w:r>
+    </w:p>
+    <w:p>
+      <w:pPr>
+        <w:widowControl w:val="0"/>
+        <w:autoSpaceDE w:val="0"/>
+        <w:autoSpaceDN w:val="0"/>
+        <w:adjustRightInd w:val="0"/>
+        <w:rPr>
+          <w:rFonts w:ascii="Calibri" w:hAnsi="Calibri" w:cs="Helvetica"/>
+          <w:sz w:val="22"/>
+          <w:szCs w:val="22"/>
+          <w:lang w:eastAsia="zh-CN"/>
+        </w:rPr>
+      </w:pPr>
+    </w:p>
+    <w:p>
+      <w:pPr>
+        <w:widowControl w:val="0"/>
+        <w:autoSpaceDE w:val="0"/>
+        <w:autoSpaceDN w:val="0"/>
+        <w:adjustRightInd w:val="0"/>
+        <w:rPr>
+          <w:rFonts w:ascii="Calibri" w:hAnsi="Calibri" w:cs="Helvetica"/>
+          <w:sz w:val="22"/>
+          <w:szCs w:val="22"/>
+          <w:lang w:eastAsia="zh-CN"/>
+        </w:rPr>
+      </w:pPr>
+      <w:r>
+        <w:rPr>
+          <w:rFonts w:ascii="Calibri" w:hAnsi="Calibri" w:cs="Helvetica"/>
+          <w:sz w:val="22"/>
+          <w:szCs w:val="22"/>
+          <w:lang w:eastAsia="zh-CN"/>
+        </w:rPr>
+        <w:t>problem of android fragment</w:t>
+      </w:r>
+    </w:p>
+    <w:p>
+      <w:pPr>
+        <w:widowControl w:val="0"/>
+        <w:autoSpaceDE w:val="0"/>
+        <w:autoSpaceDN w:val="0"/>
+        <w:adjustRightInd w:val="0"/>
+        <w:rPr>
+          <w:rFonts w:ascii="Calibri" w:hAnsi="Calibri" w:cs="Helvetica"/>
+          <w:sz w:val="22"/>
+          <w:szCs w:val="22"/>
+          <w:lang w:eastAsia="zh-CN"/>
+        </w:rPr>
+      </w:pPr>
+    </w:p>
+    <w:p>
+      <w:pPr>
+        <w:widowControl w:val="0"/>
+        <w:autoSpaceDE w:val="0"/>
+        <w:autoSpaceDN w:val="0"/>
+        <w:adjustRightInd w:val="0"/>
+        <w:rPr>
+          <w:rFonts w:ascii="Calibri" w:hAnsi="Calibri" w:cs="Helvetica"/>
+          <w:sz w:val="22"/>
+          <w:szCs w:val="22"/>
+          <w:lang w:eastAsia="zh-CN"/>
+        </w:rPr>
+      </w:pPr>
+      <w:r>
+        <w:rPr>
+          <w:rFonts w:ascii="Calibri" w:hAnsi="Calibri" w:cs="Helvetica"/>
+          <w:sz w:val="22"/>
+          <w:szCs w:val="22"/>
+          <w:lang w:eastAsia="zh-CN"/>
+        </w:rPr>
+        <w:t xml:space="preserve">why do we use </w:t>
+      </w:r>
+      <w:r>
+        <w:rPr>
+          <w:rFonts w:ascii="Calibri" w:hAnsi="Calibri" w:cs="Helvetica"/>
+          <w:sz w:val="22"/>
+          <w:szCs w:val="22"/>
+          <w:lang w:eastAsia="zh-CN"/>
+        </w:rPr>
+        <w:t>prototype?</w:t>
+      </w:r>
+    </w:p>
+    <w:p>
+      <w:pPr>
+        <w:widowControl w:val="0"/>
+        <w:autoSpaceDE w:val="0"/>
+        <w:autoSpaceDN w:val="0"/>
+        <w:adjustRightInd w:val="0"/>
+        <w:rPr>
+          <w:rFonts w:ascii="Calibri" w:hAnsi="Calibri" w:cs="Helvetica"/>
+          <w:sz w:val="22"/>
+          <w:szCs w:val="22"/>
+          <w:lang w:eastAsia="zh-CN"/>
+        </w:rPr>
+      </w:pPr>
+      <w:r>
+        <w:rPr>
+          <w:rFonts w:ascii="Calibri" w:hAnsi="Calibri" w:cs="Helvetica"/>
+          <w:sz w:val="22"/>
+          <w:szCs w:val="22"/>
+          <w:lang w:eastAsia="zh-CN"/>
+        </w:rPr>
+        <w:t>Can show the process.</w:t>
+      </w:r>
+    </w:p>
+    <w:p>
+      <w:pPr>
+        <w:widowControl w:val="0"/>
+        <w:autoSpaceDE w:val="0"/>
+        <w:autoSpaceDN w:val="0"/>
+        <w:adjustRightInd w:val="0"/>
+        <w:rPr>
+          <w:rFonts w:ascii="Calibri" w:hAnsi="Calibri" w:cs="Helvetica"/>
+          <w:sz w:val="22"/>
+          <w:szCs w:val="22"/>
+          <w:lang w:eastAsia="zh-CN"/>
+        </w:rPr>
+      </w:pPr>
+    </w:p>
+    <w:p>
+      <w:pPr>
+        <w:widowControl w:val="0"/>
+        <w:autoSpaceDE w:val="0"/>
+        <w:autoSpaceDN w:val="0"/>
+        <w:adjustRightInd w:val="0"/>
+        <w:rPr>
+          <w:rFonts w:ascii="Calibri" w:hAnsi="Calibri" w:cs="Helvetica"/>
+          <w:sz w:val="22"/>
+          <w:szCs w:val="22"/>
+          <w:lang w:eastAsia="zh-CN"/>
+        </w:rPr>
+      </w:pPr>
+      <w:r>
+        <w:rPr>
+          <w:rFonts w:ascii="Calibri" w:hAnsi="Calibri" w:cs="Helvetica"/>
+          <w:sz w:val="22"/>
+          <w:szCs w:val="22"/>
+          <w:lang w:eastAsia="zh-CN"/>
+        </w:rPr>
+        <w:t>If you develop, you have multiple choices, what is your choices, the advantages of each? </w:t>
+      </w:r>
+    </w:p>
+    <w:p>
+      <w:pPr>
+        <w:widowControl w:val="0"/>
+        <w:autoSpaceDE w:val="0"/>
+        <w:autoSpaceDN w:val="0"/>
+        <w:adjustRightInd w:val="0"/>
+        <w:rPr>
+          <w:rFonts w:ascii="Calibri" w:hAnsi="Calibri" w:cs="Helvetica"/>
+          <w:sz w:val="22"/>
+          <w:szCs w:val="22"/>
+          <w:lang w:eastAsia="zh-CN"/>
+        </w:rPr>
+      </w:pPr>
+    </w:p>
+    <w:p>
+      <w:pPr>
+        <w:widowControl w:val="0"/>
+        <w:autoSpaceDE w:val="0"/>
+        <w:autoSpaceDN w:val="0"/>
+        <w:adjustRightInd w:val="0"/>
+        <w:rPr>
+          <w:rFonts w:ascii="Calibri" w:hAnsi="Calibri" w:cs="Helvetica"/>
+          <w:sz w:val="22"/>
+          <w:szCs w:val="22"/>
+          <w:lang w:eastAsia="zh-CN"/>
+        </w:rPr>
+      </w:pPr>
+      <w:r>
+        <w:rPr>
+          <w:rFonts w:ascii="Calibri" w:hAnsi="Calibri" w:cs="Helvetica"/>
+          <w:sz w:val="22"/>
+          <w:szCs w:val="22"/>
+          <w:lang w:eastAsia="zh-CN"/>
+        </w:rPr>
+        <w:t>A lot of questions about activity stack lifecycle!</w:t>
+      </w:r>
+    </w:p>
+    <w:p>
+      <w:pPr>
+        <w:widowControl w:val="0"/>
+        <w:autoSpaceDE w:val="0"/>
+        <w:autoSpaceDN w:val="0"/>
+        <w:adjustRightInd w:val="0"/>
+        <w:rPr>
+          <w:rFonts w:ascii="Calibri" w:hAnsi="Calibri" w:cs="Helvetica"/>
+          <w:sz w:val="22"/>
+          <w:szCs w:val="22"/>
+          <w:lang w:eastAsia="zh-CN"/>
+        </w:rPr>
+      </w:pPr>
+      <w:r>
+        <w:rPr>
+          <w:rFonts w:ascii="Calibri" w:hAnsi="Calibri" w:cs="Helvetica"/>
+          <w:sz w:val="22"/>
+          <w:szCs w:val="22"/>
+          <w:lang w:eastAsia="zh-CN"/>
+        </w:rPr>
+        <w:t>what is it, its purpose, what is the idea behind it</w:t>
+      </w:r>
+    </w:p>
+    <w:p>
+      <w:pPr>
+        <w:widowControl w:val="0"/>
+        <w:autoSpaceDE w:val="0"/>
+        <w:autoSpaceDN w:val="0"/>
+        <w:adjustRightInd w:val="0"/>
+        <w:rPr>
+          <w:rFonts w:ascii="Calibri" w:hAnsi="Calibri" w:cs="Helvetica"/>
+          <w:sz w:val="22"/>
+          <w:szCs w:val="22"/>
+          <w:lang w:eastAsia="zh-CN"/>
+        </w:rPr>
+      </w:pPr>
+    </w:p>
+    <w:p>
+      <w:pPr>
+        <w:widowControl w:val="0"/>
+        <w:autoSpaceDE w:val="0"/>
+        <w:autoSpaceDN w:val="0"/>
+        <w:adjustRightInd w:val="0"/>
+        <w:rPr>
+          <w:rFonts w:ascii="Calibri" w:hAnsi="Calibri" w:cs="Helvetica"/>
+          <w:sz w:val="22"/>
+          <w:szCs w:val="22"/>
+          <w:lang w:eastAsia="zh-CN"/>
+        </w:rPr>
+      </w:pPr>
+      <w:r>
+        <w:rPr>
+          <w:rFonts w:ascii="Calibri" w:hAnsi="Calibri" w:cs="Helvetica"/>
+          <w:sz w:val="22"/>
+          <w:szCs w:val="22"/>
+          <w:lang w:eastAsia="zh-CN"/>
+        </w:rPr>
+        <w:t>How xml linked to activity, how does they linked, from java code to xml file to layout?</w:t>
+      </w:r>
+    </w:p>
+    <w:p>
+      <w:pPr>
+        <w:widowControl w:val="0"/>
+        <w:autoSpaceDE w:val="0"/>
+        <w:autoSpaceDN w:val="0"/>
+        <w:adjustRightInd w:val="0"/>
+        <w:rPr>
+          <w:rFonts w:ascii="Calibri" w:hAnsi="Calibri" w:cs="Helvetica"/>
+          <w:sz w:val="22"/>
+          <w:szCs w:val="22"/>
+          <w:lang w:eastAsia="zh-CN"/>
+        </w:rPr>
+      </w:pPr>
+    </w:p>
+    <w:p>
+      <w:pPr>
+        <w:widowControl w:val="0"/>
+        <w:autoSpaceDE w:val="0"/>
+        <w:autoSpaceDN w:val="0"/>
+        <w:adjustRightInd w:val="0"/>
+        <w:rPr>
+          <w:rFonts w:ascii="Calibri" w:hAnsi="Calibri" w:cs="Helvetica"/>
+          <w:sz w:val="22"/>
+          <w:szCs w:val="22"/>
+          <w:lang w:eastAsia="zh-CN"/>
+        </w:rPr>
+      </w:pPr>
+      <w:r>
+        <w:rPr>
+          <w:rFonts w:ascii="Calibri" w:hAnsi="Calibri" w:cs="Helvetica"/>
+          <w:sz w:val="22"/>
+          <w:szCs w:val="22"/>
+          <w:lang w:eastAsia="zh-CN"/>
+        </w:rPr>
+        <w:t>event handler, implicit intent, event filter</w:t>
+      </w:r>
+    </w:p>
+    <w:p>
+      <w:pPr>
+        <w:widowControl w:val="0"/>
+        <w:autoSpaceDE w:val="0"/>
+        <w:autoSpaceDN w:val="0"/>
+        <w:adjustRightInd w:val="0"/>
+        <w:rPr>
+          <w:rFonts w:ascii="Calibri" w:hAnsi="Calibri" w:cs="Helvetica"/>
+          <w:sz w:val="22"/>
+          <w:szCs w:val="22"/>
+          <w:lang w:eastAsia="zh-CN"/>
+        </w:rPr>
+      </w:pPr>
+    </w:p>
+    <w:p>
+      <w:pPr>
+        <w:widowControl w:val="0"/>
+        <w:autoSpaceDE w:val="0"/>
+        <w:autoSpaceDN w:val="0"/>
+        <w:adjustRightInd w:val="0"/>
+        <w:rPr>
+          <w:rFonts w:ascii="Calibri" w:hAnsi="Calibri" w:cs="Helvetica"/>
+          <w:sz w:val="22"/>
+          <w:szCs w:val="22"/>
+          <w:lang w:eastAsia="zh-CN"/>
+        </w:rPr>
+      </w:pPr>
+      <w:r>
+        <w:rPr>
+          <w:rFonts w:ascii="Calibri" w:hAnsi="Calibri" w:cs="Helvetica"/>
+          <w:sz w:val="22"/>
+          <w:szCs w:val="22"/>
+          <w:lang w:eastAsia="zh-CN"/>
+        </w:rPr>
+        <w:t>Thread in Android</w:t>
+      </w:r>
+    </w:p>
+    <w:p>
+      <w:pPr>
+        <w:widowControl w:val="0"/>
+        <w:autoSpaceDE w:val="0"/>
+        <w:autoSpaceDN w:val="0"/>
+        <w:adjustRightInd w:val="0"/>
+        <w:rPr>
+          <w:rFonts w:ascii="Calibri" w:hAnsi="Calibri" w:cs="Helvetica"/>
+          <w:sz w:val="22"/>
+          <w:szCs w:val="22"/>
+          <w:lang w:eastAsia="zh-CN"/>
+        </w:rPr>
+      </w:pPr>
+      <w:r>
+        <w:rPr>
+          <w:rFonts w:ascii="Calibri" w:hAnsi="Calibri" w:cs="Helvetica"/>
+          <w:sz w:val="22"/>
+          <w:szCs w:val="22"/>
+          <w:lang w:eastAsia="zh-CN"/>
+        </w:rPr>
+        <w:t xml:space="preserve">Do not </w:t>
+      </w:r>
+      <w:r>
+        <w:rPr>
+          <w:rFonts w:ascii="Calibri" w:hAnsi="Calibri" w:cs="Helvetica"/>
+          <w:sz w:val="22"/>
+          <w:szCs w:val="22"/>
+          <w:lang w:eastAsia="zh-CN"/>
+        </w:rPr>
+        <w:t>block UI</w:t>
+      </w:r>
+      <w:r>
+        <w:rPr>
+          <w:rFonts w:ascii="Calibri" w:hAnsi="Calibri" w:cs="Helvetica"/>
+          <w:sz w:val="22"/>
+          <w:szCs w:val="22"/>
+          <w:lang w:eastAsia="zh-CN"/>
+        </w:rPr>
+        <w:t xml:space="preserve"> thread</w:t>
+      </w:r>
+    </w:p>
+    <w:p>
+      <w:pPr>
+        <w:widowControl w:val="0"/>
+        <w:autoSpaceDE w:val="0"/>
+        <w:autoSpaceDN w:val="0"/>
+        <w:adjustRightInd w:val="0"/>
+        <w:rPr>
+          <w:rFonts w:ascii="Calibri" w:hAnsi="Calibri" w:cs="Helvetica"/>
+          <w:sz w:val="22"/>
+          <w:szCs w:val="22"/>
+          <w:lang w:eastAsia="zh-CN"/>
+        </w:rPr>
+      </w:pPr>
+      <w:r>
+        <w:rPr>
+          <w:rFonts w:ascii="Calibri" w:hAnsi="Calibri" w:cs="Helvetica"/>
+          <w:sz w:val="22"/>
+          <w:szCs w:val="22"/>
+          <w:lang w:eastAsia="zh-CN"/>
+        </w:rPr>
+        <w:t xml:space="preserve">Do not touch UI component from </w:t>
+      </w:r>
+      <w:r>
+        <w:rPr>
+          <w:rFonts w:ascii="Calibri" w:hAnsi="Calibri" w:cs="Helvetica"/>
+          <w:sz w:val="22"/>
+          <w:szCs w:val="22"/>
+          <w:lang w:eastAsia="zh-CN"/>
+        </w:rPr>
+        <w:t>thread outside</w:t>
+      </w:r>
+      <w:r>
+        <w:rPr>
+          <w:rFonts w:ascii="Calibri" w:hAnsi="Calibri" w:cs="Helvetica"/>
+          <w:sz w:val="22"/>
+          <w:szCs w:val="22"/>
+          <w:lang w:eastAsia="zh-CN"/>
+        </w:rPr>
+        <w:t xml:space="preserve"> the UI thread</w:t>
+      </w:r>
+    </w:p>
+    <w:p>
+      <w:pPr>
+        <w:widowControl w:val="0"/>
+        <w:autoSpaceDE w:val="0"/>
+        <w:autoSpaceDN w:val="0"/>
+        <w:adjustRightInd w:val="0"/>
+        <w:rPr>
+          <w:rFonts w:ascii="Calibri" w:hAnsi="Calibri" w:cs="Helvetica"/>
+          <w:sz w:val="22"/>
+          <w:szCs w:val="22"/>
+          <w:lang w:eastAsia="zh-CN"/>
+        </w:rPr>
+      </w:pPr>
+    </w:p>
+    <w:p>
+      <w:pPr>
+        <w:widowControl w:val="0"/>
+        <w:autoSpaceDE w:val="0"/>
+        <w:autoSpaceDN w:val="0"/>
+        <w:adjustRightInd w:val="0"/>
+        <w:rPr>
+          <w:rFonts w:ascii="Calibri" w:hAnsi="Calibri" w:cs="Helvetica"/>
+          <w:sz w:val="22"/>
+          <w:szCs w:val="22"/>
+          <w:lang w:eastAsia="zh-CN"/>
+        </w:rPr>
+      </w:pPr>
+      <w:r>
+        <w:rPr>
+          <w:rFonts w:ascii="Calibri" w:hAnsi="Calibri" w:cs="Helvetica"/>
+          <w:sz w:val="22"/>
+          <w:szCs w:val="22"/>
+          <w:lang w:eastAsia="zh-CN"/>
+        </w:rPr>
+        <w:t>Sensors</w:t>
+      </w:r>
+    </w:p>
+    <w:p>
+      <w:pPr>
+        <w:widowControl w:val="0"/>
+        <w:autoSpaceDE w:val="0"/>
+        <w:autoSpaceDN w:val="0"/>
+        <w:adjustRightInd w:val="0"/>
+        <w:rPr>
+          <w:rFonts w:ascii="Calibri" w:hAnsi="Calibri" w:cs="Helvetica"/>
+          <w:sz w:val="22"/>
+          <w:szCs w:val="22"/>
+          <w:lang w:eastAsia="zh-CN"/>
+        </w:rPr>
+      </w:pPr>
+      <w:r>
+        <w:rPr>
+          <w:rFonts w:ascii="Calibri" w:hAnsi="Calibri" w:cs="Helvetica"/>
+          <w:sz w:val="22"/>
+          <w:szCs w:val="22"/>
+          <w:lang w:eastAsia="zh-CN"/>
+        </w:rPr>
+        <w:t>what is clock bias in GPS?</w:t>
+      </w:r>
+    </w:p>
+    <w:p>
+      <w:pPr>
+        <w:widowControl w:val="0"/>
+        <w:autoSpaceDE w:val="0"/>
+        <w:autoSpaceDN w:val="0"/>
+        <w:adjustRightInd w:val="0"/>
+        <w:rPr>
+          <w:rFonts w:ascii="Calibri" w:hAnsi="Calibri" w:cs="Helvetica"/>
+          <w:sz w:val="22"/>
+          <w:szCs w:val="22"/>
+          <w:lang w:eastAsia="zh-CN"/>
+        </w:rPr>
+      </w:pPr>
+      <w:r>
+        <w:rPr>
+          <w:rFonts w:ascii="Calibri" w:hAnsi="Calibri" w:cs="Helvetica"/>
+          <w:sz w:val="22"/>
+          <w:szCs w:val="22"/>
+          <w:lang w:eastAsia="zh-CN"/>
+        </w:rPr>
+        <w:t>How GPS works</w:t>
+      </w:r>
+    </w:p>
+    <w:p>
+      <w:pPr>
+        <w:widowControl w:val="0"/>
+        <w:autoSpaceDE w:val="0"/>
+        <w:autoSpaceDN w:val="0"/>
+        <w:adjustRightInd w:val="0"/>
+        <w:rPr>
+          <w:rFonts w:ascii="Calibri" w:hAnsi="Calibri" w:cs="Helvetica"/>
+          <w:sz w:val="22"/>
+          <w:szCs w:val="22"/>
+          <w:lang w:eastAsia="zh-CN"/>
+        </w:rPr>
+      </w:pPr>
+      <w:r>
+        <w:rPr>
+          <w:rFonts w:ascii="Calibri" w:hAnsi="Calibri" w:cs="Helvetica"/>
+          <w:sz w:val="22"/>
+          <w:szCs w:val="22"/>
+          <w:lang w:eastAsia="zh-CN"/>
+        </w:rPr>
+        <w:t xml:space="preserve">How to get distance? Why need 4 </w:t>
+      </w:r>
+      <w:r>
+        <w:rPr>
+          <w:rFonts w:ascii="Calibri" w:hAnsi="Calibri" w:cs="Helvetica"/>
+          <w:sz w:val="22"/>
+          <w:szCs w:val="22"/>
+          <w:lang w:eastAsia="zh-CN"/>
+        </w:rPr>
+        <w:t>satellites</w:t>
+      </w:r>
+      <w:r>
+        <w:rPr>
+          <w:rFonts w:ascii="Calibri" w:hAnsi="Calibri" w:cs="Helvetica"/>
+          <w:sz w:val="22"/>
+          <w:szCs w:val="22"/>
+          <w:lang w:eastAsia="zh-CN"/>
+        </w:rPr>
+        <w:t>, 3(x, y, z) + clock bias=4</w:t>
+      </w:r>
+    </w:p>
+    <w:p>
+      <w:pPr>
+        <w:widowControl w:val="0"/>
+        <w:autoSpaceDE w:val="0"/>
+        <w:autoSpaceDN w:val="0"/>
+        <w:adjustRightInd w:val="0"/>
+        <w:rPr>
+          <w:rFonts w:ascii="Calibri" w:hAnsi="Calibri" w:cs="Helvetica"/>
+          <w:sz w:val="22"/>
+          <w:szCs w:val="22"/>
+          <w:lang w:eastAsia="zh-CN"/>
+        </w:rPr>
+      </w:pPr>
+    </w:p>
+    <w:p>
+      <w:pPr>
+        <w:widowControl w:val="0"/>
+        <w:autoSpaceDE w:val="0"/>
+        <w:autoSpaceDN w:val="0"/>
+        <w:adjustRightInd w:val="0"/>
+        <w:rPr>
+          <w:rFonts w:ascii="Calibri" w:hAnsi="Calibri" w:cs="Helvetica"/>
+          <w:sz w:val="22"/>
+          <w:szCs w:val="22"/>
+          <w:lang w:eastAsia="zh-CN"/>
+        </w:rPr>
+      </w:pPr>
+      <w:r>
+        <w:rPr>
+          <w:rFonts w:ascii="Calibri" w:hAnsi="Calibri" w:cs="Helvetica"/>
+          <w:sz w:val="22"/>
+          <w:szCs w:val="22"/>
+          <w:lang w:eastAsia="zh-CN"/>
+        </w:rPr>
+        <w:t>Assisted GPS</w:t>
+      </w:r>
+    </w:p>
+    <w:p>
+      <w:pPr>
+        <w:widowControl w:val="0"/>
+        <w:autoSpaceDE w:val="0"/>
+        <w:autoSpaceDN w:val="0"/>
+        <w:adjustRightInd w:val="0"/>
+        <w:rPr>
+          <w:rFonts w:ascii="Calibri" w:hAnsi="Calibri" w:cs="Helvetica"/>
+          <w:sz w:val="22"/>
+          <w:szCs w:val="22"/>
+          <w:lang w:eastAsia="zh-CN"/>
+        </w:rPr>
+      </w:pPr>
+      <w:r>
+        <w:rPr>
+          <w:rFonts w:ascii="Calibri" w:hAnsi="Calibri" w:cs="Helvetica"/>
+          <w:sz w:val="22"/>
+          <w:szCs w:val="22"/>
+          <w:lang w:eastAsia="zh-CN"/>
+        </w:rPr>
+        <w:t>what is the biggest advantage, start of time?</w:t>
+      </w:r>
+    </w:p>
+    <w:p>
+      <w:pPr>
+        <w:widowControl w:val="0"/>
+        <w:autoSpaceDE w:val="0"/>
+        <w:autoSpaceDN w:val="0"/>
+        <w:adjustRightInd w:val="0"/>
+        <w:rPr>
+          <w:rFonts w:ascii="Calibri" w:hAnsi="Calibri" w:cs="Helvetica"/>
+          <w:sz w:val="22"/>
+          <w:szCs w:val="22"/>
+          <w:lang w:eastAsia="zh-CN"/>
+        </w:rPr>
+      </w:pPr>
+    </w:p>
+    <w:p>
+      <w:pPr>
+        <w:widowControl w:val="0"/>
+        <w:autoSpaceDE w:val="0"/>
+        <w:autoSpaceDN w:val="0"/>
+        <w:adjustRightInd w:val="0"/>
+        <w:rPr>
+          <w:rFonts w:ascii="Calibri" w:hAnsi="Calibri" w:cs="Helvetica"/>
+          <w:sz w:val="22"/>
+          <w:szCs w:val="22"/>
+          <w:lang w:eastAsia="zh-CN"/>
+        </w:rPr>
+      </w:pPr>
+      <w:r>
+        <w:rPr>
+          <w:rFonts w:ascii="Calibri" w:hAnsi="Calibri" w:cs="Helvetica"/>
+          <w:sz w:val="22"/>
+          <w:szCs w:val="22"/>
+          <w:lang w:eastAsia="zh-CN"/>
+        </w:rPr>
+        <w:t>Real Time Kinematics GPS</w:t>
+      </w:r>
+    </w:p>
+    <w:p>
+      <w:pPr>
+        <w:widowControl w:val="0"/>
+        <w:autoSpaceDE w:val="0"/>
+        <w:autoSpaceDN w:val="0"/>
+        <w:adjustRightInd w:val="0"/>
+        <w:rPr>
+          <w:rFonts w:ascii="Calibri" w:hAnsi="Calibri" w:cs="Helvetica"/>
+          <w:sz w:val="22"/>
+          <w:szCs w:val="22"/>
+          <w:lang w:eastAsia="zh-CN"/>
+        </w:rPr>
+      </w:pPr>
+      <w:r>
+        <w:rPr>
+          <w:rFonts w:ascii="Calibri" w:hAnsi="Calibri" w:cs="Helvetica"/>
+          <w:sz w:val="22"/>
+          <w:szCs w:val="22"/>
+          <w:lang w:eastAsia="zh-CN"/>
+        </w:rPr>
+        <w:t>if I</w:t>
+      </w:r>
+      <w:bookmarkStart w:id="4" w:name="_GoBack"/>
+      <w:bookmarkEnd w:id="4"/>
+      <w:r>
+        <w:rPr>
+          <w:rFonts w:ascii="Calibri" w:hAnsi="Calibri" w:cs="Helvetica"/>
+          <w:sz w:val="22"/>
+          <w:szCs w:val="22"/>
+          <w:lang w:eastAsia="zh-CN"/>
+        </w:rPr>
+        <w:t xml:space="preserve"> can measure the phase, then I can improve the </w:t>
+      </w:r>
+      <w:r>
+        <w:rPr>
+          <w:rFonts w:ascii="Calibri" w:hAnsi="Calibri" w:cs="Helvetica"/>
+          <w:sz w:val="22"/>
+          <w:szCs w:val="22"/>
+          <w:lang w:eastAsia="zh-CN"/>
+        </w:rPr>
+        <w:t>accuracy</w:t>
+      </w:r>
+      <w:r>
+        <w:rPr>
+          <w:rFonts w:ascii="Calibri" w:hAnsi="Calibri" w:cs="Helvetica"/>
+          <w:sz w:val="22"/>
+          <w:szCs w:val="22"/>
+          <w:lang w:eastAsia="zh-CN"/>
+        </w:rPr>
+        <w:t> </w:t>
+      </w:r>
+    </w:p>
+    <w:p>
+      <w:pPr>
+        <w:widowControl w:val="0"/>
+        <w:autoSpaceDE w:val="0"/>
+        <w:autoSpaceDN w:val="0"/>
+        <w:adjustRightInd w:val="0"/>
+        <w:rPr>
+          <w:rFonts w:ascii="Calibri" w:hAnsi="Calibri" w:cs="Helvetica"/>
+          <w:sz w:val="22"/>
+          <w:szCs w:val="22"/>
+          <w:lang w:eastAsia="zh-CN"/>
+        </w:rPr>
+      </w:pPr>
+    </w:p>
+    <w:p>
+      <w:pPr>
+        <w:widowControl w:val="0"/>
+        <w:autoSpaceDE w:val="0"/>
+        <w:autoSpaceDN w:val="0"/>
+        <w:adjustRightInd w:val="0"/>
+        <w:rPr>
+          <w:rFonts w:ascii="Calibri" w:hAnsi="Calibri" w:cs="Helvetica"/>
+          <w:sz w:val="22"/>
+          <w:szCs w:val="22"/>
+          <w:lang w:eastAsia="zh-CN"/>
+        </w:rPr>
+      </w:pPr>
+    </w:p>
+    <w:p>
+      <w:pPr>
+        <w:widowControl w:val="0"/>
+        <w:autoSpaceDE w:val="0"/>
+        <w:autoSpaceDN w:val="0"/>
+        <w:adjustRightInd w:val="0"/>
+        <w:rPr>
+          <w:rFonts w:ascii="Calibri" w:hAnsi="Calibri" w:cs="Helvetica"/>
+          <w:sz w:val="22"/>
+          <w:szCs w:val="22"/>
+          <w:lang w:eastAsia="zh-CN"/>
+        </w:rPr>
+      </w:pPr>
+    </w:p>
+    <w:p>
+      <w:pPr>
+        <w:widowControl w:val="0"/>
+        <w:autoSpaceDE w:val="0"/>
+        <w:autoSpaceDN w:val="0"/>
+        <w:adjustRightInd w:val="0"/>
+        <w:rPr>
+          <w:rFonts w:ascii="Calibri" w:hAnsi="Calibri" w:cs="Helvetica"/>
+          <w:sz w:val="22"/>
+          <w:szCs w:val="22"/>
+          <w:lang w:eastAsia="zh-CN"/>
         </w:rPr>
       </w:pPr>
     </w:p>
@@ -1495,9 +4210,194 @@
 </w:document>
 </file>
 
+<file path=word/comments.xml><?xml version="1.0" encoding="utf-8"?>
+<w:comments xmlns:wpc="http://schemas.microsoft.com/office/word/2010/wordprocessingCanvas" xmlns:mo="http://schemas.microsoft.com/office/mac/office/2008/main" xmlns:mc="http://schemas.openxmlformats.org/markup-compatibility/2006" xmlns:mv="urn:schemas-microsoft-com:mac:vml" xmlns:o="urn:schemas-microsoft-com:office:office" xmlns:r="http://schemas.openxmlformats.org/officeDocument/2006/relationships" xmlns:m="http://schemas.openxmlformats.org/officeDocument/2006/math" xmlns:v="urn:schemas-microsoft-com:vml" xmlns:wp14="http://schemas.microsoft.com/office/word/2010/wordprocessingDrawing" xmlns:wp="http://schemas.openxmlformats.org/drawingml/2006/wordprocessingDrawing" xmlns:w10="urn:schemas-microsoft-com:office:word" xmlns:w="http://schemas.openxmlformats.org/wordprocessingml/2006/main" xmlns:w14="http://schemas.microsoft.com/office/word/2010/wordml" xmlns:w15="http://schemas.microsoft.com/office/word/2012/wordml" xmlns:wpg="http://schemas.microsoft.com/office/word/2010/wordprocessingGroup" xmlns:wpi="http://schemas.microsoft.com/office/word/2010/wordprocessingInk" xmlns:wne="http://schemas.microsoft.com/office/word/2006/wordml" xmlns:wps="http://schemas.microsoft.com/office/word/2010/wordprocessingShape" mc:Ignorable="w14 w15 wp14">
+  <w:comment w:id="0" w:author="Hyperion zw" w:date="2016-05-28T15:19:00Z" w:initials="Hz">
+    <w:p>
+      <w:pPr>
+        <w:pStyle w:val="CommentText"/>
+        <w:rPr>
+          <w:lang w:eastAsia="zh-CN"/>
+        </w:rPr>
+      </w:pPr>
+      <w:r>
+        <w:rPr>
+          <w:rStyle w:val="CommentReference"/>
+        </w:rPr>
+        <w:annotationRef/>
+      </w:r>
+      <w:r>
+        <w:rPr>
+          <w:lang w:eastAsia="zh-CN"/>
+        </w:rPr>
+        <w:t>?</w:t>
+      </w:r>
+    </w:p>
+  </w:comment>
+  <w:comment w:id="1" w:author="Hyperion zw" w:date="2016-05-28T15:19:00Z" w:initials="Hz">
+    <w:p>
+      <w:pPr>
+        <w:pStyle w:val="CommentText"/>
+        <w:rPr>
+          <w:lang w:eastAsia="zh-CN"/>
+        </w:rPr>
+      </w:pPr>
+      <w:r>
+        <w:rPr>
+          <w:rStyle w:val="CommentReference"/>
+        </w:rPr>
+        <w:annotationRef/>
+      </w:r>
+      <w:r>
+        <w:rPr>
+          <w:lang w:eastAsia="zh-CN"/>
+        </w:rPr>
+        <w:t>?</w:t>
+      </w:r>
+    </w:p>
+  </w:comment>
+  <w:comment w:id="2" w:author="Hyperion zw" w:date="2016-05-28T15:18:00Z" w:initials="Hz">
+    <w:p>
+      <w:pPr>
+        <w:pStyle w:val="CommentText"/>
+      </w:pPr>
+      <w:r>
+        <w:rPr>
+          <w:rStyle w:val="CommentReference"/>
+        </w:rPr>
+        <w:annotationRef/>
+      </w:r>
+      <w:r>
+        <w:t xml:space="preserve">What is round trip </w:t>
+      </w:r>
+      <w:r>
+        <w:rPr>
+          <w:lang w:eastAsia="zh-CN"/>
+        </w:rPr>
+        <w:t>delay</w:t>
+      </w:r>
+      <w:r>
+        <w:t>?</w:t>
+      </w:r>
+    </w:p>
+  </w:comment>
+  <w:comment w:id="3" w:author="Hyperion zw" w:date="2016-05-28T15:58:00Z" w:initials="Hz">
+    <w:p>
+      <w:pPr>
+        <w:pStyle w:val="CommentText"/>
+      </w:pPr>
+      <w:r>
+        <w:rPr>
+          <w:rStyle w:val="CommentReference"/>
+        </w:rPr>
+        <w:annotationRef/>
+      </w:r>
+      <w:r>
+        <w:t>?</w:t>
+      </w:r>
+    </w:p>
+  </w:comment>
+</w:comments>
+</file>
+
+<file path=word/commentsExtended.xml><?xml version="1.0" encoding="utf-8"?>
+<w15:commentsEx xmlns:wpc="http://schemas.microsoft.com/office/word/2010/wordprocessingCanvas" xmlns:mo="http://schemas.microsoft.com/office/mac/office/2008/main" xmlns:mc="http://schemas.openxmlformats.org/markup-compatibility/2006" xmlns:mv="urn:schemas-microsoft-com:mac:vml" xmlns:o="urn:schemas-microsoft-com:office:office" xmlns:r="http://schemas.openxmlformats.org/officeDocument/2006/relationships" xmlns:m="http://schemas.openxmlformats.org/officeDocument/2006/math" xmlns:v="urn:schemas-microsoft-com:vml" xmlns:wp14="http://schemas.microsoft.com/office/word/2010/wordprocessingDrawing" xmlns:wp="http://schemas.openxmlformats.org/drawingml/2006/wordprocessingDrawing" xmlns:w10="urn:schemas-microsoft-com:office:word" xmlns:w="http://schemas.openxmlformats.org/wordprocessingml/2006/main" xmlns:w14="http://schemas.microsoft.com/office/word/2010/wordml" xmlns:w15="http://schemas.microsoft.com/office/word/2012/wordml" xmlns:wpg="http://schemas.microsoft.com/office/word/2010/wordprocessingGroup" xmlns:wpi="http://schemas.microsoft.com/office/word/2010/wordprocessingInk" xmlns:wne="http://schemas.microsoft.com/office/word/2006/wordml" xmlns:wps="http://schemas.microsoft.com/office/word/2010/wordprocessingShape" mc:Ignorable="w14 w15 wp14">
+  <w15:commentEx w15:paraId="2FAB4FD4" w15:done="0"/>
+  <w15:commentEx w15:paraId="60D6D8C0" w15:done="0"/>
+  <w15:commentEx w15:paraId="3C2BE923" w15:done="0"/>
+  <w15:commentEx w15:paraId="46DA47E7" w15:done="0"/>
+</w15:commentsEx>
+</file>
+
 <file path=word/numbering.xml><?xml version="1.0" encoding="utf-8"?>
 <w:numbering xmlns:wpc="http://schemas.microsoft.com/office/word/2010/wordprocessingCanvas" xmlns:mo="http://schemas.microsoft.com/office/mac/office/2008/main" xmlns:mc="http://schemas.openxmlformats.org/markup-compatibility/2006" xmlns:mv="urn:schemas-microsoft-com:mac:vml" xmlns:o="urn:schemas-microsoft-com:office:office" xmlns:r="http://schemas.openxmlformats.org/officeDocument/2006/relationships" xmlns:m="http://schemas.openxmlformats.org/officeDocument/2006/math" xmlns:v="urn:schemas-microsoft-com:vml" xmlns:wp14="http://schemas.microsoft.com/office/word/2010/wordprocessingDrawing" xmlns:wp="http://schemas.openxmlformats.org/drawingml/2006/wordprocessingDrawing" xmlns:w10="urn:schemas-microsoft-com:office:word" xmlns:w="http://schemas.openxmlformats.org/wordprocessingml/2006/main" xmlns:w14="http://schemas.microsoft.com/office/word/2010/wordml" xmlns:w15="http://schemas.microsoft.com/office/word/2012/wordml" xmlns:wpg="http://schemas.microsoft.com/office/word/2010/wordprocessingGroup" xmlns:wpi="http://schemas.microsoft.com/office/word/2010/wordprocessingInk" xmlns:wne="http://schemas.microsoft.com/office/word/2006/wordml" xmlns:wps="http://schemas.microsoft.com/office/word/2010/wordprocessingShape" mc:Ignorable="w14 w15 wp14">
   <w:abstractNum w:abstractNumId="0">
+    <w:nsid w:val="06965E96"/>
+    <w:multiLevelType w:val="hybridMultilevel"/>
+    <w:tmpl w:val="80547B18"/>
+    <w:lvl w:ilvl="0" w:tplc="04090011">
+      <w:start w:val="1"/>
+      <w:numFmt w:val="decimal"/>
+      <w:lvlText w:val="%1)"/>
+      <w:lvlJc w:val="left"/>
+      <w:pPr>
+        <w:ind w:left="720" w:hanging="360"/>
+      </w:pPr>
+    </w:lvl>
+    <w:lvl w:ilvl="1" w:tplc="04090019" w:tentative="1">
+      <w:start w:val="1"/>
+      <w:numFmt w:val="lowerLetter"/>
+      <w:lvlText w:val="%2."/>
+      <w:lvlJc w:val="left"/>
+      <w:pPr>
+        <w:ind w:left="1440" w:hanging="360"/>
+      </w:pPr>
+    </w:lvl>
+    <w:lvl w:ilvl="2" w:tplc="0409001B" w:tentative="1">
+      <w:start w:val="1"/>
+      <w:numFmt w:val="lowerRoman"/>
+      <w:lvlText w:val="%3."/>
+      <w:lvlJc w:val="right"/>
+      <w:pPr>
+        <w:ind w:left="2160" w:hanging="180"/>
+      </w:pPr>
+    </w:lvl>
+    <w:lvl w:ilvl="3" w:tplc="0409000F" w:tentative="1">
+      <w:start w:val="1"/>
+      <w:numFmt w:val="decimal"/>
+      <w:lvlText w:val="%4."/>
+      <w:lvlJc w:val="left"/>
+      <w:pPr>
+        <w:ind w:left="2880" w:hanging="360"/>
+      </w:pPr>
+    </w:lvl>
+    <w:lvl w:ilvl="4" w:tplc="04090019" w:tentative="1">
+      <w:start w:val="1"/>
+      <w:numFmt w:val="lowerLetter"/>
+      <w:lvlText w:val="%5."/>
+      <w:lvlJc w:val="left"/>
+      <w:pPr>
+        <w:ind w:left="3600" w:hanging="360"/>
+      </w:pPr>
+    </w:lvl>
+    <w:lvl w:ilvl="5" w:tplc="0409001B" w:tentative="1">
+      <w:start w:val="1"/>
+      <w:numFmt w:val="lowerRoman"/>
+      <w:lvlText w:val="%6."/>
+      <w:lvlJc w:val="right"/>
+      <w:pPr>
+        <w:ind w:left="4320" w:hanging="180"/>
+      </w:pPr>
+    </w:lvl>
+    <w:lvl w:ilvl="6" w:tplc="0409000F" w:tentative="1">
+      <w:start w:val="1"/>
+      <w:numFmt w:val="decimal"/>
+      <w:lvlText w:val="%7."/>
+      <w:lvlJc w:val="left"/>
+      <w:pPr>
+        <w:ind w:left="5040" w:hanging="360"/>
+      </w:pPr>
+    </w:lvl>
+    <w:lvl w:ilvl="7" w:tplc="04090019" w:tentative="1">
+      <w:start w:val="1"/>
+      <w:numFmt w:val="lowerLetter"/>
+      <w:lvlText w:val="%8."/>
+      <w:lvlJc w:val="left"/>
+      <w:pPr>
+        <w:ind w:left="5760" w:hanging="360"/>
+      </w:pPr>
+    </w:lvl>
+    <w:lvl w:ilvl="8" w:tplc="0409001B" w:tentative="1">
+      <w:start w:val="1"/>
+      <w:numFmt w:val="lowerRoman"/>
+      <w:lvlText w:val="%9."/>
+      <w:lvlJc w:val="right"/>
+      <w:pPr>
+        <w:ind w:left="6480" w:hanging="180"/>
+      </w:pPr>
+    </w:lvl>
+  </w:abstractNum>
+  <w:abstractNum w:abstractNumId="1">
     <w:nsid w:val="090C5229"/>
     <w:multiLevelType w:val="hybridMultilevel"/>
     <w:tmpl w:val="5DCA78C8"/>
@@ -1583,7 +4483,7 @@
       </w:pPr>
     </w:lvl>
   </w:abstractNum>
-  <w:abstractNum w:abstractNumId="1">
+  <w:abstractNum w:abstractNumId="2">
     <w:nsid w:val="1A81068E"/>
     <w:multiLevelType w:val="hybridMultilevel"/>
     <w:tmpl w:val="830015CA"/>
@@ -1672,7 +4572,387 @@
       </w:pPr>
     </w:lvl>
   </w:abstractNum>
-  <w:abstractNum w:abstractNumId="2">
+  <w:abstractNum w:abstractNumId="3">
+    <w:nsid w:val="20907DC5"/>
+    <w:multiLevelType w:val="hybridMultilevel"/>
+    <w:tmpl w:val="8C3ECCA4"/>
+    <w:lvl w:ilvl="0" w:tplc="04090011">
+      <w:start w:val="1"/>
+      <w:numFmt w:val="decimal"/>
+      <w:lvlText w:val="%1)"/>
+      <w:lvlJc w:val="left"/>
+      <w:pPr>
+        <w:ind w:left="720" w:hanging="360"/>
+      </w:pPr>
+      <w:rPr>
+        <w:rFonts w:hint="default"/>
+      </w:rPr>
+    </w:lvl>
+    <w:lvl w:ilvl="1" w:tplc="04090019" w:tentative="1">
+      <w:start w:val="1"/>
+      <w:numFmt w:val="lowerLetter"/>
+      <w:lvlText w:val="%2."/>
+      <w:lvlJc w:val="left"/>
+      <w:pPr>
+        <w:ind w:left="1440" w:hanging="360"/>
+      </w:pPr>
+    </w:lvl>
+    <w:lvl w:ilvl="2" w:tplc="0409001B" w:tentative="1">
+      <w:start w:val="1"/>
+      <w:numFmt w:val="lowerRoman"/>
+      <w:lvlText w:val="%3."/>
+      <w:lvlJc w:val="right"/>
+      <w:pPr>
+        <w:ind w:left="2160" w:hanging="180"/>
+      </w:pPr>
+    </w:lvl>
+    <w:lvl w:ilvl="3" w:tplc="0409000F" w:tentative="1">
+      <w:start w:val="1"/>
+      <w:numFmt w:val="decimal"/>
+      <w:lvlText w:val="%4."/>
+      <w:lvlJc w:val="left"/>
+      <w:pPr>
+        <w:ind w:left="2880" w:hanging="360"/>
+      </w:pPr>
+    </w:lvl>
+    <w:lvl w:ilvl="4" w:tplc="04090019" w:tentative="1">
+      <w:start w:val="1"/>
+      <w:numFmt w:val="lowerLetter"/>
+      <w:lvlText w:val="%5."/>
+      <w:lvlJc w:val="left"/>
+      <w:pPr>
+        <w:ind w:left="3600" w:hanging="360"/>
+      </w:pPr>
+    </w:lvl>
+    <w:lvl w:ilvl="5" w:tplc="0409001B" w:tentative="1">
+      <w:start w:val="1"/>
+      <w:numFmt w:val="lowerRoman"/>
+      <w:lvlText w:val="%6."/>
+      <w:lvlJc w:val="right"/>
+      <w:pPr>
+        <w:ind w:left="4320" w:hanging="180"/>
+      </w:pPr>
+    </w:lvl>
+    <w:lvl w:ilvl="6" w:tplc="0409000F" w:tentative="1">
+      <w:start w:val="1"/>
+      <w:numFmt w:val="decimal"/>
+      <w:lvlText w:val="%7."/>
+      <w:lvlJc w:val="left"/>
+      <w:pPr>
+        <w:ind w:left="5040" w:hanging="360"/>
+      </w:pPr>
+    </w:lvl>
+    <w:lvl w:ilvl="7" w:tplc="04090019" w:tentative="1">
+      <w:start w:val="1"/>
+      <w:numFmt w:val="lowerLetter"/>
+      <w:lvlText w:val="%8."/>
+      <w:lvlJc w:val="left"/>
+      <w:pPr>
+        <w:ind w:left="5760" w:hanging="360"/>
+      </w:pPr>
+    </w:lvl>
+    <w:lvl w:ilvl="8" w:tplc="0409001B" w:tentative="1">
+      <w:start w:val="1"/>
+      <w:numFmt w:val="lowerRoman"/>
+      <w:lvlText w:val="%9."/>
+      <w:lvlJc w:val="right"/>
+      <w:pPr>
+        <w:ind w:left="6480" w:hanging="180"/>
+      </w:pPr>
+    </w:lvl>
+  </w:abstractNum>
+  <w:abstractNum w:abstractNumId="4">
+    <w:nsid w:val="23FB19F3"/>
+    <w:multiLevelType w:val="hybridMultilevel"/>
+    <w:tmpl w:val="16B8F5F0"/>
+    <w:lvl w:ilvl="0" w:tplc="1D3C0062">
+      <w:start w:val="1"/>
+      <w:numFmt w:val="lowerLetter"/>
+      <w:lvlText w:val="%1)"/>
+      <w:lvlJc w:val="left"/>
+      <w:pPr>
+        <w:ind w:left="1080" w:hanging="360"/>
+      </w:pPr>
+      <w:rPr>
+        <w:rFonts w:hint="default"/>
+      </w:rPr>
+    </w:lvl>
+    <w:lvl w:ilvl="1" w:tplc="04090019" w:tentative="1">
+      <w:start w:val="1"/>
+      <w:numFmt w:val="lowerLetter"/>
+      <w:lvlText w:val="%2."/>
+      <w:lvlJc w:val="left"/>
+      <w:pPr>
+        <w:ind w:left="1800" w:hanging="360"/>
+      </w:pPr>
+    </w:lvl>
+    <w:lvl w:ilvl="2" w:tplc="0409001B" w:tentative="1">
+      <w:start w:val="1"/>
+      <w:numFmt w:val="lowerRoman"/>
+      <w:lvlText w:val="%3."/>
+      <w:lvlJc w:val="right"/>
+      <w:pPr>
+        <w:ind w:left="2520" w:hanging="180"/>
+      </w:pPr>
+    </w:lvl>
+    <w:lvl w:ilvl="3" w:tplc="0409000F" w:tentative="1">
+      <w:start w:val="1"/>
+      <w:numFmt w:val="decimal"/>
+      <w:lvlText w:val="%4."/>
+      <w:lvlJc w:val="left"/>
+      <w:pPr>
+        <w:ind w:left="3240" w:hanging="360"/>
+      </w:pPr>
+    </w:lvl>
+    <w:lvl w:ilvl="4" w:tplc="04090019" w:tentative="1">
+      <w:start w:val="1"/>
+      <w:numFmt w:val="lowerLetter"/>
+      <w:lvlText w:val="%5."/>
+      <w:lvlJc w:val="left"/>
+      <w:pPr>
+        <w:ind w:left="3960" w:hanging="360"/>
+      </w:pPr>
+    </w:lvl>
+    <w:lvl w:ilvl="5" w:tplc="0409001B" w:tentative="1">
+      <w:start w:val="1"/>
+      <w:numFmt w:val="lowerRoman"/>
+      <w:lvlText w:val="%6."/>
+      <w:lvlJc w:val="right"/>
+      <w:pPr>
+        <w:ind w:left="4680" w:hanging="180"/>
+      </w:pPr>
+    </w:lvl>
+    <w:lvl w:ilvl="6" w:tplc="0409000F" w:tentative="1">
+      <w:start w:val="1"/>
+      <w:numFmt w:val="decimal"/>
+      <w:lvlText w:val="%7."/>
+      <w:lvlJc w:val="left"/>
+      <w:pPr>
+        <w:ind w:left="5400" w:hanging="360"/>
+      </w:pPr>
+    </w:lvl>
+    <w:lvl w:ilvl="7" w:tplc="04090019" w:tentative="1">
+      <w:start w:val="1"/>
+      <w:numFmt w:val="lowerLetter"/>
+      <w:lvlText w:val="%8."/>
+      <w:lvlJc w:val="left"/>
+      <w:pPr>
+        <w:ind w:left="6120" w:hanging="360"/>
+      </w:pPr>
+    </w:lvl>
+    <w:lvl w:ilvl="8" w:tplc="0409001B" w:tentative="1">
+      <w:start w:val="1"/>
+      <w:numFmt w:val="lowerRoman"/>
+      <w:lvlText w:val="%9."/>
+      <w:lvlJc w:val="right"/>
+      <w:pPr>
+        <w:ind w:left="6840" w:hanging="180"/>
+      </w:pPr>
+    </w:lvl>
+  </w:abstractNum>
+  <w:abstractNum w:abstractNumId="5">
+    <w:nsid w:val="28587BC3"/>
+    <w:multiLevelType w:val="hybridMultilevel"/>
+    <w:tmpl w:val="DC86821C"/>
+    <w:lvl w:ilvl="0" w:tplc="A99EB0DE">
+      <w:start w:val="1"/>
+      <w:numFmt w:val="bullet"/>
+      <w:lvlText w:val="-"/>
+      <w:lvlJc w:val="left"/>
+      <w:pPr>
+        <w:ind w:left="1440" w:hanging="360"/>
+      </w:pPr>
+      <w:rPr>
+        <w:rFonts w:ascii="Calibri" w:eastAsiaTheme="minorEastAsia" w:hAnsi="Calibri" w:cs="Helvetica" w:hint="default"/>
+      </w:rPr>
+    </w:lvl>
+    <w:lvl w:ilvl="1" w:tplc="04090003" w:tentative="1">
+      <w:start w:val="1"/>
+      <w:numFmt w:val="bullet"/>
+      <w:lvlText w:val="o"/>
+      <w:lvlJc w:val="left"/>
+      <w:pPr>
+        <w:ind w:left="2160" w:hanging="360"/>
+      </w:pPr>
+      <w:rPr>
+        <w:rFonts w:ascii="Courier New" w:hAnsi="Courier New" w:cs="Courier New" w:hint="default"/>
+      </w:rPr>
+    </w:lvl>
+    <w:lvl w:ilvl="2" w:tplc="04090005" w:tentative="1">
+      <w:start w:val="1"/>
+      <w:numFmt w:val="bullet"/>
+      <w:lvlText w:val=""/>
+      <w:lvlJc w:val="left"/>
+      <w:pPr>
+        <w:ind w:left="2880" w:hanging="360"/>
+      </w:pPr>
+      <w:rPr>
+        <w:rFonts w:ascii="Wingdings" w:hAnsi="Wingdings" w:hint="default"/>
+      </w:rPr>
+    </w:lvl>
+    <w:lvl w:ilvl="3" w:tplc="04090001" w:tentative="1">
+      <w:start w:val="1"/>
+      <w:numFmt w:val="bullet"/>
+      <w:lvlText w:val=""/>
+      <w:lvlJc w:val="left"/>
+      <w:pPr>
+        <w:ind w:left="3600" w:hanging="360"/>
+      </w:pPr>
+      <w:rPr>
+        <w:rFonts w:ascii="Symbol" w:hAnsi="Symbol" w:hint="default"/>
+      </w:rPr>
+    </w:lvl>
+    <w:lvl w:ilvl="4" w:tplc="04090003" w:tentative="1">
+      <w:start w:val="1"/>
+      <w:numFmt w:val="bullet"/>
+      <w:lvlText w:val="o"/>
+      <w:lvlJc w:val="left"/>
+      <w:pPr>
+        <w:ind w:left="4320" w:hanging="360"/>
+      </w:pPr>
+      <w:rPr>
+        <w:rFonts w:ascii="Courier New" w:hAnsi="Courier New" w:cs="Courier New" w:hint="default"/>
+      </w:rPr>
+    </w:lvl>
+    <w:lvl w:ilvl="5" w:tplc="04090005" w:tentative="1">
+      <w:start w:val="1"/>
+      <w:numFmt w:val="bullet"/>
+      <w:lvlText w:val=""/>
+      <w:lvlJc w:val="left"/>
+      <w:pPr>
+        <w:ind w:left="5040" w:hanging="360"/>
+      </w:pPr>
+      <w:rPr>
+        <w:rFonts w:ascii="Wingdings" w:hAnsi="Wingdings" w:hint="default"/>
+      </w:rPr>
+    </w:lvl>
+    <w:lvl w:ilvl="6" w:tplc="04090001" w:tentative="1">
+      <w:start w:val="1"/>
+      <w:numFmt w:val="bullet"/>
+      <w:lvlText w:val=""/>
+      <w:lvlJc w:val="left"/>
+      <w:pPr>
+        <w:ind w:left="5760" w:hanging="360"/>
+      </w:pPr>
+      <w:rPr>
+        <w:rFonts w:ascii="Symbol" w:hAnsi="Symbol" w:hint="default"/>
+      </w:rPr>
+    </w:lvl>
+    <w:lvl w:ilvl="7" w:tplc="04090003" w:tentative="1">
+      <w:start w:val="1"/>
+      <w:numFmt w:val="bullet"/>
+      <w:lvlText w:val="o"/>
+      <w:lvlJc w:val="left"/>
+      <w:pPr>
+        <w:ind w:left="6480" w:hanging="360"/>
+      </w:pPr>
+      <w:rPr>
+        <w:rFonts w:ascii="Courier New" w:hAnsi="Courier New" w:cs="Courier New" w:hint="default"/>
+      </w:rPr>
+    </w:lvl>
+    <w:lvl w:ilvl="8" w:tplc="04090005" w:tentative="1">
+      <w:start w:val="1"/>
+      <w:numFmt w:val="bullet"/>
+      <w:lvlText w:val=""/>
+      <w:lvlJc w:val="left"/>
+      <w:pPr>
+        <w:ind w:left="7200" w:hanging="360"/>
+      </w:pPr>
+      <w:rPr>
+        <w:rFonts w:ascii="Wingdings" w:hAnsi="Wingdings" w:hint="default"/>
+      </w:rPr>
+    </w:lvl>
+  </w:abstractNum>
+  <w:abstractNum w:abstractNumId="6">
+    <w:nsid w:val="2F31315A"/>
+    <w:multiLevelType w:val="hybridMultilevel"/>
+    <w:tmpl w:val="5376581E"/>
+    <w:lvl w:ilvl="0" w:tplc="455A03E2">
+      <w:start w:val="1"/>
+      <w:numFmt w:val="decimal"/>
+      <w:lvlText w:val="%1)"/>
+      <w:lvlJc w:val="left"/>
+      <w:pPr>
+        <w:ind w:left="1080" w:hanging="360"/>
+      </w:pPr>
+      <w:rPr>
+        <w:rFonts w:hint="default"/>
+      </w:rPr>
+    </w:lvl>
+    <w:lvl w:ilvl="1" w:tplc="04090019" w:tentative="1">
+      <w:start w:val="1"/>
+      <w:numFmt w:val="lowerLetter"/>
+      <w:lvlText w:val="%2."/>
+      <w:lvlJc w:val="left"/>
+      <w:pPr>
+        <w:ind w:left="1800" w:hanging="360"/>
+      </w:pPr>
+    </w:lvl>
+    <w:lvl w:ilvl="2" w:tplc="0409001B" w:tentative="1">
+      <w:start w:val="1"/>
+      <w:numFmt w:val="lowerRoman"/>
+      <w:lvlText w:val="%3."/>
+      <w:lvlJc w:val="right"/>
+      <w:pPr>
+        <w:ind w:left="2520" w:hanging="180"/>
+      </w:pPr>
+    </w:lvl>
+    <w:lvl w:ilvl="3" w:tplc="0409000F" w:tentative="1">
+      <w:start w:val="1"/>
+      <w:numFmt w:val="decimal"/>
+      <w:lvlText w:val="%4."/>
+      <w:lvlJc w:val="left"/>
+      <w:pPr>
+        <w:ind w:left="3240" w:hanging="360"/>
+      </w:pPr>
+    </w:lvl>
+    <w:lvl w:ilvl="4" w:tplc="04090019" w:tentative="1">
+      <w:start w:val="1"/>
+      <w:numFmt w:val="lowerLetter"/>
+      <w:lvlText w:val="%5."/>
+      <w:lvlJc w:val="left"/>
+      <w:pPr>
+        <w:ind w:left="3960" w:hanging="360"/>
+      </w:pPr>
+    </w:lvl>
+    <w:lvl w:ilvl="5" w:tplc="0409001B" w:tentative="1">
+      <w:start w:val="1"/>
+      <w:numFmt w:val="lowerRoman"/>
+      <w:lvlText w:val="%6."/>
+      <w:lvlJc w:val="right"/>
+      <w:pPr>
+        <w:ind w:left="4680" w:hanging="180"/>
+      </w:pPr>
+    </w:lvl>
+    <w:lvl w:ilvl="6" w:tplc="0409000F" w:tentative="1">
+      <w:start w:val="1"/>
+      <w:numFmt w:val="decimal"/>
+      <w:lvlText w:val="%7."/>
+      <w:lvlJc w:val="left"/>
+      <w:pPr>
+        <w:ind w:left="5400" w:hanging="360"/>
+      </w:pPr>
+    </w:lvl>
+    <w:lvl w:ilvl="7" w:tplc="04090019" w:tentative="1">
+      <w:start w:val="1"/>
+      <w:numFmt w:val="lowerLetter"/>
+      <w:lvlText w:val="%8."/>
+      <w:lvlJc w:val="left"/>
+      <w:pPr>
+        <w:ind w:left="6120" w:hanging="360"/>
+      </w:pPr>
+    </w:lvl>
+    <w:lvl w:ilvl="8" w:tplc="0409001B" w:tentative="1">
+      <w:start w:val="1"/>
+      <w:numFmt w:val="lowerRoman"/>
+      <w:lvlText w:val="%9."/>
+      <w:lvlJc w:val="right"/>
+      <w:pPr>
+        <w:ind w:left="6840" w:hanging="180"/>
+      </w:pPr>
+    </w:lvl>
+  </w:abstractNum>
+  <w:abstractNum w:abstractNumId="7">
     <w:nsid w:val="3B01529E"/>
     <w:multiLevelType w:val="hybridMultilevel"/>
     <w:tmpl w:val="2C5C4EB2"/>
@@ -1761,7 +5041,295 @@
       </w:pPr>
     </w:lvl>
   </w:abstractNum>
-  <w:abstractNum w:abstractNumId="3">
+  <w:abstractNum w:abstractNumId="8">
+    <w:nsid w:val="3D094E8B"/>
+    <w:multiLevelType w:val="hybridMultilevel"/>
+    <w:tmpl w:val="A8D0AA3A"/>
+    <w:lvl w:ilvl="0" w:tplc="07AA7ADC">
+      <w:start w:val="1"/>
+      <w:numFmt w:val="lowerLetter"/>
+      <w:lvlText w:val="%1)"/>
+      <w:lvlJc w:val="left"/>
+      <w:pPr>
+        <w:ind w:left="1080" w:hanging="360"/>
+      </w:pPr>
+      <w:rPr>
+        <w:rFonts w:hint="default"/>
+      </w:rPr>
+    </w:lvl>
+    <w:lvl w:ilvl="1" w:tplc="04090019" w:tentative="1">
+      <w:start w:val="1"/>
+      <w:numFmt w:val="lowerLetter"/>
+      <w:lvlText w:val="%2."/>
+      <w:lvlJc w:val="left"/>
+      <w:pPr>
+        <w:ind w:left="1800" w:hanging="360"/>
+      </w:pPr>
+    </w:lvl>
+    <w:lvl w:ilvl="2" w:tplc="0409001B" w:tentative="1">
+      <w:start w:val="1"/>
+      <w:numFmt w:val="lowerRoman"/>
+      <w:lvlText w:val="%3."/>
+      <w:lvlJc w:val="right"/>
+      <w:pPr>
+        <w:ind w:left="2520" w:hanging="180"/>
+      </w:pPr>
+    </w:lvl>
+    <w:lvl w:ilvl="3" w:tplc="0409000F" w:tentative="1">
+      <w:start w:val="1"/>
+      <w:numFmt w:val="decimal"/>
+      <w:lvlText w:val="%4."/>
+      <w:lvlJc w:val="left"/>
+      <w:pPr>
+        <w:ind w:left="3240" w:hanging="360"/>
+      </w:pPr>
+    </w:lvl>
+    <w:lvl w:ilvl="4" w:tplc="04090019" w:tentative="1">
+      <w:start w:val="1"/>
+      <w:numFmt w:val="lowerLetter"/>
+      <w:lvlText w:val="%5."/>
+      <w:lvlJc w:val="left"/>
+      <w:pPr>
+        <w:ind w:left="3960" w:hanging="360"/>
+      </w:pPr>
+    </w:lvl>
+    <w:lvl w:ilvl="5" w:tplc="0409001B" w:tentative="1">
+      <w:start w:val="1"/>
+      <w:numFmt w:val="lowerRoman"/>
+      <w:lvlText w:val="%6."/>
+      <w:lvlJc w:val="right"/>
+      <w:pPr>
+        <w:ind w:left="4680" w:hanging="180"/>
+      </w:pPr>
+    </w:lvl>
+    <w:lvl w:ilvl="6" w:tplc="0409000F" w:tentative="1">
+      <w:start w:val="1"/>
+      <w:numFmt w:val="decimal"/>
+      <w:lvlText w:val="%7."/>
+      <w:lvlJc w:val="left"/>
+      <w:pPr>
+        <w:ind w:left="5400" w:hanging="360"/>
+      </w:pPr>
+    </w:lvl>
+    <w:lvl w:ilvl="7" w:tplc="04090019" w:tentative="1">
+      <w:start w:val="1"/>
+      <w:numFmt w:val="lowerLetter"/>
+      <w:lvlText w:val="%8."/>
+      <w:lvlJc w:val="left"/>
+      <w:pPr>
+        <w:ind w:left="6120" w:hanging="360"/>
+      </w:pPr>
+    </w:lvl>
+    <w:lvl w:ilvl="8" w:tplc="0409001B" w:tentative="1">
+      <w:start w:val="1"/>
+      <w:numFmt w:val="lowerRoman"/>
+      <w:lvlText w:val="%9."/>
+      <w:lvlJc w:val="right"/>
+      <w:pPr>
+        <w:ind w:left="6840" w:hanging="180"/>
+      </w:pPr>
+    </w:lvl>
+  </w:abstractNum>
+  <w:abstractNum w:abstractNumId="9">
+    <w:nsid w:val="41797951"/>
+    <w:multiLevelType w:val="hybridMultilevel"/>
+    <w:tmpl w:val="80547B18"/>
+    <w:lvl w:ilvl="0" w:tplc="04090011">
+      <w:start w:val="1"/>
+      <w:numFmt w:val="decimal"/>
+      <w:lvlText w:val="%1)"/>
+      <w:lvlJc w:val="left"/>
+      <w:pPr>
+        <w:ind w:left="720" w:hanging="360"/>
+      </w:pPr>
+    </w:lvl>
+    <w:lvl w:ilvl="1" w:tplc="04090019" w:tentative="1">
+      <w:start w:val="1"/>
+      <w:numFmt w:val="lowerLetter"/>
+      <w:lvlText w:val="%2."/>
+      <w:lvlJc w:val="left"/>
+      <w:pPr>
+        <w:ind w:left="1440" w:hanging="360"/>
+      </w:pPr>
+    </w:lvl>
+    <w:lvl w:ilvl="2" w:tplc="0409001B" w:tentative="1">
+      <w:start w:val="1"/>
+      <w:numFmt w:val="lowerRoman"/>
+      <w:lvlText w:val="%3."/>
+      <w:lvlJc w:val="right"/>
+      <w:pPr>
+        <w:ind w:left="2160" w:hanging="180"/>
+      </w:pPr>
+    </w:lvl>
+    <w:lvl w:ilvl="3" w:tplc="0409000F" w:tentative="1">
+      <w:start w:val="1"/>
+      <w:numFmt w:val="decimal"/>
+      <w:lvlText w:val="%4."/>
+      <w:lvlJc w:val="left"/>
+      <w:pPr>
+        <w:ind w:left="2880" w:hanging="360"/>
+      </w:pPr>
+    </w:lvl>
+    <w:lvl w:ilvl="4" w:tplc="04090019" w:tentative="1">
+      <w:start w:val="1"/>
+      <w:numFmt w:val="lowerLetter"/>
+      <w:lvlText w:val="%5."/>
+      <w:lvlJc w:val="left"/>
+      <w:pPr>
+        <w:ind w:left="3600" w:hanging="360"/>
+      </w:pPr>
+    </w:lvl>
+    <w:lvl w:ilvl="5" w:tplc="0409001B" w:tentative="1">
+      <w:start w:val="1"/>
+      <w:numFmt w:val="lowerRoman"/>
+      <w:lvlText w:val="%6."/>
+      <w:lvlJc w:val="right"/>
+      <w:pPr>
+        <w:ind w:left="4320" w:hanging="180"/>
+      </w:pPr>
+    </w:lvl>
+    <w:lvl w:ilvl="6" w:tplc="0409000F" w:tentative="1">
+      <w:start w:val="1"/>
+      <w:numFmt w:val="decimal"/>
+      <w:lvlText w:val="%7."/>
+      <w:lvlJc w:val="left"/>
+      <w:pPr>
+        <w:ind w:left="5040" w:hanging="360"/>
+      </w:pPr>
+    </w:lvl>
+    <w:lvl w:ilvl="7" w:tplc="04090019" w:tentative="1">
+      <w:start w:val="1"/>
+      <w:numFmt w:val="lowerLetter"/>
+      <w:lvlText w:val="%8."/>
+      <w:lvlJc w:val="left"/>
+      <w:pPr>
+        <w:ind w:left="5760" w:hanging="360"/>
+      </w:pPr>
+    </w:lvl>
+    <w:lvl w:ilvl="8" w:tplc="0409001B" w:tentative="1">
+      <w:start w:val="1"/>
+      <w:numFmt w:val="lowerRoman"/>
+      <w:lvlText w:val="%9."/>
+      <w:lvlJc w:val="right"/>
+      <w:pPr>
+        <w:ind w:left="6480" w:hanging="180"/>
+      </w:pPr>
+    </w:lvl>
+  </w:abstractNum>
+  <w:abstractNum w:abstractNumId="10">
+    <w:nsid w:val="42C70770"/>
+    <w:multiLevelType w:val="hybridMultilevel"/>
+    <w:tmpl w:val="15CCA7FC"/>
+    <w:lvl w:ilvl="0" w:tplc="A99EB0DE">
+      <w:start w:val="1"/>
+      <w:numFmt w:val="bullet"/>
+      <w:lvlText w:val="-"/>
+      <w:lvlJc w:val="left"/>
+      <w:pPr>
+        <w:ind w:left="1800" w:hanging="360"/>
+      </w:pPr>
+      <w:rPr>
+        <w:rFonts w:ascii="Calibri" w:eastAsiaTheme="minorEastAsia" w:hAnsi="Calibri" w:cs="Helvetica" w:hint="default"/>
+      </w:rPr>
+    </w:lvl>
+    <w:lvl w:ilvl="1" w:tplc="04090003" w:tentative="1">
+      <w:start w:val="1"/>
+      <w:numFmt w:val="bullet"/>
+      <w:lvlText w:val="o"/>
+      <w:lvlJc w:val="left"/>
+      <w:pPr>
+        <w:ind w:left="2520" w:hanging="360"/>
+      </w:pPr>
+      <w:rPr>
+        <w:rFonts w:ascii="Courier New" w:hAnsi="Courier New" w:cs="Courier New" w:hint="default"/>
+      </w:rPr>
+    </w:lvl>
+    <w:lvl w:ilvl="2" w:tplc="04090005" w:tentative="1">
+      <w:start w:val="1"/>
+      <w:numFmt w:val="bullet"/>
+      <w:lvlText w:val=""/>
+      <w:lvlJc w:val="left"/>
+      <w:pPr>
+        <w:ind w:left="3240" w:hanging="360"/>
+      </w:pPr>
+      <w:rPr>
+        <w:rFonts w:ascii="Wingdings" w:hAnsi="Wingdings" w:hint="default"/>
+      </w:rPr>
+    </w:lvl>
+    <w:lvl w:ilvl="3" w:tplc="04090001" w:tentative="1">
+      <w:start w:val="1"/>
+      <w:numFmt w:val="bullet"/>
+      <w:lvlText w:val=""/>
+      <w:lvlJc w:val="left"/>
+      <w:pPr>
+        <w:ind w:left="3960" w:hanging="360"/>
+      </w:pPr>
+      <w:rPr>
+        <w:rFonts w:ascii="Symbol" w:hAnsi="Symbol" w:hint="default"/>
+      </w:rPr>
+    </w:lvl>
+    <w:lvl w:ilvl="4" w:tplc="04090003" w:tentative="1">
+      <w:start w:val="1"/>
+      <w:numFmt w:val="bullet"/>
+      <w:lvlText w:val="o"/>
+      <w:lvlJc w:val="left"/>
+      <w:pPr>
+        <w:ind w:left="4680" w:hanging="360"/>
+      </w:pPr>
+      <w:rPr>
+        <w:rFonts w:ascii="Courier New" w:hAnsi="Courier New" w:cs="Courier New" w:hint="default"/>
+      </w:rPr>
+    </w:lvl>
+    <w:lvl w:ilvl="5" w:tplc="04090005" w:tentative="1">
+      <w:start w:val="1"/>
+      <w:numFmt w:val="bullet"/>
+      <w:lvlText w:val=""/>
+      <w:lvlJc w:val="left"/>
+      <w:pPr>
+        <w:ind w:left="5400" w:hanging="360"/>
+      </w:pPr>
+      <w:rPr>
+        <w:rFonts w:ascii="Wingdings" w:hAnsi="Wingdings" w:hint="default"/>
+      </w:rPr>
+    </w:lvl>
+    <w:lvl w:ilvl="6" w:tplc="04090001" w:tentative="1">
+      <w:start w:val="1"/>
+      <w:numFmt w:val="bullet"/>
+      <w:lvlText w:val=""/>
+      <w:lvlJc w:val="left"/>
+      <w:pPr>
+        <w:ind w:left="6120" w:hanging="360"/>
+      </w:pPr>
+      <w:rPr>
+        <w:rFonts w:ascii="Symbol" w:hAnsi="Symbol" w:hint="default"/>
+      </w:rPr>
+    </w:lvl>
+    <w:lvl w:ilvl="7" w:tplc="04090003" w:tentative="1">
+      <w:start w:val="1"/>
+      <w:numFmt w:val="bullet"/>
+      <w:lvlText w:val="o"/>
+      <w:lvlJc w:val="left"/>
+      <w:pPr>
+        <w:ind w:left="6840" w:hanging="360"/>
+      </w:pPr>
+      <w:rPr>
+        <w:rFonts w:ascii="Courier New" w:hAnsi="Courier New" w:cs="Courier New" w:hint="default"/>
+      </w:rPr>
+    </w:lvl>
+    <w:lvl w:ilvl="8" w:tplc="04090005" w:tentative="1">
+      <w:start w:val="1"/>
+      <w:numFmt w:val="bullet"/>
+      <w:lvlText w:val=""/>
+      <w:lvlJc w:val="left"/>
+      <w:pPr>
+        <w:ind w:left="7560" w:hanging="360"/>
+      </w:pPr>
+      <w:rPr>
+        <w:rFonts w:ascii="Wingdings" w:hAnsi="Wingdings" w:hint="default"/>
+      </w:rPr>
+    </w:lvl>
+  </w:abstractNum>
+  <w:abstractNum w:abstractNumId="11">
     <w:nsid w:val="544A6410"/>
     <w:multiLevelType w:val="hybridMultilevel"/>
     <w:tmpl w:val="F8CC3F68"/>
@@ -1850,7 +5418,96 @@
       </w:pPr>
     </w:lvl>
   </w:abstractNum>
-  <w:abstractNum w:abstractNumId="4">
+  <w:abstractNum w:abstractNumId="12">
+    <w:nsid w:val="5C30723B"/>
+    <w:multiLevelType w:val="hybridMultilevel"/>
+    <w:tmpl w:val="B9F695BE"/>
+    <w:lvl w:ilvl="0" w:tplc="04090011">
+      <w:start w:val="1"/>
+      <w:numFmt w:val="decimal"/>
+      <w:lvlText w:val="%1)"/>
+      <w:lvlJc w:val="left"/>
+      <w:pPr>
+        <w:ind w:left="720" w:hanging="360"/>
+      </w:pPr>
+      <w:rPr>
+        <w:rFonts w:hint="default"/>
+      </w:rPr>
+    </w:lvl>
+    <w:lvl w:ilvl="1" w:tplc="04090019" w:tentative="1">
+      <w:start w:val="1"/>
+      <w:numFmt w:val="lowerLetter"/>
+      <w:lvlText w:val="%2."/>
+      <w:lvlJc w:val="left"/>
+      <w:pPr>
+        <w:ind w:left="1440" w:hanging="360"/>
+      </w:pPr>
+    </w:lvl>
+    <w:lvl w:ilvl="2" w:tplc="0409001B" w:tentative="1">
+      <w:start w:val="1"/>
+      <w:numFmt w:val="lowerRoman"/>
+      <w:lvlText w:val="%3."/>
+      <w:lvlJc w:val="right"/>
+      <w:pPr>
+        <w:ind w:left="2160" w:hanging="180"/>
+      </w:pPr>
+    </w:lvl>
+    <w:lvl w:ilvl="3" w:tplc="0409000F" w:tentative="1">
+      <w:start w:val="1"/>
+      <w:numFmt w:val="decimal"/>
+      <w:lvlText w:val="%4."/>
+      <w:lvlJc w:val="left"/>
+      <w:pPr>
+        <w:ind w:left="2880" w:hanging="360"/>
+      </w:pPr>
+    </w:lvl>
+    <w:lvl w:ilvl="4" w:tplc="04090019" w:tentative="1">
+      <w:start w:val="1"/>
+      <w:numFmt w:val="lowerLetter"/>
+      <w:lvlText w:val="%5."/>
+      <w:lvlJc w:val="left"/>
+      <w:pPr>
+        <w:ind w:left="3600" w:hanging="360"/>
+      </w:pPr>
+    </w:lvl>
+    <w:lvl w:ilvl="5" w:tplc="0409001B" w:tentative="1">
+      <w:start w:val="1"/>
+      <w:numFmt w:val="lowerRoman"/>
+      <w:lvlText w:val="%6."/>
+      <w:lvlJc w:val="right"/>
+      <w:pPr>
+        <w:ind w:left="4320" w:hanging="180"/>
+      </w:pPr>
+    </w:lvl>
+    <w:lvl w:ilvl="6" w:tplc="0409000F" w:tentative="1">
+      <w:start w:val="1"/>
+      <w:numFmt w:val="decimal"/>
+      <w:lvlText w:val="%7."/>
+      <w:lvlJc w:val="left"/>
+      <w:pPr>
+        <w:ind w:left="5040" w:hanging="360"/>
+      </w:pPr>
+    </w:lvl>
+    <w:lvl w:ilvl="7" w:tplc="04090019" w:tentative="1">
+      <w:start w:val="1"/>
+      <w:numFmt w:val="lowerLetter"/>
+      <w:lvlText w:val="%8."/>
+      <w:lvlJc w:val="left"/>
+      <w:pPr>
+        <w:ind w:left="5760" w:hanging="360"/>
+      </w:pPr>
+    </w:lvl>
+    <w:lvl w:ilvl="8" w:tplc="0409001B" w:tentative="1">
+      <w:start w:val="1"/>
+      <w:numFmt w:val="lowerRoman"/>
+      <w:lvlText w:val="%9."/>
+      <w:lvlJc w:val="right"/>
+      <w:pPr>
+        <w:ind w:left="6480" w:hanging="180"/>
+      </w:pPr>
+    </w:lvl>
+  </w:abstractNum>
+  <w:abstractNum w:abstractNumId="13">
     <w:nsid w:val="68A84750"/>
     <w:multiLevelType w:val="hybridMultilevel"/>
     <w:tmpl w:val="71E4C310"/>
@@ -1939,22 +5596,241 @@
       </w:pPr>
     </w:lvl>
   </w:abstractNum>
+  <w:abstractNum w:abstractNumId="14">
+    <w:nsid w:val="6A26763D"/>
+    <w:multiLevelType w:val="hybridMultilevel"/>
+    <w:tmpl w:val="96B4E268"/>
+    <w:lvl w:ilvl="0" w:tplc="31F25F68">
+      <w:start w:val="1"/>
+      <w:numFmt w:val="decimal"/>
+      <w:lvlText w:val="%1)"/>
+      <w:lvlJc w:val="left"/>
+      <w:pPr>
+        <w:ind w:left="1080" w:hanging="360"/>
+      </w:pPr>
+      <w:rPr>
+        <w:rFonts w:hint="default"/>
+      </w:rPr>
+    </w:lvl>
+    <w:lvl w:ilvl="1" w:tplc="04090019" w:tentative="1">
+      <w:start w:val="1"/>
+      <w:numFmt w:val="lowerLetter"/>
+      <w:lvlText w:val="%2."/>
+      <w:lvlJc w:val="left"/>
+      <w:pPr>
+        <w:ind w:left="1800" w:hanging="360"/>
+      </w:pPr>
+    </w:lvl>
+    <w:lvl w:ilvl="2" w:tplc="0409001B" w:tentative="1">
+      <w:start w:val="1"/>
+      <w:numFmt w:val="lowerRoman"/>
+      <w:lvlText w:val="%3."/>
+      <w:lvlJc w:val="right"/>
+      <w:pPr>
+        <w:ind w:left="2520" w:hanging="180"/>
+      </w:pPr>
+    </w:lvl>
+    <w:lvl w:ilvl="3" w:tplc="0409000F" w:tentative="1">
+      <w:start w:val="1"/>
+      <w:numFmt w:val="decimal"/>
+      <w:lvlText w:val="%4."/>
+      <w:lvlJc w:val="left"/>
+      <w:pPr>
+        <w:ind w:left="3240" w:hanging="360"/>
+      </w:pPr>
+    </w:lvl>
+    <w:lvl w:ilvl="4" w:tplc="04090019" w:tentative="1">
+      <w:start w:val="1"/>
+      <w:numFmt w:val="lowerLetter"/>
+      <w:lvlText w:val="%5."/>
+      <w:lvlJc w:val="left"/>
+      <w:pPr>
+        <w:ind w:left="3960" w:hanging="360"/>
+      </w:pPr>
+    </w:lvl>
+    <w:lvl w:ilvl="5" w:tplc="0409001B" w:tentative="1">
+      <w:start w:val="1"/>
+      <w:numFmt w:val="lowerRoman"/>
+      <w:lvlText w:val="%6."/>
+      <w:lvlJc w:val="right"/>
+      <w:pPr>
+        <w:ind w:left="4680" w:hanging="180"/>
+      </w:pPr>
+    </w:lvl>
+    <w:lvl w:ilvl="6" w:tplc="0409000F" w:tentative="1">
+      <w:start w:val="1"/>
+      <w:numFmt w:val="decimal"/>
+      <w:lvlText w:val="%7."/>
+      <w:lvlJc w:val="left"/>
+      <w:pPr>
+        <w:ind w:left="5400" w:hanging="360"/>
+      </w:pPr>
+    </w:lvl>
+    <w:lvl w:ilvl="7" w:tplc="04090019" w:tentative="1">
+      <w:start w:val="1"/>
+      <w:numFmt w:val="lowerLetter"/>
+      <w:lvlText w:val="%8."/>
+      <w:lvlJc w:val="left"/>
+      <w:pPr>
+        <w:ind w:left="6120" w:hanging="360"/>
+      </w:pPr>
+    </w:lvl>
+    <w:lvl w:ilvl="8" w:tplc="0409001B" w:tentative="1">
+      <w:start w:val="1"/>
+      <w:numFmt w:val="lowerRoman"/>
+      <w:lvlText w:val="%9."/>
+      <w:lvlJc w:val="right"/>
+      <w:pPr>
+        <w:ind w:left="6840" w:hanging="180"/>
+      </w:pPr>
+    </w:lvl>
+  </w:abstractNum>
+  <w:abstractNum w:abstractNumId="15">
+    <w:nsid w:val="7E443C5B"/>
+    <w:multiLevelType w:val="hybridMultilevel"/>
+    <w:tmpl w:val="0E0C6774"/>
+    <w:lvl w:ilvl="0" w:tplc="7FD6BDFC">
+      <w:start w:val="1"/>
+      <w:numFmt w:val="lowerLetter"/>
+      <w:lvlText w:val="%1)"/>
+      <w:lvlJc w:val="left"/>
+      <w:pPr>
+        <w:ind w:left="1080" w:hanging="360"/>
+      </w:pPr>
+      <w:rPr>
+        <w:rFonts w:hint="default"/>
+      </w:rPr>
+    </w:lvl>
+    <w:lvl w:ilvl="1" w:tplc="04090019" w:tentative="1">
+      <w:start w:val="1"/>
+      <w:numFmt w:val="lowerLetter"/>
+      <w:lvlText w:val="%2."/>
+      <w:lvlJc w:val="left"/>
+      <w:pPr>
+        <w:ind w:left="1800" w:hanging="360"/>
+      </w:pPr>
+    </w:lvl>
+    <w:lvl w:ilvl="2" w:tplc="0409001B" w:tentative="1">
+      <w:start w:val="1"/>
+      <w:numFmt w:val="lowerRoman"/>
+      <w:lvlText w:val="%3."/>
+      <w:lvlJc w:val="right"/>
+      <w:pPr>
+        <w:ind w:left="2520" w:hanging="180"/>
+      </w:pPr>
+    </w:lvl>
+    <w:lvl w:ilvl="3" w:tplc="0409000F" w:tentative="1">
+      <w:start w:val="1"/>
+      <w:numFmt w:val="decimal"/>
+      <w:lvlText w:val="%4."/>
+      <w:lvlJc w:val="left"/>
+      <w:pPr>
+        <w:ind w:left="3240" w:hanging="360"/>
+      </w:pPr>
+    </w:lvl>
+    <w:lvl w:ilvl="4" w:tplc="04090019" w:tentative="1">
+      <w:start w:val="1"/>
+      <w:numFmt w:val="lowerLetter"/>
+      <w:lvlText w:val="%5."/>
+      <w:lvlJc w:val="left"/>
+      <w:pPr>
+        <w:ind w:left="3960" w:hanging="360"/>
+      </w:pPr>
+    </w:lvl>
+    <w:lvl w:ilvl="5" w:tplc="0409001B" w:tentative="1">
+      <w:start w:val="1"/>
+      <w:numFmt w:val="lowerRoman"/>
+      <w:lvlText w:val="%6."/>
+      <w:lvlJc w:val="right"/>
+      <w:pPr>
+        <w:ind w:left="4680" w:hanging="180"/>
+      </w:pPr>
+    </w:lvl>
+    <w:lvl w:ilvl="6" w:tplc="0409000F" w:tentative="1">
+      <w:start w:val="1"/>
+      <w:numFmt w:val="decimal"/>
+      <w:lvlText w:val="%7."/>
+      <w:lvlJc w:val="left"/>
+      <w:pPr>
+        <w:ind w:left="5400" w:hanging="360"/>
+      </w:pPr>
+    </w:lvl>
+    <w:lvl w:ilvl="7" w:tplc="04090019" w:tentative="1">
+      <w:start w:val="1"/>
+      <w:numFmt w:val="lowerLetter"/>
+      <w:lvlText w:val="%8."/>
+      <w:lvlJc w:val="left"/>
+      <w:pPr>
+        <w:ind w:left="6120" w:hanging="360"/>
+      </w:pPr>
+    </w:lvl>
+    <w:lvl w:ilvl="8" w:tplc="0409001B" w:tentative="1">
+      <w:start w:val="1"/>
+      <w:numFmt w:val="lowerRoman"/>
+      <w:lvlText w:val="%9."/>
+      <w:lvlJc w:val="right"/>
+      <w:pPr>
+        <w:ind w:left="6840" w:hanging="180"/>
+      </w:pPr>
+    </w:lvl>
+  </w:abstractNum>
   <w:num w:numId="1">
+    <w:abstractNumId w:val="1"/>
+  </w:num>
+  <w:num w:numId="2">
+    <w:abstractNumId w:val="13"/>
+  </w:num>
+  <w:num w:numId="3">
+    <w:abstractNumId w:val="7"/>
+  </w:num>
+  <w:num w:numId="4">
+    <w:abstractNumId w:val="11"/>
+  </w:num>
+  <w:num w:numId="5">
+    <w:abstractNumId w:val="2"/>
+  </w:num>
+  <w:num w:numId="6">
+    <w:abstractNumId w:val="8"/>
+  </w:num>
+  <w:num w:numId="7">
     <w:abstractNumId w:val="0"/>
   </w:num>
-  <w:num w:numId="2">
+  <w:num w:numId="8">
+    <w:abstractNumId w:val="9"/>
+  </w:num>
+  <w:num w:numId="9">
+    <w:abstractNumId w:val="3"/>
+  </w:num>
+  <w:num w:numId="10">
+    <w:abstractNumId w:val="14"/>
+  </w:num>
+  <w:num w:numId="11">
+    <w:abstractNumId w:val="12"/>
+  </w:num>
+  <w:num w:numId="12">
     <w:abstractNumId w:val="4"/>
   </w:num>
-  <w:num w:numId="3">
-    <w:abstractNumId w:val="2"/>
+  <w:num w:numId="13">
+    <w:abstractNumId w:val="6"/>
   </w:num>
-  <w:num w:numId="4">
-    <w:abstractNumId w:val="3"/>
+  <w:num w:numId="14">
+    <w:abstractNumId w:val="15"/>
   </w:num>
-  <w:num w:numId="5">
-    <w:abstractNumId w:val="1"/>
+  <w:num w:numId="15">
+    <w:abstractNumId w:val="5"/>
+  </w:num>
+  <w:num w:numId="16">
+    <w:abstractNumId w:val="10"/>
   </w:num>
 </w:numbering>
+</file>
+
+<file path=word/people.xml><?xml version="1.0" encoding="utf-8"?>
+<w15:people xmlns:wpc="http://schemas.microsoft.com/office/word/2010/wordprocessingCanvas" xmlns:mo="http://schemas.microsoft.com/office/mac/office/2008/main" xmlns:mc="http://schemas.openxmlformats.org/markup-compatibility/2006" xmlns:mv="urn:schemas-microsoft-com:mac:vml" xmlns:o="urn:schemas-microsoft-com:office:office" xmlns:r="http://schemas.openxmlformats.org/officeDocument/2006/relationships" xmlns:m="http://schemas.openxmlformats.org/officeDocument/2006/math" xmlns:v="urn:schemas-microsoft-com:vml" xmlns:wp14="http://schemas.microsoft.com/office/word/2010/wordprocessingDrawing" xmlns:wp="http://schemas.openxmlformats.org/drawingml/2006/wordprocessingDrawing" xmlns:w10="urn:schemas-microsoft-com:office:word" xmlns:w="http://schemas.openxmlformats.org/wordprocessingml/2006/main" xmlns:w14="http://schemas.microsoft.com/office/word/2010/wordml" xmlns:w15="http://schemas.microsoft.com/office/word/2012/wordml" xmlns:wpg="http://schemas.microsoft.com/office/word/2010/wordprocessingGroup" xmlns:wpi="http://schemas.microsoft.com/office/word/2010/wordprocessingInk" xmlns:wne="http://schemas.microsoft.com/office/word/2006/wordml" xmlns:wps="http://schemas.microsoft.com/office/word/2010/wordprocessingShape" mc:Ignorable="w14 w15 wp14">
+  <w15:person w15:author="Hyperion zw">
+    <w15:presenceInfo w15:providerId="Windows Live" w15:userId="eded8ba18974f80d"/>
+  </w15:person>
+</w15:people>
 </file>
 
 <file path=word/styles.xml><?xml version="1.0" encoding="utf-8"?>
@@ -2377,6 +6253,28 @@
       <w:szCs w:val="32"/>
     </w:rPr>
   </w:style>
+  <w:style w:type="paragraph" w:styleId="Heading2">
+    <w:name w:val="heading 2"/>
+    <w:basedOn w:val="Normal"/>
+    <w:next w:val="Normal"/>
+    <w:link w:val="Heading2Char"/>
+    <w:uiPriority w:val="9"/>
+    <w:unhideWhenUsed/>
+    <w:qFormat/>
+    <w:rsid w:val="00D54599"/>
+    <w:pPr>
+      <w:keepNext/>
+      <w:keepLines/>
+      <w:spacing w:before="40"/>
+      <w:outlineLvl w:val="1"/>
+    </w:pPr>
+    <w:rPr>
+      <w:rFonts w:asciiTheme="majorHAnsi" w:eastAsiaTheme="majorEastAsia" w:hAnsiTheme="majorHAnsi" w:cstheme="majorBidi"/>
+      <w:color w:val="2E74B5" w:themeColor="accent1" w:themeShade="BF"/>
+      <w:sz w:val="26"/>
+      <w:szCs w:val="26"/>
+    </w:rPr>
+  </w:style>
   <w:style w:type="character" w:default="1" w:styleId="DefaultParagraphFont">
     <w:name w:val="Default Paragraph Font"/>
     <w:uiPriority w:val="1"/>
@@ -2427,6 +6325,128 @@
       <w:ind w:left="720"/>
       <w:contextualSpacing/>
     </w:pPr>
+  </w:style>
+  <w:style w:type="table" w:styleId="TableGrid">
+    <w:name w:val="Table Grid"/>
+    <w:basedOn w:val="TableNormal"/>
+    <w:uiPriority w:val="39"/>
+    <w:rsid w:val="006E355E"/>
+    <w:tblPr>
+      <w:tblInd w:w="0" w:type="dxa"/>
+      <w:tblBorders>
+        <w:top w:val="single" w:sz="4" w:space="0" w:color="auto"/>
+        <w:left w:val="single" w:sz="4" w:space="0" w:color="auto"/>
+        <w:bottom w:val="single" w:sz="4" w:space="0" w:color="auto"/>
+        <w:right w:val="single" w:sz="4" w:space="0" w:color="auto"/>
+        <w:insideH w:val="single" w:sz="4" w:space="0" w:color="auto"/>
+        <w:insideV w:val="single" w:sz="4" w:space="0" w:color="auto"/>
+      </w:tblBorders>
+      <w:tblCellMar>
+        <w:top w:w="0" w:type="dxa"/>
+        <w:left w:w="108" w:type="dxa"/>
+        <w:bottom w:w="0" w:type="dxa"/>
+        <w:right w:w="108" w:type="dxa"/>
+      </w:tblCellMar>
+    </w:tblPr>
+  </w:style>
+  <w:style w:type="character" w:styleId="CommentReference">
+    <w:name w:val="annotation reference"/>
+    <w:basedOn w:val="DefaultParagraphFont"/>
+    <w:uiPriority w:val="99"/>
+    <w:semiHidden/>
+    <w:unhideWhenUsed/>
+    <w:rsid w:val="004B5DF1"/>
+    <w:rPr>
+      <w:sz w:val="18"/>
+      <w:szCs w:val="18"/>
+    </w:rPr>
+  </w:style>
+  <w:style w:type="paragraph" w:styleId="CommentText">
+    <w:name w:val="annotation text"/>
+    <w:basedOn w:val="Normal"/>
+    <w:link w:val="CommentTextChar"/>
+    <w:uiPriority w:val="99"/>
+    <w:semiHidden/>
+    <w:unhideWhenUsed/>
+    <w:rsid w:val="004B5DF1"/>
+  </w:style>
+  <w:style w:type="character" w:customStyle="1" w:styleId="CommentTextChar">
+    <w:name w:val="Comment Text Char"/>
+    <w:basedOn w:val="DefaultParagraphFont"/>
+    <w:link w:val="CommentText"/>
+    <w:uiPriority w:val="99"/>
+    <w:semiHidden/>
+    <w:rsid w:val="004B5DF1"/>
+  </w:style>
+  <w:style w:type="paragraph" w:styleId="CommentSubject">
+    <w:name w:val="annotation subject"/>
+    <w:basedOn w:val="CommentText"/>
+    <w:next w:val="CommentText"/>
+    <w:link w:val="CommentSubjectChar"/>
+    <w:uiPriority w:val="99"/>
+    <w:semiHidden/>
+    <w:unhideWhenUsed/>
+    <w:rsid w:val="004B5DF1"/>
+    <w:rPr>
+      <w:b/>
+      <w:bCs/>
+      <w:sz w:val="20"/>
+      <w:szCs w:val="20"/>
+    </w:rPr>
+  </w:style>
+  <w:style w:type="character" w:customStyle="1" w:styleId="CommentSubjectChar">
+    <w:name w:val="Comment Subject Char"/>
+    <w:basedOn w:val="CommentTextChar"/>
+    <w:link w:val="CommentSubject"/>
+    <w:uiPriority w:val="99"/>
+    <w:semiHidden/>
+    <w:rsid w:val="004B5DF1"/>
+    <w:rPr>
+      <w:b/>
+      <w:bCs/>
+      <w:sz w:val="20"/>
+      <w:szCs w:val="20"/>
+    </w:rPr>
+  </w:style>
+  <w:style w:type="paragraph" w:styleId="BalloonText">
+    <w:name w:val="Balloon Text"/>
+    <w:basedOn w:val="Normal"/>
+    <w:link w:val="BalloonTextChar"/>
+    <w:uiPriority w:val="99"/>
+    <w:semiHidden/>
+    <w:unhideWhenUsed/>
+    <w:rsid w:val="004B5DF1"/>
+    <w:rPr>
+      <w:rFonts w:ascii="Helvetica" w:hAnsi="Helvetica"/>
+      <w:sz w:val="18"/>
+      <w:szCs w:val="18"/>
+    </w:rPr>
+  </w:style>
+  <w:style w:type="character" w:customStyle="1" w:styleId="BalloonTextChar">
+    <w:name w:val="Balloon Text Char"/>
+    <w:basedOn w:val="DefaultParagraphFont"/>
+    <w:link w:val="BalloonText"/>
+    <w:uiPriority w:val="99"/>
+    <w:semiHidden/>
+    <w:rsid w:val="004B5DF1"/>
+    <w:rPr>
+      <w:rFonts w:ascii="Helvetica" w:hAnsi="Helvetica"/>
+      <w:sz w:val="18"/>
+      <w:szCs w:val="18"/>
+    </w:rPr>
+  </w:style>
+  <w:style w:type="character" w:customStyle="1" w:styleId="Heading2Char">
+    <w:name w:val="Heading 2 Char"/>
+    <w:basedOn w:val="DefaultParagraphFont"/>
+    <w:link w:val="Heading2"/>
+    <w:uiPriority w:val="9"/>
+    <w:rsid w:val="00D54599"/>
+    <w:rPr>
+      <w:rFonts w:asciiTheme="majorHAnsi" w:eastAsiaTheme="majorEastAsia" w:hAnsiTheme="majorHAnsi" w:cstheme="majorBidi"/>
+      <w:color w:val="2E74B5" w:themeColor="accent1" w:themeShade="BF"/>
+      <w:sz w:val="26"/>
+      <w:szCs w:val="26"/>
+    </w:rPr>
   </w:style>
 </w:styles>
 </file>

</xml_diff>